<commit_message>
completed 1 2 question for hmk 3
</commit_message>
<xml_diff>
--- a/Hwk_03/hwk_03.docx
+++ b/Hwk_03/hwk_03.docx
@@ -79,62 +79,2532 @@
         </w:rPr>
         <w:t>Homework 3</w:t>
       </w:r>
+    </w:p>
+    <w:p>
+      <w:pPr>
+        <w:spacing w:beforeLines="50" w:before="156"/>
+        <w:jc w:val="center"/>
+        <w:rPr>
+          <w:rFonts w:ascii="Times New Roman" w:hAnsi="Times New Roman" w:cs="Times New Roman"/>
+          <w:sz w:val="24"/>
+          <w:szCs w:val="24"/>
+        </w:rPr>
+      </w:pPr>
+      <w:r>
+        <w:rPr>
+          <w:rFonts w:ascii="Times New Roman" w:hAnsi="Times New Roman" w:cs="Times New Roman"/>
+          <w:sz w:val="24"/>
+          <w:szCs w:val="24"/>
+        </w:rPr>
+        <w:t>Name: Tiannan Zhou</w:t>
+      </w:r>
+    </w:p>
+    <w:p>
+      <w:pPr>
+        <w:spacing w:beforeLines="50" w:before="156"/>
+        <w:jc w:val="center"/>
+        <w:rPr>
+          <w:rFonts w:ascii="Times New Roman" w:hAnsi="Times New Roman" w:cs="Times New Roman"/>
+          <w:sz w:val="24"/>
+          <w:szCs w:val="24"/>
+        </w:rPr>
+      </w:pPr>
+      <w:r>
+        <w:rPr>
+          <w:rFonts w:ascii="Times New Roman" w:hAnsi="Times New Roman" w:cs="Times New Roman"/>
+          <w:sz w:val="24"/>
+          <w:szCs w:val="24"/>
+        </w:rPr>
+        <w:t xml:space="preserve">Email: </w:t>
+      </w:r>
+      <w:r>
+        <w:rPr>
+          <w:rFonts w:ascii="Times New Roman" w:hAnsi="Times New Roman" w:cs="Times New Roman"/>
+          <w:sz w:val="24"/>
+          <w:szCs w:val="24"/>
+        </w:rPr>
+        <w:t>zhou0745@umn.edu</w:t>
+      </w:r>
+      <w:r>
+        <w:rPr>
+          <w:rFonts w:ascii="Times New Roman" w:hAnsi="Times New Roman" w:cs="Times New Roman"/>
+          <w:sz w:val="24"/>
+          <w:szCs w:val="24"/>
+        </w:rPr>
+        <w:tab/>
+        <w:t>ID:5232494</w:t>
+      </w:r>
+    </w:p>
+    <w:p>
+      <w:pPr>
+        <w:rPr>
+          <w:rFonts w:ascii="Times New Roman" w:hAnsi="Times New Roman" w:cs="Times New Roman"/>
+          <w:sz w:val="24"/>
+          <w:szCs w:val="24"/>
+        </w:rPr>
+      </w:pPr>
+    </w:p>
+    <w:p>
+      <w:pPr>
+        <w:rPr>
+          <w:rFonts w:ascii="Times New Roman" w:hAnsi="Times New Roman" w:cs="Times New Roman"/>
+          <w:b/>
+          <w:sz w:val="24"/>
+          <w:szCs w:val="24"/>
+        </w:rPr>
+      </w:pPr>
+      <w:r>
+        <w:rPr>
+          <w:rFonts w:ascii="Times New Roman" w:hAnsi="Times New Roman" w:cs="Times New Roman"/>
+          <w:b/>
+          <w:sz w:val="24"/>
+          <w:szCs w:val="24"/>
+        </w:rPr>
+        <w:t>Question 1:</w:t>
+      </w:r>
+    </w:p>
+    <w:p>
+      <w:pPr>
+        <w:rPr>
+          <w:rFonts w:ascii="Times New Roman" w:hAnsi="Times New Roman" w:cs="Times New Roman"/>
+          <w:sz w:val="24"/>
+          <w:szCs w:val="24"/>
+        </w:rPr>
+      </w:pPr>
+      <w:r>
+        <w:rPr>
+          <w:rFonts w:ascii="Times New Roman" w:hAnsi="Times New Roman" w:cs="Times New Roman" w:hint="eastAsia"/>
+          <w:sz w:val="24"/>
+          <w:szCs w:val="24"/>
+        </w:rPr>
+        <w:t>We</w:t>
+      </w:r>
+      <w:r>
+        <w:rPr>
+          <w:rFonts w:ascii="Times New Roman" w:hAnsi="Times New Roman" w:cs="Times New Roman"/>
+          <w:sz w:val="24"/>
+          <w:szCs w:val="24"/>
+        </w:rPr>
+        <w:t xml:space="preserve"> would like to show that</w:t>
+      </w:r>
+    </w:p>
+    <w:p>
+      <w:pPr>
+        <w:rPr>
+          <w:rFonts w:ascii="Times New Roman" w:hAnsi="Times New Roman" w:cs="Times New Roman"/>
+          <w:sz w:val="24"/>
+          <w:szCs w:val="24"/>
+        </w:rPr>
+      </w:pPr>
+      <m:oMathPara>
+        <m:oMath>
+          <m:r>
+            <w:rPr>
+              <w:rFonts w:ascii="Cambria Math" w:hAnsi="Cambria Math" w:cs="Times New Roman"/>
+              <w:sz w:val="24"/>
+              <w:szCs w:val="24"/>
+            </w:rPr>
+            <m:t>∀n:power n x=</m:t>
+          </m:r>
+          <m:sSup>
+            <m:sSupPr>
+              <m:ctrlPr>
+                <w:rPr>
+                  <w:rFonts w:ascii="Cambria Math" w:hAnsi="Cambria Math" w:cs="Times New Roman"/>
+                  <w:i/>
+                  <w:sz w:val="24"/>
+                  <w:szCs w:val="24"/>
+                </w:rPr>
+              </m:ctrlPr>
+            </m:sSupPr>
+            <m:e>
+              <m:r>
+                <w:rPr>
+                  <w:rFonts w:ascii="Cambria Math" w:hAnsi="Cambria Math" w:cs="Times New Roman"/>
+                  <w:sz w:val="24"/>
+                  <w:szCs w:val="24"/>
+                </w:rPr>
+                <m:t>x</m:t>
+              </m:r>
+            </m:e>
+            <m:sup>
+              <m:r>
+                <w:rPr>
+                  <w:rFonts w:ascii="Cambria Math" w:hAnsi="Cambria Math" w:cs="Times New Roman"/>
+                  <w:sz w:val="24"/>
+                  <w:szCs w:val="24"/>
+                </w:rPr>
+                <m:t>n</m:t>
+              </m:r>
+            </m:sup>
+          </m:sSup>
+        </m:oMath>
+      </m:oMathPara>
+    </w:p>
+    <w:p>
+      <w:pPr>
+        <w:rPr>
+          <w:rFonts w:ascii="Times New Roman" w:hAnsi="Times New Roman" w:cs="Times New Roman"/>
+          <w:sz w:val="24"/>
+          <w:szCs w:val="24"/>
+        </w:rPr>
+      </w:pPr>
+      <w:r>
+        <w:rPr>
+          <w:rFonts w:ascii="Times New Roman" w:hAnsi="Times New Roman" w:cs="Times New Roman"/>
+          <w:sz w:val="24"/>
+          <w:szCs w:val="24"/>
+        </w:rPr>
+        <w:t>The principle of induction for natural numbers is</w:t>
+      </w:r>
+    </w:p>
+    <w:p>
+      <w:pPr>
+        <w:rPr>
+          <w:rFonts w:ascii="Times New Roman" w:hAnsi="Times New Roman" w:cs="Times New Roman"/>
+          <w:sz w:val="24"/>
+          <w:szCs w:val="24"/>
+        </w:rPr>
+      </w:pPr>
+      <m:oMathPara>
+        <m:oMath>
+          <m:r>
+            <w:rPr>
+              <w:rFonts w:ascii="Cambria Math" w:hAnsi="Cambria Math" w:cs="Times New Roman"/>
+              <w:sz w:val="24"/>
+              <w:szCs w:val="24"/>
+            </w:rPr>
+            <m:t>∀n, P</m:t>
+          </m:r>
+          <m:d>
+            <m:dPr>
+              <m:ctrlPr>
+                <w:rPr>
+                  <w:rFonts w:ascii="Cambria Math" w:hAnsi="Cambria Math" w:cs="Times New Roman"/>
+                  <w:i/>
+                  <w:sz w:val="24"/>
+                  <w:szCs w:val="24"/>
+                </w:rPr>
+              </m:ctrlPr>
+            </m:dPr>
+            <m:e>
+              <m:r>
+                <w:rPr>
+                  <w:rFonts w:ascii="Cambria Math" w:hAnsi="Cambria Math" w:cs="Times New Roman"/>
+                  <w:sz w:val="24"/>
+                  <w:szCs w:val="24"/>
+                </w:rPr>
+                <m:t>0</m:t>
+              </m:r>
+            </m:e>
+          </m:d>
+          <m:r>
+            <w:rPr>
+              <w:rFonts w:ascii="Cambria Math" w:hAnsi="Cambria Math" w:cs="Times New Roman"/>
+              <w:sz w:val="24"/>
+              <w:szCs w:val="24"/>
+            </w:rPr>
+            <m:t xml:space="preserve"> and P</m:t>
+          </m:r>
+          <m:d>
+            <m:dPr>
+              <m:ctrlPr>
+                <w:rPr>
+                  <w:rFonts w:ascii="Cambria Math" w:hAnsi="Cambria Math" w:cs="Times New Roman"/>
+                  <w:i/>
+                  <w:sz w:val="24"/>
+                  <w:szCs w:val="24"/>
+                </w:rPr>
+              </m:ctrlPr>
+            </m:dPr>
+            <m:e>
+              <m:r>
+                <w:rPr>
+                  <w:rFonts w:ascii="Cambria Math" w:hAnsi="Cambria Math" w:cs="Times New Roman"/>
+                  <w:sz w:val="24"/>
+                  <w:szCs w:val="24"/>
+                </w:rPr>
+                <m:t>n</m:t>
+              </m:r>
+            </m:e>
+          </m:d>
+          <m:r>
+            <w:rPr>
+              <w:rFonts w:ascii="Cambria Math" w:hAnsi="Cambria Math" w:cs="Times New Roman"/>
+              <w:sz w:val="24"/>
+              <w:szCs w:val="24"/>
+            </w:rPr>
+            <m:t>⟹P</m:t>
+          </m:r>
+          <m:d>
+            <m:dPr>
+              <m:ctrlPr>
+                <w:rPr>
+                  <w:rFonts w:ascii="Cambria Math" w:hAnsi="Cambria Math" w:cs="Times New Roman"/>
+                  <w:i/>
+                  <w:sz w:val="24"/>
+                  <w:szCs w:val="24"/>
+                </w:rPr>
+              </m:ctrlPr>
+            </m:dPr>
+            <m:e>
+              <m:r>
+                <w:rPr>
+                  <w:rFonts w:ascii="Cambria Math" w:hAnsi="Cambria Math" w:cs="Times New Roman"/>
+                  <w:sz w:val="24"/>
+                  <w:szCs w:val="24"/>
+                </w:rPr>
+                <m:t>n+1</m:t>
+              </m:r>
+            </m:e>
+          </m:d>
+        </m:oMath>
+      </m:oMathPara>
+    </w:p>
+    <w:p>
+      <w:pPr>
+        <w:rPr>
+          <w:rFonts w:ascii="Times New Roman" w:hAnsi="Times New Roman" w:cs="Times New Roman"/>
+          <w:sz w:val="24"/>
+          <w:szCs w:val="24"/>
+        </w:rPr>
+      </w:pPr>
+      <w:r>
+        <w:rPr>
+          <w:rFonts w:ascii="Times New Roman" w:hAnsi="Times New Roman" w:cs="Times New Roman"/>
+          <w:sz w:val="24"/>
+          <w:szCs w:val="24"/>
+        </w:rPr>
+        <w:t>In this case, our property P is defined as</w:t>
+      </w:r>
+    </w:p>
+    <w:p>
+      <w:pPr>
+        <w:jc w:val="center"/>
+        <w:rPr>
+          <w:rFonts w:ascii="Times New Roman" w:hAnsi="Times New Roman" w:cs="Times New Roman"/>
+          <w:sz w:val="24"/>
+          <w:szCs w:val="24"/>
+        </w:rPr>
+      </w:pPr>
+      <m:oMath>
+        <m:r>
+          <w:rPr>
+            <w:rFonts w:ascii="Cambria Math" w:hAnsi="Cambria Math" w:cs="Times New Roman"/>
+            <w:sz w:val="24"/>
+            <w:szCs w:val="24"/>
+          </w:rPr>
+          <m:t>P</m:t>
+        </m:r>
+        <m:d>
+          <m:dPr>
+            <m:ctrlPr>
+              <w:rPr>
+                <w:rFonts w:ascii="Cambria Math" w:hAnsi="Cambria Math" w:cs="Times New Roman"/>
+                <w:i/>
+                <w:sz w:val="24"/>
+                <w:szCs w:val="24"/>
+              </w:rPr>
+            </m:ctrlPr>
+          </m:dPr>
+          <m:e>
+            <m:r>
+              <w:rPr>
+                <w:rFonts w:ascii="Cambria Math" w:hAnsi="Cambria Math" w:cs="Times New Roman"/>
+                <w:sz w:val="24"/>
+                <w:szCs w:val="24"/>
+              </w:rPr>
+              <m:t>n</m:t>
+            </m:r>
+          </m:e>
+        </m:d>
+      </m:oMath>
+      <w:r>
+        <w:rPr>
+          <w:rFonts w:ascii="Times New Roman" w:hAnsi="Times New Roman" w:cs="Times New Roman"/>
+          <w:sz w:val="24"/>
+          <w:szCs w:val="24"/>
+        </w:rPr>
+        <w:t xml:space="preserve"> is</w:t>
+      </w:r>
+      <w:r>
+        <w:rPr>
+          <w:rFonts w:ascii="Times New Roman" w:hAnsi="Times New Roman" w:cs="Times New Roman"/>
+          <w:sz w:val="24"/>
+          <w:szCs w:val="24"/>
+        </w:rPr>
+        <w:t xml:space="preserve"> </w:t>
+      </w:r>
+      <m:oMath>
+        <m:r>
+          <w:rPr>
+            <w:rFonts w:ascii="Cambria Math" w:hAnsi="Cambria Math" w:cs="Times New Roman"/>
+            <w:sz w:val="24"/>
+            <w:szCs w:val="24"/>
+          </w:rPr>
+          <m:t>power n x=</m:t>
+        </m:r>
+        <m:sSup>
+          <m:sSupPr>
+            <m:ctrlPr>
+              <w:rPr>
+                <w:rFonts w:ascii="Cambria Math" w:hAnsi="Cambria Math" w:cs="Times New Roman"/>
+                <w:i/>
+                <w:sz w:val="24"/>
+                <w:szCs w:val="24"/>
+              </w:rPr>
+            </m:ctrlPr>
+          </m:sSupPr>
+          <m:e>
+            <m:r>
+              <w:rPr>
+                <w:rFonts w:ascii="Cambria Math" w:hAnsi="Cambria Math" w:cs="Times New Roman"/>
+                <w:sz w:val="24"/>
+                <w:szCs w:val="24"/>
+              </w:rPr>
+              <m:t>x</m:t>
+            </m:r>
+          </m:e>
+          <m:sup>
+            <m:r>
+              <w:rPr>
+                <w:rFonts w:ascii="Cambria Math" w:hAnsi="Cambria Math" w:cs="Times New Roman"/>
+                <w:sz w:val="24"/>
+                <w:szCs w:val="24"/>
+              </w:rPr>
+              <m:t>n</m:t>
+            </m:r>
+          </m:sup>
+        </m:sSup>
+      </m:oMath>
+    </w:p>
+    <w:p>
+      <w:pPr>
+        <w:jc w:val="left"/>
+        <w:rPr>
+          <w:rFonts w:ascii="Times New Roman" w:hAnsi="Times New Roman" w:cs="Times New Roman"/>
+          <w:sz w:val="24"/>
+          <w:szCs w:val="24"/>
+        </w:rPr>
+      </w:pPr>
+      <w:r>
+        <w:rPr>
+          <w:rFonts w:ascii="Times New Roman" w:hAnsi="Times New Roman" w:cs="Times New Roman"/>
+          <w:sz w:val="24"/>
+          <w:szCs w:val="24"/>
+        </w:rPr>
+        <w:t>Our induction proof would have two cases:</w:t>
+      </w:r>
+    </w:p>
+    <w:p>
+      <w:pPr>
+        <w:pStyle w:val="a9"/>
+        <w:numPr>
+          <w:ilvl w:val="0"/>
+          <w:numId w:val="2"/>
+        </w:numPr>
+        <w:ind w:firstLineChars="0"/>
+        <w:jc w:val="left"/>
+        <w:rPr>
+          <w:rFonts w:ascii="Times New Roman" w:hAnsi="Times New Roman" w:cs="Times New Roman"/>
+          <w:sz w:val="24"/>
+          <w:szCs w:val="24"/>
+        </w:rPr>
+      </w:pPr>
+      <m:oMath>
+        <m:r>
+          <w:rPr>
+            <w:rFonts w:ascii="Cambria Math" w:hAnsi="Cambria Math" w:cs="Times New Roman"/>
+            <w:sz w:val="24"/>
+            <w:szCs w:val="24"/>
+          </w:rPr>
+          <m:t>P</m:t>
+        </m:r>
+        <m:d>
+          <m:dPr>
+            <m:ctrlPr>
+              <w:rPr>
+                <w:rFonts w:ascii="Cambria Math" w:hAnsi="Cambria Math" w:cs="Times New Roman"/>
+                <w:i/>
+                <w:sz w:val="24"/>
+                <w:szCs w:val="24"/>
+              </w:rPr>
+            </m:ctrlPr>
+          </m:dPr>
+          <m:e>
+            <m:r>
+              <w:rPr>
+                <w:rFonts w:ascii="Cambria Math" w:hAnsi="Cambria Math" w:cs="Times New Roman"/>
+                <w:sz w:val="24"/>
+                <w:szCs w:val="24"/>
+              </w:rPr>
+              <m:t>0</m:t>
+            </m:r>
+          </m:e>
+        </m:d>
+      </m:oMath>
+      <w:r>
+        <w:rPr>
+          <w:rFonts w:ascii="Times New Roman" w:hAnsi="Times New Roman" w:cs="Times New Roman"/>
+          <w:sz w:val="24"/>
+          <w:szCs w:val="24"/>
+        </w:rPr>
+        <w:t xml:space="preserve">: show that </w:t>
+      </w:r>
+      <m:oMath>
+        <m:r>
+          <w:rPr>
+            <w:rFonts w:ascii="Cambria Math" w:hAnsi="Cambria Math" w:cs="Times New Roman"/>
+            <w:sz w:val="24"/>
+            <w:szCs w:val="24"/>
+          </w:rPr>
+          <m:t>power 0 x=</m:t>
+        </m:r>
+        <m:sSup>
+          <m:sSupPr>
+            <m:ctrlPr>
+              <w:rPr>
+                <w:rFonts w:ascii="Cambria Math" w:hAnsi="Cambria Math" w:cs="Times New Roman"/>
+                <w:i/>
+                <w:sz w:val="24"/>
+                <w:szCs w:val="24"/>
+              </w:rPr>
+            </m:ctrlPr>
+          </m:sSupPr>
+          <m:e>
+            <m:r>
+              <w:rPr>
+                <w:rFonts w:ascii="Cambria Math" w:hAnsi="Cambria Math" w:cs="Times New Roman"/>
+                <w:sz w:val="24"/>
+                <w:szCs w:val="24"/>
+              </w:rPr>
+              <m:t>x</m:t>
+            </m:r>
+          </m:e>
+          <m:sup>
+            <m:r>
+              <w:rPr>
+                <w:rFonts w:ascii="Cambria Math" w:hAnsi="Cambria Math" w:cs="Times New Roman"/>
+                <w:sz w:val="24"/>
+                <w:szCs w:val="24"/>
+              </w:rPr>
+              <m:t>0</m:t>
+            </m:r>
+          </m:sup>
+        </m:sSup>
+        <m:r>
+          <w:rPr>
+            <w:rFonts w:ascii="Cambria Math" w:hAnsi="Cambria Math" w:cs="Times New Roman"/>
+            <w:sz w:val="24"/>
+            <w:szCs w:val="24"/>
+          </w:rPr>
+          <m:t>=1</m:t>
+        </m:r>
+      </m:oMath>
+    </w:p>
+    <w:p>
+      <w:pPr>
+        <w:pStyle w:val="a9"/>
+        <w:ind w:firstLineChars="472" w:firstLine="1133"/>
+        <w:jc w:val="left"/>
+        <w:rPr>
+          <w:rFonts w:ascii="Times New Roman" w:hAnsi="Times New Roman" w:cs="Times New Roman"/>
+          <w:sz w:val="24"/>
+          <w:szCs w:val="24"/>
+        </w:rPr>
+      </w:pPr>
+      <w:r>
+        <w:rPr>
+          <w:rFonts w:ascii="Times New Roman" w:hAnsi="Times New Roman" w:cs="Times New Roman"/>
+          <w:sz w:val="24"/>
+          <w:szCs w:val="24"/>
+        </w:rPr>
+        <w:t xml:space="preserve">  </w:t>
+      </w:r>
+      <m:oMath>
+        <m:r>
+          <w:rPr>
+            <w:rFonts w:ascii="Cambria Math" w:hAnsi="Cambria Math" w:cs="Times New Roman"/>
+            <w:sz w:val="24"/>
+            <w:szCs w:val="24"/>
+          </w:rPr>
+          <m:t>power 0 x</m:t>
+        </m:r>
+      </m:oMath>
+      <w:r>
+        <w:rPr>
+          <w:rFonts w:ascii="Times New Roman" w:hAnsi="Times New Roman" w:cs="Times New Roman"/>
+          <w:sz w:val="24"/>
+          <w:szCs w:val="24"/>
+        </w:rPr>
+        <w:t xml:space="preserve"> </w:t>
+      </w:r>
+    </w:p>
+    <w:p>
+      <w:pPr>
+        <w:pStyle w:val="a9"/>
+        <w:ind w:firstLineChars="472" w:firstLine="1133"/>
+        <w:jc w:val="left"/>
+        <w:rPr>
+          <w:rFonts w:ascii="Times New Roman" w:hAnsi="Times New Roman" w:cs="Times New Roman" w:hint="eastAsia"/>
+          <w:sz w:val="24"/>
+          <w:szCs w:val="24"/>
+        </w:rPr>
+      </w:pPr>
+      <m:oMath>
+        <m:r>
+          <w:rPr>
+            <w:rFonts w:ascii="Cambria Math" w:hAnsi="Cambria Math" w:cs="Times New Roman"/>
+            <w:sz w:val="24"/>
+            <w:szCs w:val="24"/>
+          </w:rPr>
+          <m:t>=1.0</m:t>
+        </m:r>
+      </m:oMath>
+      <w:r>
+        <w:rPr>
+          <w:rFonts w:ascii="Times New Roman" w:hAnsi="Times New Roman" w:cs="Times New Roman"/>
+          <w:sz w:val="24"/>
+          <w:szCs w:val="24"/>
+        </w:rPr>
+        <w:t xml:space="preserve"> by definition of </w:t>
+      </w:r>
+      <m:oMath>
+        <m:r>
+          <w:rPr>
+            <w:rFonts w:ascii="Cambria Math" w:hAnsi="Cambria Math" w:cs="Times New Roman"/>
+            <w:sz w:val="24"/>
+            <w:szCs w:val="24"/>
+          </w:rPr>
+          <m:t>power</m:t>
+        </m:r>
+      </m:oMath>
+    </w:p>
+    <w:p>
+      <w:pPr>
+        <w:pStyle w:val="a9"/>
+        <w:ind w:firstLineChars="472" w:firstLine="1133"/>
+        <w:jc w:val="left"/>
+        <w:rPr>
+          <w:rFonts w:ascii="Times New Roman" w:hAnsi="Times New Roman" w:cs="Times New Roman" w:hint="eastAsia"/>
+          <w:sz w:val="24"/>
+          <w:szCs w:val="24"/>
+        </w:rPr>
+      </w:pPr>
+    </w:p>
+    <w:p>
+      <w:pPr>
+        <w:pStyle w:val="a9"/>
+        <w:numPr>
+          <w:ilvl w:val="0"/>
+          <w:numId w:val="2"/>
+        </w:numPr>
+        <w:ind w:firstLineChars="0"/>
+        <w:jc w:val="left"/>
+        <w:rPr>
+          <w:rFonts w:ascii="Times New Roman" w:hAnsi="Times New Roman" w:cs="Times New Roman"/>
+          <w:sz w:val="24"/>
+          <w:szCs w:val="24"/>
+        </w:rPr>
+      </w:pPr>
+      <m:oMath>
+        <m:r>
+          <w:rPr>
+            <w:rFonts w:ascii="Cambria Math" w:hAnsi="Cambria Math" w:cs="Times New Roman"/>
+            <w:sz w:val="24"/>
+            <w:szCs w:val="24"/>
+          </w:rPr>
+          <m:t>P(n+1)</m:t>
+        </m:r>
+      </m:oMath>
+      <w:r>
+        <w:rPr>
+          <w:rFonts w:ascii="Times New Roman" w:hAnsi="Times New Roman" w:cs="Times New Roman"/>
+          <w:sz w:val="24"/>
+          <w:szCs w:val="24"/>
+        </w:rPr>
+        <w:t xml:space="preserve">: show that </w:t>
+      </w:r>
+      <m:oMath>
+        <m:r>
+          <w:rPr>
+            <w:rFonts w:ascii="Cambria Math" w:hAnsi="Cambria Math" w:cs="Times New Roman"/>
+            <w:sz w:val="24"/>
+            <w:szCs w:val="24"/>
+          </w:rPr>
+          <m:t xml:space="preserve">power </m:t>
+        </m:r>
+        <m:d>
+          <m:dPr>
+            <m:ctrlPr>
+              <w:rPr>
+                <w:rFonts w:ascii="Cambria Math" w:hAnsi="Cambria Math" w:cs="Times New Roman"/>
+                <w:i/>
+                <w:sz w:val="24"/>
+                <w:szCs w:val="24"/>
+              </w:rPr>
+            </m:ctrlPr>
+          </m:dPr>
+          <m:e>
+            <m:r>
+              <w:rPr>
+                <w:rFonts w:ascii="Cambria Math" w:hAnsi="Cambria Math" w:cs="Times New Roman"/>
+                <w:sz w:val="24"/>
+                <w:szCs w:val="24"/>
+              </w:rPr>
+              <m:t>n+1</m:t>
+            </m:r>
+          </m:e>
+        </m:d>
+        <m:r>
+          <w:rPr>
+            <w:rFonts w:ascii="Cambria Math" w:hAnsi="Cambria Math" w:cs="Times New Roman"/>
+            <w:sz w:val="24"/>
+            <w:szCs w:val="24"/>
+          </w:rPr>
+          <m:t xml:space="preserve"> x=</m:t>
+        </m:r>
+        <m:sSup>
+          <m:sSupPr>
+            <m:ctrlPr>
+              <w:rPr>
+                <w:rFonts w:ascii="Cambria Math" w:hAnsi="Cambria Math" w:cs="Times New Roman"/>
+                <w:i/>
+                <w:sz w:val="24"/>
+                <w:szCs w:val="24"/>
+              </w:rPr>
+            </m:ctrlPr>
+          </m:sSupPr>
+          <m:e>
+            <m:r>
+              <w:rPr>
+                <w:rFonts w:ascii="Cambria Math" w:hAnsi="Cambria Math" w:cs="Times New Roman"/>
+                <w:sz w:val="24"/>
+                <w:szCs w:val="24"/>
+              </w:rPr>
+              <m:t>x</m:t>
+            </m:r>
+          </m:e>
+          <m:sup>
+            <m:r>
+              <w:rPr>
+                <w:rFonts w:ascii="Cambria Math" w:hAnsi="Cambria Math" w:cs="Times New Roman"/>
+                <w:sz w:val="24"/>
+                <w:szCs w:val="24"/>
+              </w:rPr>
+              <m:t>n+1</m:t>
+            </m:r>
+          </m:sup>
+        </m:sSup>
+      </m:oMath>
+      <w:r>
+        <w:rPr>
+          <w:rFonts w:ascii="Times New Roman" w:hAnsi="Times New Roman" w:cs="Times New Roman"/>
+          <w:sz w:val="24"/>
+          <w:szCs w:val="24"/>
+        </w:rPr>
+        <w:t xml:space="preserve"> where </w:t>
+      </w:r>
+      <m:oMath>
+        <m:r>
+          <w:rPr>
+            <w:rFonts w:ascii="Cambria Math" w:hAnsi="Cambria Math" w:cs="Times New Roman"/>
+            <w:sz w:val="24"/>
+            <w:szCs w:val="24"/>
+          </w:rPr>
+          <m:t>power n x=</m:t>
+        </m:r>
+        <m:sSup>
+          <m:sSupPr>
+            <m:ctrlPr>
+              <w:rPr>
+                <w:rFonts w:ascii="Cambria Math" w:hAnsi="Cambria Math" w:cs="Times New Roman"/>
+                <w:i/>
+                <w:sz w:val="24"/>
+                <w:szCs w:val="24"/>
+              </w:rPr>
+            </m:ctrlPr>
+          </m:sSupPr>
+          <m:e>
+            <m:r>
+              <w:rPr>
+                <w:rFonts w:ascii="Cambria Math" w:hAnsi="Cambria Math" w:cs="Times New Roman"/>
+                <w:sz w:val="24"/>
+                <w:szCs w:val="24"/>
+              </w:rPr>
+              <m:t>x</m:t>
+            </m:r>
+          </m:e>
+          <m:sup>
+            <m:r>
+              <w:rPr>
+                <w:rFonts w:ascii="Cambria Math" w:hAnsi="Cambria Math" w:cs="Times New Roman"/>
+                <w:sz w:val="24"/>
+                <w:szCs w:val="24"/>
+              </w:rPr>
+              <m:t>n</m:t>
+            </m:r>
+          </m:sup>
+        </m:sSup>
+      </m:oMath>
+      <w:r>
+        <w:rPr>
+          <w:rFonts w:ascii="Times New Roman" w:hAnsi="Times New Roman" w:cs="Times New Roman"/>
+          <w:sz w:val="24"/>
+          <w:szCs w:val="24"/>
+        </w:rPr>
+        <w:t xml:space="preserve"> holds by the inductive hypothesis.</w:t>
+      </w:r>
+    </w:p>
+    <w:p>
+      <w:pPr>
+        <w:pStyle w:val="a9"/>
+        <w:ind w:firstLineChars="472" w:firstLine="1133"/>
+        <w:jc w:val="left"/>
+        <w:rPr>
+          <w:rFonts w:ascii="Times New Roman" w:hAnsi="Times New Roman" w:cs="Times New Roman" w:hint="eastAsia"/>
+          <w:sz w:val="24"/>
+          <w:szCs w:val="24"/>
+        </w:rPr>
+      </w:pPr>
+      <w:r>
+        <w:rPr>
+          <w:rFonts w:ascii="Times New Roman" w:hAnsi="Times New Roman" w:cs="Times New Roman"/>
+          <w:sz w:val="24"/>
+          <w:szCs w:val="24"/>
+        </w:rPr>
+        <w:t xml:space="preserve">  </w:t>
+      </w:r>
+      <m:oMath>
+        <m:r>
+          <w:rPr>
+            <w:rFonts w:ascii="Cambria Math" w:hAnsi="Cambria Math" w:cs="Times New Roman"/>
+            <w:sz w:val="24"/>
+            <w:szCs w:val="24"/>
+          </w:rPr>
+          <m:t xml:space="preserve">power </m:t>
+        </m:r>
+        <m:d>
+          <m:dPr>
+            <m:ctrlPr>
+              <w:rPr>
+                <w:rFonts w:ascii="Cambria Math" w:hAnsi="Cambria Math" w:cs="Times New Roman"/>
+                <w:i/>
+                <w:sz w:val="24"/>
+                <w:szCs w:val="24"/>
+              </w:rPr>
+            </m:ctrlPr>
+          </m:dPr>
+          <m:e>
+            <m:r>
+              <w:rPr>
+                <w:rFonts w:ascii="Cambria Math" w:hAnsi="Cambria Math" w:cs="Times New Roman"/>
+                <w:sz w:val="24"/>
+                <w:szCs w:val="24"/>
+              </w:rPr>
+              <m:t>n+1</m:t>
+            </m:r>
+          </m:e>
+        </m:d>
+        <m:r>
+          <w:rPr>
+            <w:rFonts w:ascii="Cambria Math" w:hAnsi="Cambria Math" w:cs="Times New Roman"/>
+            <w:sz w:val="24"/>
+            <w:szCs w:val="24"/>
+          </w:rPr>
+          <m:t xml:space="preserve"> x</m:t>
+        </m:r>
+      </m:oMath>
+      <w:r>
+        <w:rPr>
+          <w:rFonts w:ascii="Times New Roman" w:hAnsi="Times New Roman" w:cs="Times New Roman" w:hint="eastAsia"/>
+          <w:sz w:val="24"/>
+          <w:szCs w:val="24"/>
+        </w:rPr>
+        <w:t xml:space="preserve"> </w:t>
+      </w:r>
+    </w:p>
+    <w:p>
+      <w:pPr>
+        <w:pStyle w:val="a9"/>
+        <w:ind w:firstLineChars="472" w:firstLine="1133"/>
+        <w:jc w:val="left"/>
+        <w:rPr>
+          <w:rFonts w:ascii="Times New Roman" w:hAnsi="Times New Roman" w:cs="Times New Roman"/>
+          <w:sz w:val="24"/>
+          <w:szCs w:val="24"/>
+        </w:rPr>
+      </w:pPr>
+      <m:oMath>
+        <m:r>
+          <w:rPr>
+            <w:rFonts w:ascii="Cambria Math" w:hAnsi="Cambria Math" w:cs="Times New Roman"/>
+            <w:sz w:val="24"/>
+            <w:szCs w:val="24"/>
+          </w:rPr>
+          <m:t>=x × power (n+1-1) x</m:t>
+        </m:r>
+      </m:oMath>
+      <w:r>
+        <w:rPr>
+          <w:rFonts w:ascii="Times New Roman" w:hAnsi="Times New Roman" w:cs="Times New Roman"/>
+          <w:sz w:val="24"/>
+          <w:szCs w:val="24"/>
+        </w:rPr>
+        <w:t xml:space="preserve"> by definition of </w:t>
+      </w:r>
+      <m:oMath>
+        <m:r>
+          <w:rPr>
+            <w:rFonts w:ascii="Cambria Math" w:hAnsi="Cambria Math" w:cs="Times New Roman"/>
+            <w:sz w:val="24"/>
+            <w:szCs w:val="24"/>
+          </w:rPr>
+          <m:t>power</m:t>
+        </m:r>
+      </m:oMath>
+    </w:p>
+    <w:p>
+      <w:pPr>
+        <w:pStyle w:val="a9"/>
+        <w:ind w:firstLineChars="472" w:firstLine="1133"/>
+        <w:jc w:val="left"/>
+        <w:rPr>
+          <w:rFonts w:ascii="Times New Roman" w:hAnsi="Times New Roman" w:cs="Times New Roman"/>
+          <w:sz w:val="24"/>
+          <w:szCs w:val="24"/>
+        </w:rPr>
+      </w:pPr>
+      <m:oMath>
+        <m:r>
+          <w:rPr>
+            <w:rFonts w:ascii="Cambria Math" w:hAnsi="Cambria Math" w:cs="Times New Roman"/>
+            <w:sz w:val="24"/>
+            <w:szCs w:val="24"/>
+          </w:rPr>
+          <m:t>=x × power n x</m:t>
+        </m:r>
+      </m:oMath>
+      <w:r>
+        <w:rPr>
+          <w:rFonts w:ascii="Times New Roman" w:hAnsi="Times New Roman" w:cs="Times New Roman"/>
+          <w:sz w:val="24"/>
+          <w:szCs w:val="24"/>
+        </w:rPr>
+        <w:t xml:space="preserve"> by property of addition and subtraction</w:t>
+      </w:r>
+    </w:p>
+    <w:p>
+      <w:pPr>
+        <w:pStyle w:val="a9"/>
+        <w:ind w:firstLineChars="472" w:firstLine="1133"/>
+        <w:jc w:val="left"/>
+        <w:rPr>
+          <w:rFonts w:ascii="Times New Roman" w:hAnsi="Times New Roman" w:cs="Times New Roman"/>
+          <w:sz w:val="24"/>
+          <w:szCs w:val="24"/>
+        </w:rPr>
+      </w:pPr>
+      <m:oMath>
+        <m:r>
+          <w:rPr>
+            <w:rFonts w:ascii="Cambria Math" w:hAnsi="Cambria Math" w:cs="Times New Roman"/>
+            <w:sz w:val="24"/>
+            <w:szCs w:val="24"/>
+          </w:rPr>
+          <m:t>=</m:t>
+        </m:r>
+        <m:r>
+          <w:rPr>
+            <w:rFonts w:ascii="Cambria Math" w:hAnsi="Cambria Math" w:cs="Times New Roman"/>
+            <w:sz w:val="24"/>
+            <w:szCs w:val="24"/>
+          </w:rPr>
+          <m:t xml:space="preserve">x × </m:t>
+        </m:r>
+        <m:sSup>
+          <m:sSupPr>
+            <m:ctrlPr>
+              <w:rPr>
+                <w:rFonts w:ascii="Cambria Math" w:hAnsi="Cambria Math" w:cs="Times New Roman"/>
+                <w:i/>
+                <w:sz w:val="24"/>
+                <w:szCs w:val="24"/>
+              </w:rPr>
+            </m:ctrlPr>
+          </m:sSupPr>
+          <m:e>
+            <m:r>
+              <w:rPr>
+                <w:rFonts w:ascii="Cambria Math" w:hAnsi="Cambria Math" w:cs="Times New Roman"/>
+                <w:sz w:val="24"/>
+                <w:szCs w:val="24"/>
+              </w:rPr>
+              <m:t>x</m:t>
+            </m:r>
+          </m:e>
+          <m:sup>
+            <m:r>
+              <w:rPr>
+                <w:rFonts w:ascii="Cambria Math" w:hAnsi="Cambria Math" w:cs="Times New Roman"/>
+                <w:sz w:val="24"/>
+                <w:szCs w:val="24"/>
+              </w:rPr>
+              <m:t>n</m:t>
+            </m:r>
+          </m:sup>
+        </m:sSup>
+      </m:oMath>
+      <w:r>
+        <w:rPr>
+          <w:rFonts w:ascii="Times New Roman" w:hAnsi="Times New Roman" w:cs="Times New Roman"/>
+          <w:sz w:val="24"/>
+          <w:szCs w:val="24"/>
+        </w:rPr>
+        <w:t xml:space="preserve"> by inductive hypothesis</w:t>
+      </w:r>
+    </w:p>
+    <w:p>
+      <w:pPr>
+        <w:pStyle w:val="a9"/>
+        <w:ind w:firstLineChars="472" w:firstLine="1133"/>
+        <w:jc w:val="left"/>
+        <w:rPr>
+          <w:rFonts w:ascii="Times New Roman" w:hAnsi="Times New Roman" w:cs="Times New Roman" w:hint="eastAsia"/>
+          <w:sz w:val="24"/>
+          <w:szCs w:val="24"/>
+        </w:rPr>
+      </w:pPr>
+      <m:oMath>
+        <m:r>
+          <w:rPr>
+            <w:rFonts w:ascii="Cambria Math" w:hAnsi="Cambria Math" w:cs="Times New Roman"/>
+            <w:sz w:val="24"/>
+            <w:szCs w:val="24"/>
+          </w:rPr>
+          <m:t>=</m:t>
+        </m:r>
+        <m:sSup>
+          <m:sSupPr>
+            <m:ctrlPr>
+              <w:rPr>
+                <w:rFonts w:ascii="Cambria Math" w:hAnsi="Cambria Math" w:cs="Times New Roman"/>
+                <w:i/>
+                <w:sz w:val="24"/>
+                <w:szCs w:val="24"/>
+              </w:rPr>
+            </m:ctrlPr>
+          </m:sSupPr>
+          <m:e>
+            <m:r>
+              <w:rPr>
+                <w:rFonts w:ascii="Cambria Math" w:hAnsi="Cambria Math" w:cs="Times New Roman"/>
+                <w:sz w:val="24"/>
+                <w:szCs w:val="24"/>
+              </w:rPr>
+              <m:t>x</m:t>
+            </m:r>
+          </m:e>
+          <m:sup>
+            <m:r>
+              <w:rPr>
+                <w:rFonts w:ascii="Cambria Math" w:hAnsi="Cambria Math" w:cs="Times New Roman"/>
+                <w:sz w:val="24"/>
+                <w:szCs w:val="24"/>
+              </w:rPr>
+              <m:t>n+1</m:t>
+            </m:r>
+          </m:sup>
+        </m:sSup>
+      </m:oMath>
+      <w:r>
+        <w:rPr>
+          <w:rFonts w:ascii="Times New Roman" w:hAnsi="Times New Roman" w:cs="Times New Roman"/>
+          <w:sz w:val="24"/>
+          <w:szCs w:val="24"/>
+        </w:rPr>
+        <w:t xml:space="preserve"> by property of multip</w:t>
+      </w:r>
+      <w:r>
+        <w:rPr>
+          <w:rFonts w:ascii="Times New Roman" w:hAnsi="Times New Roman" w:cs="Times New Roman" w:hint="eastAsia"/>
+          <w:sz w:val="24"/>
+          <w:szCs w:val="24"/>
+        </w:rPr>
+        <w:t>li</w:t>
+      </w:r>
+      <w:r>
+        <w:rPr>
+          <w:rFonts w:ascii="Times New Roman" w:hAnsi="Times New Roman" w:cs="Times New Roman"/>
+          <w:sz w:val="24"/>
+          <w:szCs w:val="24"/>
+        </w:rPr>
+        <w:t xml:space="preserve">cation </w:t>
+      </w:r>
+      <w:r>
+        <w:rPr>
+          <w:rFonts w:ascii="Times New Roman" w:hAnsi="Times New Roman" w:cs="Times New Roman"/>
+          <w:sz w:val="24"/>
+          <w:szCs w:val="24"/>
+        </w:rPr>
+        <w:t xml:space="preserve">and </w:t>
+      </w:r>
+      <w:r>
+        <w:rPr>
+          <w:rFonts w:ascii="Times New Roman" w:hAnsi="Times New Roman" w:cs="Times New Roman" w:hint="eastAsia"/>
+          <w:sz w:val="24"/>
+          <w:szCs w:val="24"/>
+        </w:rPr>
+        <w:t>power</w:t>
+      </w:r>
+    </w:p>
+    <w:p>
+      <w:pPr>
+        <w:pStyle w:val="a9"/>
+        <w:ind w:firstLineChars="472" w:firstLine="1133"/>
+        <w:jc w:val="left"/>
+        <w:rPr>
+          <w:rFonts w:ascii="Times New Roman" w:hAnsi="Times New Roman" w:cs="Times New Roman" w:hint="eastAsia"/>
+          <w:sz w:val="24"/>
+          <w:szCs w:val="24"/>
+        </w:rPr>
+      </w:pPr>
+    </w:p>
+    <w:p>
+      <w:pPr>
+        <w:rPr>
+          <w:rFonts w:ascii="Times New Roman" w:hAnsi="Times New Roman" w:cs="Times New Roman"/>
+          <w:b/>
+          <w:sz w:val="24"/>
+          <w:szCs w:val="24"/>
+        </w:rPr>
+      </w:pPr>
+      <w:r>
+        <w:rPr>
+          <w:rFonts w:ascii="Times New Roman" w:hAnsi="Times New Roman" w:cs="Times New Roman"/>
+          <w:b/>
+          <w:sz w:val="24"/>
+          <w:szCs w:val="24"/>
+        </w:rPr>
+        <w:t>Question 2:</w:t>
+      </w:r>
+    </w:p>
+    <w:p>
+      <w:pPr>
+        <w:rPr>
+          <w:rFonts w:ascii="Times New Roman" w:hAnsi="Times New Roman" w:cs="Times New Roman"/>
+          <w:sz w:val="24"/>
+          <w:szCs w:val="24"/>
+        </w:rPr>
+      </w:pPr>
+      <w:r>
+        <w:rPr>
+          <w:rFonts w:ascii="Times New Roman" w:hAnsi="Times New Roman" w:cs="Times New Roman"/>
+          <w:sz w:val="24"/>
+          <w:szCs w:val="24"/>
+        </w:rPr>
+        <w:t>We would like to show that</w:t>
+      </w:r>
+    </w:p>
+    <w:p>
+      <w:pPr>
+        <w:rPr>
+          <w:rFonts w:ascii="Times New Roman" w:hAnsi="Times New Roman" w:cs="Times New Roman" w:hint="eastAsia"/>
+          <w:i/>
+          <w:sz w:val="24"/>
+          <w:szCs w:val="24"/>
+        </w:rPr>
+      </w:pPr>
+      <m:oMathPara>
+        <m:oMath>
+          <m:r>
+            <w:rPr>
+              <w:rFonts w:ascii="Cambria Math" w:hAnsi="Cambria Math" w:cs="Times New Roman"/>
+              <w:sz w:val="24"/>
+              <w:szCs w:val="24"/>
+            </w:rPr>
+            <m:t>∀n</m:t>
+          </m:r>
+          <m:r>
+            <w:rPr>
+              <w:rFonts w:ascii="Cambria Math" w:hAnsi="Cambria Math" w:cs="Times New Roman" w:hint="eastAsia"/>
+              <w:sz w:val="24"/>
+              <w:szCs w:val="24"/>
+            </w:rPr>
+            <m:t>∈</m:t>
+          </m:r>
+          <m:r>
+            <w:rPr>
+              <w:rFonts w:ascii="Cambria Math" w:hAnsi="Cambria Math" w:cs="Times New Roman"/>
+              <w:sz w:val="24"/>
+              <w:szCs w:val="24"/>
+            </w:rPr>
+            <m:t>nat, power n x=</m:t>
+          </m:r>
+          <m:sSup>
+            <m:sSupPr>
+              <m:ctrlPr>
+                <w:rPr>
+                  <w:rFonts w:ascii="Cambria Math" w:hAnsi="Cambria Math" w:cs="Times New Roman"/>
+                  <w:i/>
+                  <w:sz w:val="24"/>
+                  <w:szCs w:val="24"/>
+                </w:rPr>
+              </m:ctrlPr>
+            </m:sSupPr>
+            <m:e>
+              <m:r>
+                <w:rPr>
+                  <w:rFonts w:ascii="Cambria Math" w:hAnsi="Cambria Math" w:cs="Times New Roman"/>
+                  <w:sz w:val="24"/>
+                  <w:szCs w:val="24"/>
+                </w:rPr>
+                <m:t>x</m:t>
+              </m:r>
+            </m:e>
+            <m:sup>
+              <m:r>
+                <w:rPr>
+                  <w:rFonts w:ascii="Cambria Math" w:hAnsi="Cambria Math" w:cs="Times New Roman"/>
+                  <w:sz w:val="24"/>
+                  <w:szCs w:val="24"/>
+                </w:rPr>
+                <m:t>t</m:t>
+              </m:r>
+              <m:r>
+                <w:rPr>
+                  <w:rFonts w:ascii="Cambria Math" w:hAnsi="Cambria Math" w:cs="Times New Roman"/>
+                  <w:sz w:val="24"/>
+                  <w:szCs w:val="24"/>
+                </w:rPr>
+                <m:t>oInt(n)</m:t>
+              </m:r>
+            </m:sup>
+          </m:sSup>
+        </m:oMath>
+      </m:oMathPara>
+    </w:p>
+    <w:p>
+      <w:pPr>
+        <w:rPr>
+          <w:rFonts w:ascii="Times New Roman" w:hAnsi="Times New Roman" w:cs="Times New Roman"/>
+          <w:sz w:val="24"/>
+          <w:szCs w:val="24"/>
+        </w:rPr>
+      </w:pPr>
+      <w:r>
+        <w:rPr>
+          <w:rFonts w:ascii="Times New Roman" w:hAnsi="Times New Roman" w:cs="Times New Roman"/>
+          <w:sz w:val="24"/>
+          <w:szCs w:val="24"/>
+        </w:rPr>
+        <w:t>The principle of induction for this type</w:t>
+      </w:r>
+      <m:oMath>
+        <m:r>
+          <w:rPr>
+            <w:rFonts w:ascii="Cambria Math" w:hAnsi="Cambria Math" w:cs="Times New Roman"/>
+            <w:sz w:val="24"/>
+            <w:szCs w:val="24"/>
+          </w:rPr>
+          <m:t xml:space="preserve"> </m:t>
+        </m:r>
+        <m:r>
+          <w:rPr>
+            <w:rFonts w:ascii="Cambria Math" w:hAnsi="Cambria Math" w:cs="Times New Roman"/>
+            <w:sz w:val="24"/>
+            <w:szCs w:val="24"/>
+          </w:rPr>
+          <m:t>nat</m:t>
+        </m:r>
+        <m:r>
+          <w:rPr>
+            <w:rFonts w:ascii="Cambria Math" w:hAnsi="Cambria Math" w:cs="Times New Roman"/>
+            <w:sz w:val="24"/>
+            <w:szCs w:val="24"/>
+          </w:rPr>
+          <m:t xml:space="preserve"> </m:t>
+        </m:r>
+      </m:oMath>
+      <w:r>
+        <w:rPr>
+          <w:rFonts w:ascii="Times New Roman" w:hAnsi="Times New Roman" w:cs="Times New Roman"/>
+          <w:sz w:val="24"/>
+          <w:szCs w:val="24"/>
+        </w:rPr>
+        <w:t>is</w:t>
+      </w:r>
+    </w:p>
+    <w:p>
+      <w:pPr>
+        <w:rPr>
+          <w:rFonts w:ascii="Times New Roman" w:hAnsi="Times New Roman" w:cs="Times New Roman" w:hint="eastAsia"/>
+          <w:sz w:val="24"/>
+          <w:szCs w:val="24"/>
+        </w:rPr>
+      </w:pPr>
+      <m:oMathPara>
+        <m:oMath>
+          <m:r>
+            <w:rPr>
+              <w:rFonts w:ascii="Cambria Math" w:hAnsi="Cambria Math" w:cs="Times New Roman"/>
+              <w:sz w:val="24"/>
+              <w:szCs w:val="24"/>
+            </w:rPr>
+            <m:t>∀n, P</m:t>
+          </m:r>
+          <m:d>
+            <m:dPr>
+              <m:ctrlPr>
+                <w:rPr>
+                  <w:rFonts w:ascii="Cambria Math" w:hAnsi="Cambria Math" w:cs="Times New Roman"/>
+                  <w:i/>
+                  <w:sz w:val="24"/>
+                  <w:szCs w:val="24"/>
+                </w:rPr>
+              </m:ctrlPr>
+            </m:dPr>
+            <m:e>
+              <m:r>
+                <w:rPr>
+                  <w:rFonts w:ascii="Cambria Math" w:hAnsi="Cambria Math" w:cs="Times New Roman"/>
+                  <w:sz w:val="24"/>
+                  <w:szCs w:val="24"/>
+                </w:rPr>
+                <m:t>Zero</m:t>
+              </m:r>
+            </m:e>
+          </m:d>
+          <m:r>
+            <w:rPr>
+              <w:rFonts w:ascii="Cambria Math" w:hAnsi="Cambria Math" w:cs="Times New Roman"/>
+              <w:sz w:val="24"/>
+              <w:szCs w:val="24"/>
+            </w:rPr>
+            <m:t xml:space="preserve"> and P</m:t>
+          </m:r>
+          <m:d>
+            <m:dPr>
+              <m:ctrlPr>
+                <w:rPr>
+                  <w:rFonts w:ascii="Cambria Math" w:hAnsi="Cambria Math" w:cs="Times New Roman"/>
+                  <w:i/>
+                  <w:sz w:val="24"/>
+                  <w:szCs w:val="24"/>
+                </w:rPr>
+              </m:ctrlPr>
+            </m:dPr>
+            <m:e>
+              <m:r>
+                <w:rPr>
+                  <w:rFonts w:ascii="Cambria Math" w:hAnsi="Cambria Math" w:cs="Times New Roman"/>
+                  <w:sz w:val="24"/>
+                  <w:szCs w:val="24"/>
+                </w:rPr>
+                <m:t>n</m:t>
+              </m:r>
+            </m:e>
+          </m:d>
+          <m:r>
+            <w:rPr>
+              <w:rFonts w:ascii="Cambria Math" w:hAnsi="Cambria Math" w:cs="Times New Roman"/>
+              <w:sz w:val="24"/>
+              <w:szCs w:val="24"/>
+            </w:rPr>
+            <m:t>⟹P</m:t>
+          </m:r>
+          <m:d>
+            <m:dPr>
+              <m:ctrlPr>
+                <w:rPr>
+                  <w:rFonts w:ascii="Cambria Math" w:hAnsi="Cambria Math" w:cs="Times New Roman"/>
+                  <w:i/>
+                  <w:sz w:val="24"/>
+                  <w:szCs w:val="24"/>
+                </w:rPr>
+              </m:ctrlPr>
+            </m:dPr>
+            <m:e>
+              <m:r>
+                <w:rPr>
+                  <w:rFonts w:ascii="Cambria Math" w:hAnsi="Cambria Math" w:cs="Times New Roman"/>
+                  <w:sz w:val="24"/>
+                  <w:szCs w:val="24"/>
+                </w:rPr>
+                <m:t>Succ n</m:t>
+              </m:r>
+            </m:e>
+          </m:d>
+        </m:oMath>
+      </m:oMathPara>
+    </w:p>
+    <w:p>
+      <w:pPr>
+        <w:rPr>
+          <w:rFonts w:ascii="Times New Roman" w:hAnsi="Times New Roman" w:cs="Times New Roman"/>
+          <w:sz w:val="24"/>
+          <w:szCs w:val="24"/>
+        </w:rPr>
+      </w:pPr>
+      <w:r>
+        <w:rPr>
+          <w:rFonts w:ascii="Times New Roman" w:hAnsi="Times New Roman" w:cs="Times New Roman" w:hint="eastAsia"/>
+          <w:sz w:val="24"/>
+          <w:szCs w:val="24"/>
+        </w:rPr>
+        <w:t>In</w:t>
+      </w:r>
+      <w:r>
+        <w:rPr>
+          <w:rFonts w:ascii="Times New Roman" w:hAnsi="Times New Roman" w:cs="Times New Roman"/>
+          <w:sz w:val="24"/>
+          <w:szCs w:val="24"/>
+        </w:rPr>
+        <w:t xml:space="preserve"> this case, our property P is defined as</w:t>
+      </w:r>
+    </w:p>
+    <w:p>
+      <w:pPr>
+        <w:jc w:val="center"/>
+        <w:rPr>
+          <w:rFonts w:ascii="Times New Roman" w:hAnsi="Times New Roman" w:cs="Times New Roman"/>
+          <w:sz w:val="24"/>
+          <w:szCs w:val="24"/>
+        </w:rPr>
+      </w:pPr>
+      <m:oMath>
+        <m:r>
+          <w:rPr>
+            <w:rFonts w:ascii="Cambria Math" w:hAnsi="Cambria Math" w:cs="Times New Roman"/>
+            <w:sz w:val="24"/>
+            <w:szCs w:val="24"/>
+          </w:rPr>
+          <m:t>P</m:t>
+        </m:r>
+        <m:d>
+          <m:dPr>
+            <m:ctrlPr>
+              <w:rPr>
+                <w:rFonts w:ascii="Cambria Math" w:hAnsi="Cambria Math" w:cs="Times New Roman"/>
+                <w:i/>
+                <w:sz w:val="24"/>
+                <w:szCs w:val="24"/>
+              </w:rPr>
+            </m:ctrlPr>
+          </m:dPr>
+          <m:e>
+            <m:r>
+              <w:rPr>
+                <w:rFonts w:ascii="Cambria Math" w:hAnsi="Cambria Math" w:cs="Times New Roman"/>
+                <w:sz w:val="24"/>
+                <w:szCs w:val="24"/>
+              </w:rPr>
+              <m:t>n</m:t>
+            </m:r>
+          </m:e>
+        </m:d>
+      </m:oMath>
+      <w:r>
+        <w:rPr>
+          <w:rFonts w:ascii="Times New Roman" w:hAnsi="Times New Roman" w:cs="Times New Roman"/>
+          <w:sz w:val="24"/>
+          <w:szCs w:val="24"/>
+        </w:rPr>
+        <w:t xml:space="preserve"> is </w:t>
+      </w:r>
+      <m:oMath>
+        <m:r>
+          <w:rPr>
+            <w:rFonts w:ascii="Cambria Math" w:hAnsi="Cambria Math" w:cs="Times New Roman"/>
+            <w:sz w:val="24"/>
+            <w:szCs w:val="24"/>
+          </w:rPr>
+          <m:t>power n x=</m:t>
+        </m:r>
+        <m:sSup>
+          <m:sSupPr>
+            <m:ctrlPr>
+              <w:rPr>
+                <w:rFonts w:ascii="Cambria Math" w:hAnsi="Cambria Math" w:cs="Times New Roman"/>
+                <w:i/>
+                <w:sz w:val="24"/>
+                <w:szCs w:val="24"/>
+              </w:rPr>
+            </m:ctrlPr>
+          </m:sSupPr>
+          <m:e>
+            <m:r>
+              <w:rPr>
+                <w:rFonts w:ascii="Cambria Math" w:hAnsi="Cambria Math" w:cs="Times New Roman"/>
+                <w:sz w:val="24"/>
+                <w:szCs w:val="24"/>
+              </w:rPr>
+              <m:t>x</m:t>
+            </m:r>
+          </m:e>
+          <m:sup>
+            <m:r>
+              <w:rPr>
+                <w:rFonts w:ascii="Cambria Math" w:hAnsi="Cambria Math" w:cs="Times New Roman"/>
+                <w:sz w:val="24"/>
+                <w:szCs w:val="24"/>
+              </w:rPr>
+              <m:t>toInt(n)</m:t>
+            </m:r>
+          </m:sup>
+        </m:sSup>
+      </m:oMath>
+    </w:p>
+    <w:p>
+      <w:pPr>
+        <w:jc w:val="left"/>
+        <w:rPr>
+          <w:rFonts w:ascii="Times New Roman" w:hAnsi="Times New Roman" w:cs="Times New Roman"/>
+          <w:sz w:val="24"/>
+          <w:szCs w:val="24"/>
+        </w:rPr>
+      </w:pPr>
+      <w:r>
+        <w:rPr>
+          <w:rFonts w:ascii="Times New Roman" w:hAnsi="Times New Roman" w:cs="Times New Roman"/>
+          <w:sz w:val="24"/>
+          <w:szCs w:val="24"/>
+        </w:rPr>
+        <w:t>Our induction proof would have two cases:</w:t>
+      </w:r>
+    </w:p>
+    <w:p>
+      <w:pPr>
+        <w:pStyle w:val="a9"/>
+        <w:numPr>
+          <w:ilvl w:val="0"/>
+          <w:numId w:val="2"/>
+        </w:numPr>
+        <w:ind w:left="0" w:firstLineChars="0" w:firstLine="0"/>
+        <w:jc w:val="left"/>
+        <w:rPr>
+          <w:rFonts w:ascii="Times New Roman" w:hAnsi="Times New Roman" w:cs="Times New Roman"/>
+          <w:sz w:val="24"/>
+          <w:szCs w:val="24"/>
+        </w:rPr>
+      </w:pPr>
+      <m:oMath>
+        <m:r>
+          <w:rPr>
+            <w:rFonts w:ascii="Cambria Math" w:hAnsi="Cambria Math" w:cs="Times New Roman"/>
+            <w:sz w:val="24"/>
+            <w:szCs w:val="24"/>
+          </w:rPr>
+          <m:t>P(Zero)</m:t>
+        </m:r>
+      </m:oMath>
+      <w:r>
+        <w:rPr>
+          <w:rFonts w:ascii="Times New Roman" w:hAnsi="Times New Roman" w:cs="Times New Roman"/>
+          <w:sz w:val="24"/>
+          <w:szCs w:val="24"/>
+        </w:rPr>
+        <w:t xml:space="preserve">: show that </w:t>
+      </w:r>
+      <m:oMath>
+        <m:r>
+          <w:rPr>
+            <w:rFonts w:ascii="Cambria Math" w:hAnsi="Cambria Math" w:cs="Times New Roman"/>
+            <w:sz w:val="24"/>
+            <w:szCs w:val="24"/>
+          </w:rPr>
+          <m:t>power Zero x=</m:t>
+        </m:r>
+        <m:sSup>
+          <m:sSupPr>
+            <m:ctrlPr>
+              <w:rPr>
+                <w:rFonts w:ascii="Cambria Math" w:hAnsi="Cambria Math" w:cs="Times New Roman"/>
+                <w:i/>
+                <w:sz w:val="24"/>
+                <w:szCs w:val="24"/>
+              </w:rPr>
+            </m:ctrlPr>
+          </m:sSupPr>
+          <m:e>
+            <m:r>
+              <w:rPr>
+                <w:rFonts w:ascii="Cambria Math" w:hAnsi="Cambria Math" w:cs="Times New Roman"/>
+                <w:sz w:val="24"/>
+                <w:szCs w:val="24"/>
+              </w:rPr>
+              <m:t>x</m:t>
+            </m:r>
+          </m:e>
+          <m:sup>
+            <m:r>
+              <w:rPr>
+                <w:rFonts w:ascii="Cambria Math" w:hAnsi="Cambria Math" w:cs="Times New Roman"/>
+                <w:sz w:val="24"/>
+                <w:szCs w:val="24"/>
+              </w:rPr>
+              <m:t>toInt(Zero)</m:t>
+            </m:r>
+          </m:sup>
+        </m:sSup>
+      </m:oMath>
+    </w:p>
+    <w:p>
+      <w:pPr>
+        <w:pStyle w:val="a9"/>
+        <w:ind w:firstLineChars="472" w:firstLine="1133"/>
+        <w:rPr>
+          <w:rFonts w:ascii="Times New Roman" w:hAnsi="Times New Roman" w:cs="Times New Roman"/>
+          <w:sz w:val="24"/>
+          <w:szCs w:val="24"/>
+        </w:rPr>
+      </w:pPr>
+      <w:r>
+        <w:rPr>
+          <w:rFonts w:ascii="Times New Roman" w:hAnsi="Times New Roman" w:cs="Times New Roman"/>
+          <w:sz w:val="24"/>
+          <w:szCs w:val="24"/>
+        </w:rPr>
+        <w:t xml:space="preserve">  </w:t>
+      </w:r>
+      <m:oMath>
+        <m:r>
+          <w:rPr>
+            <w:rFonts w:ascii="Cambria Math" w:hAnsi="Cambria Math" w:cs="Times New Roman"/>
+            <w:sz w:val="24"/>
+            <w:szCs w:val="24"/>
+          </w:rPr>
+          <m:t>power Zero x</m:t>
+        </m:r>
+      </m:oMath>
+    </w:p>
+    <w:p>
+      <w:pPr>
+        <w:pStyle w:val="a9"/>
+        <w:ind w:firstLineChars="472" w:firstLine="1133"/>
+        <w:rPr>
+          <w:rFonts w:ascii="Times New Roman" w:hAnsi="Times New Roman" w:cs="Times New Roman" w:hint="eastAsia"/>
+          <w:sz w:val="24"/>
+          <w:szCs w:val="24"/>
+        </w:rPr>
+      </w:pPr>
+      <m:oMath>
+        <m:r>
+          <w:rPr>
+            <w:rFonts w:ascii="Cambria Math" w:hAnsi="Cambria Math" w:cs="Times New Roman"/>
+            <w:sz w:val="24"/>
+            <w:szCs w:val="24"/>
+          </w:rPr>
+          <m:t>=1</m:t>
+        </m:r>
+      </m:oMath>
+      <w:r>
+        <w:rPr>
+          <w:rFonts w:ascii="Times New Roman" w:hAnsi="Times New Roman" w:cs="Times New Roman"/>
+          <w:sz w:val="24"/>
+          <w:szCs w:val="24"/>
+        </w:rPr>
+        <w:t xml:space="preserve"> by definition of </w:t>
+      </w:r>
+      <m:oMath>
+        <m:r>
+          <w:rPr>
+            <w:rFonts w:ascii="Cambria Math" w:hAnsi="Cambria Math" w:cs="Times New Roman"/>
+            <w:sz w:val="24"/>
+            <w:szCs w:val="24"/>
+          </w:rPr>
+          <m:t>power</m:t>
+        </m:r>
+      </m:oMath>
+    </w:p>
+    <w:p>
+      <w:pPr>
+        <w:pStyle w:val="a9"/>
+        <w:ind w:firstLineChars="472" w:firstLine="1133"/>
+        <w:rPr>
+          <w:rFonts w:ascii="Times New Roman" w:hAnsi="Times New Roman" w:cs="Times New Roman"/>
+          <w:sz w:val="24"/>
+          <w:szCs w:val="24"/>
+        </w:rPr>
+      </w:pPr>
+      <m:oMath>
+        <m:r>
+          <m:rPr>
+            <m:sty m:val="p"/>
+          </m:rPr>
+          <w:rPr>
+            <w:rFonts w:ascii="Cambria Math" w:hAnsi="Cambria Math" w:cs="Times New Roman"/>
+            <w:sz w:val="24"/>
+            <w:szCs w:val="24"/>
+          </w:rPr>
+          <m:t>=</m:t>
+        </m:r>
+        <m:sSup>
+          <m:sSupPr>
+            <m:ctrlPr>
+              <w:rPr>
+                <w:rFonts w:ascii="Cambria Math" w:hAnsi="Cambria Math" w:cs="Times New Roman"/>
+                <w:i/>
+                <w:sz w:val="24"/>
+                <w:szCs w:val="24"/>
+              </w:rPr>
+            </m:ctrlPr>
+          </m:sSupPr>
+          <m:e>
+            <m:r>
+              <w:rPr>
+                <w:rFonts w:ascii="Cambria Math" w:hAnsi="Cambria Math" w:cs="Times New Roman"/>
+                <w:sz w:val="24"/>
+                <w:szCs w:val="24"/>
+              </w:rPr>
+              <m:t>x</m:t>
+            </m:r>
+          </m:e>
+          <m:sup>
+            <m:r>
+              <w:rPr>
+                <w:rFonts w:ascii="Cambria Math" w:hAnsi="Cambria Math" w:cs="Times New Roman"/>
+                <w:sz w:val="24"/>
+                <w:szCs w:val="24"/>
+              </w:rPr>
+              <m:t>0</m:t>
+            </m:r>
+          </m:sup>
+        </m:sSup>
+      </m:oMath>
+      <w:r>
+        <w:rPr>
+          <w:rFonts w:ascii="Times New Roman" w:hAnsi="Times New Roman" w:cs="Times New Roman"/>
+          <w:sz w:val="24"/>
+          <w:szCs w:val="24"/>
+        </w:rPr>
+        <w:t xml:space="preserve"> by definition of power</w:t>
+      </w:r>
+    </w:p>
+    <w:p>
+      <w:pPr>
+        <w:pStyle w:val="a9"/>
+        <w:ind w:firstLineChars="472" w:firstLine="1133"/>
+        <w:rPr>
+          <w:rFonts w:ascii="Times New Roman" w:hAnsi="Times New Roman" w:cs="Times New Roman"/>
+          <w:sz w:val="24"/>
+          <w:szCs w:val="24"/>
+        </w:rPr>
+      </w:pPr>
+      <m:oMath>
+        <m:r>
+          <w:rPr>
+            <w:rFonts w:ascii="Cambria Math" w:hAnsi="Cambria Math" w:cs="Times New Roman"/>
+            <w:sz w:val="24"/>
+            <w:szCs w:val="24"/>
+          </w:rPr>
+          <m:t>=</m:t>
+        </m:r>
+        <m:sSup>
+          <m:sSupPr>
+            <m:ctrlPr>
+              <w:rPr>
+                <w:rFonts w:ascii="Cambria Math" w:hAnsi="Cambria Math" w:cs="Times New Roman"/>
+                <w:i/>
+                <w:sz w:val="24"/>
+                <w:szCs w:val="24"/>
+              </w:rPr>
+            </m:ctrlPr>
+          </m:sSupPr>
+          <m:e>
+            <m:r>
+              <w:rPr>
+                <w:rFonts w:ascii="Cambria Math" w:hAnsi="Cambria Math" w:cs="Times New Roman"/>
+                <w:sz w:val="24"/>
+                <w:szCs w:val="24"/>
+              </w:rPr>
+              <m:t>x</m:t>
+            </m:r>
+          </m:e>
+          <m:sup>
+            <m:r>
+              <w:rPr>
+                <w:rFonts w:ascii="Cambria Math" w:hAnsi="Cambria Math" w:cs="Times New Roman"/>
+                <w:sz w:val="24"/>
+                <w:szCs w:val="24"/>
+              </w:rPr>
+              <m:t>toInt</m:t>
+            </m:r>
+            <m:r>
+              <w:rPr>
+                <w:rFonts w:ascii="Cambria Math" w:hAnsi="Cambria Math" w:cs="Times New Roman"/>
+                <w:sz w:val="24"/>
+                <w:szCs w:val="24"/>
+              </w:rPr>
+              <m:t xml:space="preserve"> </m:t>
+            </m:r>
+            <m:d>
+              <m:dPr>
+                <m:ctrlPr>
+                  <w:rPr>
+                    <w:rFonts w:ascii="Cambria Math" w:hAnsi="Cambria Math" w:cs="Times New Roman"/>
+                    <w:i/>
+                    <w:sz w:val="24"/>
+                    <w:szCs w:val="24"/>
+                  </w:rPr>
+                </m:ctrlPr>
+              </m:dPr>
+              <m:e>
+                <m:r>
+                  <w:rPr>
+                    <w:rFonts w:ascii="Cambria Math" w:hAnsi="Cambria Math" w:cs="Times New Roman"/>
+                    <w:sz w:val="24"/>
+                    <w:szCs w:val="24"/>
+                  </w:rPr>
+                  <m:t>Zero</m:t>
+                </m:r>
+              </m:e>
+            </m:d>
+          </m:sup>
+        </m:sSup>
+      </m:oMath>
+      <w:r>
+        <w:rPr>
+          <w:rFonts w:ascii="Times New Roman" w:hAnsi="Times New Roman" w:cs="Times New Roman"/>
+          <w:sz w:val="24"/>
+          <w:szCs w:val="24"/>
+        </w:rPr>
+        <w:t xml:space="preserve"> by definition of </w:t>
+      </w:r>
+      <m:oMath>
+        <m:r>
+          <w:rPr>
+            <w:rFonts w:ascii="Cambria Math" w:hAnsi="Cambria Math" w:cs="Times New Roman"/>
+            <w:sz w:val="24"/>
+            <w:szCs w:val="24"/>
+          </w:rPr>
+          <m:t>toInt</m:t>
+        </m:r>
+      </m:oMath>
+    </w:p>
+    <w:p>
+      <w:pPr>
+        <w:pStyle w:val="a9"/>
+        <w:ind w:firstLineChars="472" w:firstLine="1133"/>
+        <w:rPr>
+          <w:rFonts w:ascii="Times New Roman" w:hAnsi="Times New Roman" w:cs="Times New Roman" w:hint="eastAsia"/>
+          <w:sz w:val="24"/>
+          <w:szCs w:val="24"/>
+        </w:rPr>
+      </w:pPr>
+    </w:p>
+    <w:p>
+      <w:pPr>
+        <w:pStyle w:val="a9"/>
+        <w:numPr>
+          <w:ilvl w:val="0"/>
+          <w:numId w:val="2"/>
+        </w:numPr>
+        <w:ind w:firstLineChars="0"/>
+        <w:jc w:val="left"/>
+        <w:rPr>
+          <w:rFonts w:ascii="Times New Roman" w:hAnsi="Times New Roman" w:cs="Times New Roman"/>
+          <w:b/>
+          <w:sz w:val="24"/>
+          <w:szCs w:val="24"/>
+        </w:rPr>
+      </w:pPr>
+      <m:oMath>
+        <m:r>
+          <w:rPr>
+            <w:rFonts w:ascii="Cambria Math" w:hAnsi="Cambria Math" w:cs="Times New Roman"/>
+            <w:sz w:val="24"/>
+            <w:szCs w:val="24"/>
+          </w:rPr>
+          <w:lastRenderedPageBreak/>
+          <m:t>P(Succ n)</m:t>
+        </m:r>
+      </m:oMath>
+      <w:r>
+        <w:rPr>
+          <w:rFonts w:ascii="Times New Roman" w:hAnsi="Times New Roman" w:cs="Times New Roman"/>
+          <w:sz w:val="24"/>
+          <w:szCs w:val="24"/>
+        </w:rPr>
+        <w:t>:</w:t>
+      </w:r>
+      <w:r>
+        <w:rPr>
+          <w:rFonts w:ascii="Times New Roman" w:hAnsi="Times New Roman" w:cs="Times New Roman"/>
+          <w:sz w:val="24"/>
+          <w:szCs w:val="24"/>
+        </w:rPr>
+        <w:t xml:space="preserve"> show that </w:t>
+      </w:r>
+      <m:oMath>
+        <m:r>
+          <w:rPr>
+            <w:rFonts w:ascii="Cambria Math" w:hAnsi="Cambria Math" w:cs="Times New Roman"/>
+            <w:sz w:val="24"/>
+            <w:szCs w:val="24"/>
+          </w:rPr>
+          <m:t xml:space="preserve">power </m:t>
+        </m:r>
+        <m:d>
+          <m:dPr>
+            <m:ctrlPr>
+              <w:rPr>
+                <w:rFonts w:ascii="Cambria Math" w:hAnsi="Cambria Math" w:cs="Times New Roman"/>
+                <w:i/>
+                <w:sz w:val="24"/>
+                <w:szCs w:val="24"/>
+              </w:rPr>
+            </m:ctrlPr>
+          </m:dPr>
+          <m:e>
+            <m:r>
+              <w:rPr>
+                <w:rFonts w:ascii="Cambria Math" w:hAnsi="Cambria Math" w:cs="Times New Roman"/>
+                <w:sz w:val="24"/>
+                <w:szCs w:val="24"/>
+              </w:rPr>
+              <m:t>Succ n</m:t>
+            </m:r>
+          </m:e>
+        </m:d>
+        <m:r>
+          <w:rPr>
+            <w:rFonts w:ascii="Cambria Math" w:hAnsi="Cambria Math" w:cs="Times New Roman"/>
+            <w:sz w:val="24"/>
+            <w:szCs w:val="24"/>
+          </w:rPr>
+          <m:t xml:space="preserve"> x=</m:t>
+        </m:r>
+        <m:sSup>
+          <m:sSupPr>
+            <m:ctrlPr>
+              <w:rPr>
+                <w:rFonts w:ascii="Cambria Math" w:hAnsi="Cambria Math" w:cs="Times New Roman"/>
+                <w:i/>
+                <w:sz w:val="24"/>
+                <w:szCs w:val="24"/>
+              </w:rPr>
+            </m:ctrlPr>
+          </m:sSupPr>
+          <m:e>
+            <m:r>
+              <w:rPr>
+                <w:rFonts w:ascii="Cambria Math" w:hAnsi="Cambria Math" w:cs="Times New Roman"/>
+                <w:sz w:val="24"/>
+                <w:szCs w:val="24"/>
+              </w:rPr>
+              <m:t>x</m:t>
+            </m:r>
+          </m:e>
+          <m:sup>
+            <m:r>
+              <w:rPr>
+                <w:rFonts w:ascii="Cambria Math" w:hAnsi="Cambria Math" w:cs="Times New Roman"/>
+                <w:sz w:val="24"/>
+                <w:szCs w:val="24"/>
+              </w:rPr>
+              <m:t>toInt(Succ n)</m:t>
+            </m:r>
+          </m:sup>
+        </m:sSup>
+      </m:oMath>
+      <w:r>
+        <w:rPr>
+          <w:rFonts w:ascii="Times New Roman" w:hAnsi="Times New Roman" w:cs="Times New Roman"/>
+          <w:sz w:val="24"/>
+          <w:szCs w:val="24"/>
+        </w:rPr>
+        <w:t xml:space="preserve"> when </w:t>
+      </w:r>
+      <m:oMath>
+        <m:r>
+          <w:rPr>
+            <w:rFonts w:ascii="Cambria Math" w:hAnsi="Cambria Math" w:cs="Times New Roman"/>
+            <w:sz w:val="24"/>
+            <w:szCs w:val="24"/>
+          </w:rPr>
+          <m:t>power n x=</m:t>
+        </m:r>
+        <m:sSup>
+          <m:sSupPr>
+            <m:ctrlPr>
+              <w:rPr>
+                <w:rFonts w:ascii="Cambria Math" w:hAnsi="Cambria Math" w:cs="Times New Roman"/>
+                <w:i/>
+                <w:sz w:val="24"/>
+                <w:szCs w:val="24"/>
+              </w:rPr>
+            </m:ctrlPr>
+          </m:sSupPr>
+          <m:e>
+            <m:r>
+              <w:rPr>
+                <w:rFonts w:ascii="Cambria Math" w:hAnsi="Cambria Math" w:cs="Times New Roman"/>
+                <w:sz w:val="24"/>
+                <w:szCs w:val="24"/>
+              </w:rPr>
+              <m:t>x</m:t>
+            </m:r>
+          </m:e>
+          <m:sup>
+            <m:r>
+              <w:rPr>
+                <w:rFonts w:ascii="Cambria Math" w:hAnsi="Cambria Math" w:cs="Times New Roman"/>
+                <w:sz w:val="24"/>
+                <w:szCs w:val="24"/>
+              </w:rPr>
+              <m:t>toInt(</m:t>
+            </m:r>
+            <m:r>
+              <w:rPr>
+                <w:rFonts w:ascii="Cambria Math" w:hAnsi="Cambria Math" w:cs="Times New Roman"/>
+                <w:sz w:val="24"/>
+                <w:szCs w:val="24"/>
+              </w:rPr>
+              <m:t>n</m:t>
+            </m:r>
+            <m:r>
+              <w:rPr>
+                <w:rFonts w:ascii="Cambria Math" w:hAnsi="Cambria Math" w:cs="Times New Roman"/>
+                <w:sz w:val="24"/>
+                <w:szCs w:val="24"/>
+              </w:rPr>
+              <m:t>)</m:t>
+            </m:r>
+          </m:sup>
+        </m:sSup>
+      </m:oMath>
+      <w:r>
+        <w:rPr>
+          <w:rFonts w:ascii="Times New Roman" w:hAnsi="Times New Roman" w:cs="Times New Roman"/>
+          <w:sz w:val="24"/>
+          <w:szCs w:val="24"/>
+        </w:rPr>
+        <w:t xml:space="preserve"> holds by the inductive hypothesis.</w:t>
+      </w:r>
+    </w:p>
+    <w:p>
+      <w:pPr>
+        <w:pStyle w:val="a9"/>
+        <w:ind w:firstLineChars="472" w:firstLine="1133"/>
+        <w:jc w:val="left"/>
+        <w:rPr>
+          <w:rFonts w:ascii="Times New Roman" w:hAnsi="Times New Roman" w:cs="Times New Roman"/>
+          <w:sz w:val="24"/>
+          <w:szCs w:val="24"/>
+        </w:rPr>
+      </w:pPr>
+      <w:r>
+        <w:rPr>
+          <w:rFonts w:ascii="Times New Roman" w:hAnsi="Times New Roman" w:cs="Times New Roman"/>
+          <w:sz w:val="24"/>
+          <w:szCs w:val="24"/>
+        </w:rPr>
+        <w:t xml:space="preserve"> </w:t>
+      </w:r>
       <w:bookmarkStart w:id="0" w:name="_GoBack"/>
       <w:bookmarkEnd w:id="0"/>
-    </w:p>
-    <w:p>
-      <w:pPr>
-        <w:spacing w:beforeLines="50" w:before="156"/>
-        <w:jc w:val="center"/>
-        <w:rPr>
-          <w:rFonts w:ascii="Times New Roman" w:hAnsi="Times New Roman" w:cs="Times New Roman"/>
-          <w:sz w:val="24"/>
-          <w:szCs w:val="24"/>
-        </w:rPr>
-      </w:pPr>
-      <w:r>
-        <w:rPr>
-          <w:rFonts w:ascii="Times New Roman" w:hAnsi="Times New Roman" w:cs="Times New Roman"/>
-          <w:sz w:val="24"/>
-          <w:szCs w:val="24"/>
-        </w:rPr>
-        <w:t>Name: Tiannan Zhou</w:t>
-      </w:r>
-    </w:p>
-    <w:p>
-      <w:pPr>
-        <w:spacing w:beforeLines="50" w:before="156"/>
-        <w:jc w:val="center"/>
-        <w:rPr>
-          <w:rFonts w:ascii="Times New Roman" w:hAnsi="Times New Roman" w:cs="Times New Roman"/>
-          <w:sz w:val="24"/>
-          <w:szCs w:val="24"/>
-        </w:rPr>
-      </w:pPr>
-      <w:r>
-        <w:rPr>
-          <w:rFonts w:ascii="Times New Roman" w:hAnsi="Times New Roman" w:cs="Times New Roman"/>
-          <w:sz w:val="24"/>
-          <w:szCs w:val="24"/>
-        </w:rPr>
-        <w:t xml:space="preserve">Email: </w:t>
-      </w:r>
-      <w:r>
-        <w:rPr>
-          <w:rFonts w:ascii="Times New Roman" w:hAnsi="Times New Roman" w:cs="Times New Roman"/>
-          <w:sz w:val="24"/>
-          <w:szCs w:val="24"/>
-        </w:rPr>
-        <w:t>zhou0745@umn.edu</w:t>
-      </w:r>
-      <w:r>
-        <w:rPr>
-          <w:rFonts w:ascii="Times New Roman" w:hAnsi="Times New Roman" w:cs="Times New Roman"/>
-          <w:sz w:val="24"/>
-          <w:szCs w:val="24"/>
-        </w:rPr>
-        <w:tab/>
-        <w:t>ID:5232494</w:t>
+      <w:r>
+        <w:rPr>
+          <w:rFonts w:ascii="Times New Roman" w:hAnsi="Times New Roman" w:cs="Times New Roman"/>
+          <w:sz w:val="24"/>
+          <w:szCs w:val="24"/>
+        </w:rPr>
+        <w:t xml:space="preserve"> </w:t>
+      </w:r>
+      <m:oMath>
+        <m:r>
+          <w:rPr>
+            <w:rFonts w:ascii="Cambria Math" w:hAnsi="Cambria Math" w:cs="Times New Roman"/>
+            <w:sz w:val="24"/>
+            <w:szCs w:val="24"/>
+          </w:rPr>
+          <m:t xml:space="preserve">power </m:t>
+        </m:r>
+        <m:d>
+          <m:dPr>
+            <m:ctrlPr>
+              <w:rPr>
+                <w:rFonts w:ascii="Cambria Math" w:hAnsi="Cambria Math" w:cs="Times New Roman"/>
+                <w:i/>
+                <w:sz w:val="24"/>
+                <w:szCs w:val="24"/>
+              </w:rPr>
+            </m:ctrlPr>
+          </m:dPr>
+          <m:e>
+            <m:r>
+              <w:rPr>
+                <w:rFonts w:ascii="Cambria Math" w:hAnsi="Cambria Math" w:cs="Times New Roman"/>
+                <w:sz w:val="24"/>
+                <w:szCs w:val="24"/>
+              </w:rPr>
+              <m:t>Succ n</m:t>
+            </m:r>
+          </m:e>
+        </m:d>
+        <m:r>
+          <w:rPr>
+            <w:rFonts w:ascii="Cambria Math" w:hAnsi="Cambria Math" w:cs="Times New Roman"/>
+            <w:sz w:val="24"/>
+            <w:szCs w:val="24"/>
+          </w:rPr>
+          <m:t xml:space="preserve"> x</m:t>
+        </m:r>
+      </m:oMath>
+    </w:p>
+    <w:p>
+      <w:pPr>
+        <w:pStyle w:val="a9"/>
+        <w:ind w:firstLineChars="472" w:firstLine="1133"/>
+        <w:jc w:val="left"/>
+        <w:rPr>
+          <w:rFonts w:ascii="Times New Roman" w:hAnsi="Times New Roman" w:cs="Times New Roman"/>
+          <w:sz w:val="24"/>
+          <w:szCs w:val="24"/>
+        </w:rPr>
+      </w:pPr>
+      <m:oMath>
+        <m:r>
+          <w:rPr>
+            <w:rFonts w:ascii="Cambria Math" w:hAnsi="Cambria Math" w:cs="Times New Roman"/>
+            <w:sz w:val="24"/>
+            <w:szCs w:val="24"/>
+          </w:rPr>
+          <m:t>=x × power n x</m:t>
+        </m:r>
+      </m:oMath>
+      <w:r>
+        <w:rPr>
+          <w:rFonts w:ascii="Times New Roman" w:hAnsi="Times New Roman" w:cs="Times New Roman"/>
+          <w:sz w:val="24"/>
+          <w:szCs w:val="24"/>
+        </w:rPr>
+        <w:t xml:space="preserve"> by the definition of </w:t>
+      </w:r>
+      <m:oMath>
+        <m:r>
+          <w:rPr>
+            <w:rFonts w:ascii="Cambria Math" w:hAnsi="Cambria Math" w:cs="Times New Roman"/>
+            <w:sz w:val="24"/>
+            <w:szCs w:val="24"/>
+          </w:rPr>
+          <m:t>power</m:t>
+        </m:r>
+      </m:oMath>
+    </w:p>
+    <w:p>
+      <w:pPr>
+        <w:pStyle w:val="a9"/>
+        <w:ind w:firstLineChars="472" w:firstLine="1133"/>
+        <w:jc w:val="left"/>
+        <w:rPr>
+          <w:rFonts w:ascii="Times New Roman" w:hAnsi="Times New Roman" w:cs="Times New Roman"/>
+          <w:sz w:val="24"/>
+          <w:szCs w:val="24"/>
+        </w:rPr>
+      </w:pPr>
+      <m:oMath>
+        <m:r>
+          <w:rPr>
+            <w:rFonts w:ascii="Cambria Math" w:hAnsi="Cambria Math" w:cs="Times New Roman"/>
+            <w:sz w:val="24"/>
+            <w:szCs w:val="24"/>
+          </w:rPr>
+          <m:t xml:space="preserve">=x × </m:t>
+        </m:r>
+        <m:sSup>
+          <m:sSupPr>
+            <m:ctrlPr>
+              <w:rPr>
+                <w:rFonts w:ascii="Cambria Math" w:hAnsi="Cambria Math" w:cs="Times New Roman"/>
+                <w:i/>
+                <w:sz w:val="24"/>
+                <w:szCs w:val="24"/>
+              </w:rPr>
+            </m:ctrlPr>
+          </m:sSupPr>
+          <m:e>
+            <m:r>
+              <w:rPr>
+                <w:rFonts w:ascii="Cambria Math" w:hAnsi="Cambria Math" w:cs="Times New Roman"/>
+                <w:sz w:val="24"/>
+                <w:szCs w:val="24"/>
+              </w:rPr>
+              <m:t>x</m:t>
+            </m:r>
+          </m:e>
+          <m:sup>
+            <m:r>
+              <w:rPr>
+                <w:rFonts w:ascii="Cambria Math" w:hAnsi="Cambria Math" w:cs="Times New Roman"/>
+                <w:sz w:val="24"/>
+                <w:szCs w:val="24"/>
+              </w:rPr>
+              <m:t>toInt</m:t>
+            </m:r>
+            <m:d>
+              <m:dPr>
+                <m:ctrlPr>
+                  <w:rPr>
+                    <w:rFonts w:ascii="Cambria Math" w:hAnsi="Cambria Math" w:cs="Times New Roman"/>
+                    <w:i/>
+                    <w:sz w:val="24"/>
+                    <w:szCs w:val="24"/>
+                  </w:rPr>
+                </m:ctrlPr>
+              </m:dPr>
+              <m:e>
+                <m:r>
+                  <w:rPr>
+                    <w:rFonts w:ascii="Cambria Math" w:hAnsi="Cambria Math" w:cs="Times New Roman"/>
+                    <w:sz w:val="24"/>
+                    <w:szCs w:val="24"/>
+                  </w:rPr>
+                  <m:t>n</m:t>
+                </m:r>
+              </m:e>
+            </m:d>
+          </m:sup>
+        </m:sSup>
+      </m:oMath>
+      <w:r>
+        <w:rPr>
+          <w:rFonts w:ascii="Times New Roman" w:hAnsi="Times New Roman" w:cs="Times New Roman"/>
+          <w:sz w:val="24"/>
+          <w:szCs w:val="24"/>
+        </w:rPr>
+        <w:t xml:space="preserve"> by induction hypothesis</w:t>
+      </w:r>
+    </w:p>
+    <w:p>
+      <w:pPr>
+        <w:pStyle w:val="a9"/>
+        <w:ind w:firstLineChars="472" w:firstLine="1133"/>
+        <w:jc w:val="left"/>
+        <w:rPr>
+          <w:rFonts w:ascii="Times New Roman" w:hAnsi="Times New Roman" w:cs="Times New Roman"/>
+          <w:sz w:val="24"/>
+          <w:szCs w:val="24"/>
+        </w:rPr>
+      </w:pPr>
+      <m:oMath>
+        <m:r>
+          <w:rPr>
+            <w:rFonts w:ascii="Cambria Math" w:hAnsi="Cambria Math" w:cs="Times New Roman"/>
+            <w:sz w:val="24"/>
+            <w:szCs w:val="24"/>
+          </w:rPr>
+          <m:t>=</m:t>
+        </m:r>
+        <m:sSup>
+          <m:sSupPr>
+            <m:ctrlPr>
+              <w:rPr>
+                <w:rFonts w:ascii="Cambria Math" w:hAnsi="Cambria Math" w:cs="Times New Roman"/>
+                <w:i/>
+                <w:sz w:val="24"/>
+                <w:szCs w:val="24"/>
+              </w:rPr>
+            </m:ctrlPr>
+          </m:sSupPr>
+          <m:e>
+            <m:r>
+              <w:rPr>
+                <w:rFonts w:ascii="Cambria Math" w:hAnsi="Cambria Math" w:cs="Times New Roman"/>
+                <w:sz w:val="24"/>
+                <w:szCs w:val="24"/>
+              </w:rPr>
+              <m:t>x</m:t>
+            </m:r>
+          </m:e>
+          <m:sup>
+            <m:r>
+              <w:rPr>
+                <w:rFonts w:ascii="Cambria Math" w:hAnsi="Cambria Math" w:cs="Times New Roman"/>
+                <w:sz w:val="24"/>
+                <w:szCs w:val="24"/>
+              </w:rPr>
+              <m:t>toInt</m:t>
+            </m:r>
+            <m:d>
+              <m:dPr>
+                <m:ctrlPr>
+                  <w:rPr>
+                    <w:rFonts w:ascii="Cambria Math" w:hAnsi="Cambria Math" w:cs="Times New Roman"/>
+                    <w:i/>
+                    <w:sz w:val="24"/>
+                    <w:szCs w:val="24"/>
+                  </w:rPr>
+                </m:ctrlPr>
+              </m:dPr>
+              <m:e>
+                <m:r>
+                  <w:rPr>
+                    <w:rFonts w:ascii="Cambria Math" w:hAnsi="Cambria Math" w:cs="Times New Roman"/>
+                    <w:sz w:val="24"/>
+                    <w:szCs w:val="24"/>
+                  </w:rPr>
+                  <m:t>n</m:t>
+                </m:r>
+              </m:e>
+            </m:d>
+            <m:r>
+              <w:rPr>
+                <w:rFonts w:ascii="Cambria Math" w:hAnsi="Cambria Math" w:cs="Times New Roman"/>
+                <w:sz w:val="24"/>
+                <w:szCs w:val="24"/>
+              </w:rPr>
+              <m:t xml:space="preserve"> + 1</m:t>
+            </m:r>
+          </m:sup>
+        </m:sSup>
+      </m:oMath>
+      <w:r>
+        <w:rPr>
+          <w:rFonts w:ascii="Times New Roman" w:hAnsi="Times New Roman" w:cs="Times New Roman"/>
+          <w:sz w:val="24"/>
+          <w:szCs w:val="24"/>
+        </w:rPr>
+        <w:t xml:space="preserve"> by the definition of multiplication and power</w:t>
+      </w:r>
+    </w:p>
+    <w:p>
+      <w:pPr>
+        <w:pStyle w:val="a9"/>
+        <w:ind w:firstLineChars="472" w:firstLine="1133"/>
+        <w:jc w:val="left"/>
+        <w:rPr>
+          <w:rFonts w:ascii="Times New Roman" w:hAnsi="Times New Roman" w:cs="Times New Roman"/>
+          <w:sz w:val="24"/>
+          <w:szCs w:val="24"/>
+        </w:rPr>
+      </w:pPr>
+      <m:oMath>
+        <m:r>
+          <w:rPr>
+            <w:rFonts w:ascii="Cambria Math" w:hAnsi="Cambria Math" w:cs="Times New Roman"/>
+            <w:sz w:val="24"/>
+            <w:szCs w:val="24"/>
+          </w:rPr>
+          <m:t>=</m:t>
+        </m:r>
+        <m:sSup>
+          <m:sSupPr>
+            <m:ctrlPr>
+              <w:rPr>
+                <w:rFonts w:ascii="Cambria Math" w:hAnsi="Cambria Math" w:cs="Times New Roman"/>
+                <w:i/>
+                <w:sz w:val="24"/>
+                <w:szCs w:val="24"/>
+              </w:rPr>
+            </m:ctrlPr>
+          </m:sSupPr>
+          <m:e>
+            <m:r>
+              <w:rPr>
+                <w:rFonts w:ascii="Cambria Math" w:hAnsi="Cambria Math" w:cs="Times New Roman"/>
+                <w:sz w:val="24"/>
+                <w:szCs w:val="24"/>
+              </w:rPr>
+              <m:t>x</m:t>
+            </m:r>
+          </m:e>
+          <m:sup>
+            <m:r>
+              <w:rPr>
+                <w:rFonts w:ascii="Cambria Math" w:hAnsi="Cambria Math" w:cs="Times New Roman"/>
+                <w:sz w:val="24"/>
+                <w:szCs w:val="24"/>
+              </w:rPr>
+              <m:t>toInt</m:t>
+            </m:r>
+            <m:d>
+              <m:dPr>
+                <m:ctrlPr>
+                  <w:rPr>
+                    <w:rFonts w:ascii="Cambria Math" w:hAnsi="Cambria Math" w:cs="Times New Roman"/>
+                    <w:i/>
+                    <w:sz w:val="24"/>
+                    <w:szCs w:val="24"/>
+                  </w:rPr>
+                </m:ctrlPr>
+              </m:dPr>
+              <m:e>
+                <m:r>
+                  <w:rPr>
+                    <w:rFonts w:ascii="Cambria Math" w:hAnsi="Cambria Math" w:cs="Times New Roman"/>
+                    <w:sz w:val="24"/>
+                    <w:szCs w:val="24"/>
+                  </w:rPr>
+                  <m:t>Succ n</m:t>
+                </m:r>
+              </m:e>
+            </m:d>
+          </m:sup>
+        </m:sSup>
+      </m:oMath>
+      <w:r>
+        <w:rPr>
+          <w:rFonts w:ascii="Times New Roman" w:hAnsi="Times New Roman" w:cs="Times New Roman"/>
+          <w:sz w:val="24"/>
+          <w:szCs w:val="24"/>
+        </w:rPr>
+        <w:t xml:space="preserve"> by the definition of </w:t>
+      </w:r>
+      <m:oMath>
+        <m:r>
+          <w:rPr>
+            <w:rFonts w:ascii="Cambria Math" w:hAnsi="Cambria Math" w:cs="Times New Roman"/>
+            <w:sz w:val="24"/>
+            <w:szCs w:val="24"/>
+          </w:rPr>
+          <m:t>toInt</m:t>
+        </m:r>
+      </m:oMath>
+    </w:p>
+    <w:p>
+      <w:pPr>
+        <w:ind w:firstLineChars="272" w:firstLine="653"/>
+        <w:jc w:val="left"/>
+        <w:rPr>
+          <w:rFonts w:ascii="Times New Roman" w:hAnsi="Times New Roman" w:cs="Times New Roman" w:hint="eastAsia"/>
+          <w:b/>
+          <w:sz w:val="24"/>
+          <w:szCs w:val="24"/>
+        </w:rPr>
+      </w:pPr>
+    </w:p>
+    <w:p>
+      <w:pPr>
+        <w:jc w:val="left"/>
+        <w:rPr>
+          <w:rFonts w:ascii="Times New Roman" w:hAnsi="Times New Roman" w:cs="Times New Roman"/>
+          <w:b/>
+          <w:sz w:val="24"/>
+          <w:szCs w:val="24"/>
+        </w:rPr>
+      </w:pPr>
+      <w:r>
+        <w:rPr>
+          <w:rFonts w:ascii="Times New Roman" w:hAnsi="Times New Roman" w:cs="Times New Roman"/>
+          <w:b/>
+          <w:sz w:val="24"/>
+          <w:szCs w:val="24"/>
+        </w:rPr>
+        <w:t>Question 3:</w:t>
+      </w:r>
+    </w:p>
+    <w:p>
+      <w:pPr>
+        <w:rPr>
+          <w:rFonts w:ascii="Times New Roman" w:hAnsi="Times New Roman" w:cs="Times New Roman"/>
+          <w:sz w:val="24"/>
+          <w:szCs w:val="24"/>
+        </w:rPr>
+      </w:pPr>
+    </w:p>
+    <w:p>
+      <w:pPr>
+        <w:rPr>
+          <w:rFonts w:ascii="Times New Roman" w:hAnsi="Times New Roman" w:cs="Times New Roman"/>
+          <w:b/>
+          <w:sz w:val="24"/>
+          <w:szCs w:val="24"/>
+        </w:rPr>
+      </w:pPr>
+      <w:r>
+        <w:rPr>
+          <w:rFonts w:ascii="Times New Roman" w:hAnsi="Times New Roman" w:cs="Times New Roman"/>
+          <w:b/>
+          <w:sz w:val="24"/>
+          <w:szCs w:val="24"/>
+        </w:rPr>
+        <w:t>Question 4:</w:t>
+      </w:r>
+    </w:p>
+    <w:p>
+      <w:pPr>
+        <w:rPr>
+          <w:rFonts w:ascii="Times New Roman" w:hAnsi="Times New Roman" w:cs="Times New Roman"/>
+          <w:sz w:val="24"/>
+          <w:szCs w:val="24"/>
+        </w:rPr>
+      </w:pPr>
+    </w:p>
+    <w:p>
+      <w:pPr>
+        <w:rPr>
+          <w:rFonts w:ascii="Times New Roman" w:hAnsi="Times New Roman" w:cs="Times New Roman"/>
+          <w:b/>
+          <w:sz w:val="24"/>
+          <w:szCs w:val="24"/>
+        </w:rPr>
+      </w:pPr>
+      <w:r>
+        <w:rPr>
+          <w:rFonts w:ascii="Times New Roman" w:hAnsi="Times New Roman" w:cs="Times New Roman"/>
+          <w:b/>
+          <w:sz w:val="24"/>
+          <w:szCs w:val="24"/>
+        </w:rPr>
+        <w:t>Question 5:</w:t>
+      </w:r>
+    </w:p>
+    <w:p>
+      <w:pPr>
+        <w:rPr>
+          <w:rFonts w:ascii="Times New Roman" w:hAnsi="Times New Roman" w:cs="Times New Roman"/>
+          <w:sz w:val="24"/>
+          <w:szCs w:val="24"/>
+        </w:rPr>
+      </w:pPr>
+    </w:p>
+    <w:p>
+      <w:pPr>
+        <w:rPr>
+          <w:rFonts w:ascii="Times New Roman" w:hAnsi="Times New Roman" w:cs="Times New Roman"/>
+          <w:b/>
+          <w:sz w:val="24"/>
+          <w:szCs w:val="24"/>
+        </w:rPr>
+      </w:pPr>
+      <w:r>
+        <w:rPr>
+          <w:rFonts w:ascii="Times New Roman" w:hAnsi="Times New Roman" w:cs="Times New Roman"/>
+          <w:b/>
+          <w:sz w:val="24"/>
+          <w:szCs w:val="24"/>
+        </w:rPr>
+        <w:t>Question 6:</w:t>
+      </w:r>
+    </w:p>
+    <w:p>
+      <w:pPr>
+        <w:rPr>
+          <w:rFonts w:ascii="Times New Roman" w:hAnsi="Times New Roman" w:cs="Times New Roman"/>
+          <w:sz w:val="24"/>
+          <w:szCs w:val="24"/>
+        </w:rPr>
+      </w:pPr>
+    </w:p>
+    <w:p>
+      <w:pPr>
+        <w:rPr>
+          <w:rFonts w:ascii="Times New Roman" w:hAnsi="Times New Roman" w:cs="Times New Roman"/>
+          <w:b/>
+          <w:sz w:val="24"/>
+          <w:szCs w:val="24"/>
+        </w:rPr>
+      </w:pPr>
+      <w:r>
+        <w:rPr>
+          <w:rFonts w:ascii="Times New Roman" w:hAnsi="Times New Roman" w:cs="Times New Roman"/>
+          <w:b/>
+          <w:sz w:val="24"/>
+          <w:szCs w:val="24"/>
+        </w:rPr>
+        <w:t>Question 7:</w:t>
       </w:r>
     </w:p>
     <w:p>
@@ -156,8 +2626,8 @@
       </w:pPr>
     </w:p>
     <w:sectPr>
-      <w:headerReference w:type="default" r:id="rId6"/>
-      <w:footerReference w:type="default" r:id="rId7"/>
+      <w:headerReference w:type="default" r:id="rId8"/>
+      <w:footerReference w:type="default" r:id="rId9"/>
       <w:pgSz w:w="11906" w:h="16838"/>
       <w:pgMar w:top="1440" w:right="1080" w:bottom="1440" w:left="1080" w:header="851" w:footer="992" w:gutter="0"/>
       <w:cols w:space="425"/>
@@ -217,7 +2687,7 @@
             <w:noProof/>
             <w:lang w:val="zh-CN"/>
           </w:rPr>
-          <w:t>1</w:t>
+          <w:t>2</w:t>
         </w:r>
         <w:r>
           <w:fldChar w:fldCharType="end"/>
@@ -293,6 +2763,243 @@
     </w:r>
   </w:p>
 </w:hdr>
+</file>
+
+<file path=word/numbering.xml><?xml version="1.0" encoding="utf-8"?>
+<w:numbering xmlns:wpc="http://schemas.microsoft.com/office/word/2010/wordprocessingCanvas" xmlns:mo="http://schemas.microsoft.com/office/mac/office/2008/main" xmlns:mc="http://schemas.openxmlformats.org/markup-compatibility/2006" xmlns:mv="urn:schemas-microsoft-com:mac:vml" xmlns:o="urn:schemas-microsoft-com:office:office" xmlns:r="http://schemas.openxmlformats.org/officeDocument/2006/relationships" xmlns:m="http://schemas.openxmlformats.org/officeDocument/2006/math" xmlns:v="urn:schemas-microsoft-com:vml" xmlns:wp14="http://schemas.microsoft.com/office/word/2010/wordprocessingDrawing" xmlns:wp="http://schemas.openxmlformats.org/drawingml/2006/wordprocessingDrawing" xmlns:w10="urn:schemas-microsoft-com:office:word" xmlns:w="http://schemas.openxmlformats.org/wordprocessingml/2006/main" xmlns:w14="http://schemas.microsoft.com/office/word/2010/wordml" xmlns:w15="http://schemas.microsoft.com/office/word/2012/wordml" xmlns:wpg="http://schemas.microsoft.com/office/word/2010/wordprocessingGroup" xmlns:wpi="http://schemas.microsoft.com/office/word/2010/wordprocessingInk" xmlns:wne="http://schemas.microsoft.com/office/word/2006/wordml" xmlns:wps="http://schemas.microsoft.com/office/word/2010/wordprocessingShape" mc:Ignorable="w14 w15 wp14">
+  <w:abstractNum w:abstractNumId="0">
+    <w:nsid w:val="422A7BC1"/>
+    <w:multiLevelType w:val="hybridMultilevel"/>
+    <w:tmpl w:val="70306C56"/>
+    <w:lvl w:ilvl="0" w:tplc="04090001">
+      <w:start w:val="1"/>
+      <w:numFmt w:val="bullet"/>
+      <w:lvlText w:val=""/>
+      <w:lvlJc w:val="left"/>
+      <w:pPr>
+        <w:ind w:left="480" w:hanging="480"/>
+      </w:pPr>
+      <w:rPr>
+        <w:rFonts w:ascii="Wingdings" w:hAnsi="Wingdings" w:hint="default"/>
+      </w:rPr>
+    </w:lvl>
+    <w:lvl w:ilvl="1" w:tplc="04090003" w:tentative="1">
+      <w:start w:val="1"/>
+      <w:numFmt w:val="bullet"/>
+      <w:lvlText w:val=""/>
+      <w:lvlJc w:val="left"/>
+      <w:pPr>
+        <w:ind w:left="960" w:hanging="480"/>
+      </w:pPr>
+      <w:rPr>
+        <w:rFonts w:ascii="Wingdings" w:hAnsi="Wingdings" w:hint="default"/>
+      </w:rPr>
+    </w:lvl>
+    <w:lvl w:ilvl="2" w:tplc="04090005" w:tentative="1">
+      <w:start w:val="1"/>
+      <w:numFmt w:val="bullet"/>
+      <w:lvlText w:val=""/>
+      <w:lvlJc w:val="left"/>
+      <w:pPr>
+        <w:ind w:left="1440" w:hanging="480"/>
+      </w:pPr>
+      <w:rPr>
+        <w:rFonts w:ascii="Wingdings" w:hAnsi="Wingdings" w:hint="default"/>
+      </w:rPr>
+    </w:lvl>
+    <w:lvl w:ilvl="3" w:tplc="04090001" w:tentative="1">
+      <w:start w:val="1"/>
+      <w:numFmt w:val="bullet"/>
+      <w:lvlText w:val=""/>
+      <w:lvlJc w:val="left"/>
+      <w:pPr>
+        <w:ind w:left="1920" w:hanging="480"/>
+      </w:pPr>
+      <w:rPr>
+        <w:rFonts w:ascii="Wingdings" w:hAnsi="Wingdings" w:hint="default"/>
+      </w:rPr>
+    </w:lvl>
+    <w:lvl w:ilvl="4" w:tplc="04090003" w:tentative="1">
+      <w:start w:val="1"/>
+      <w:numFmt w:val="bullet"/>
+      <w:lvlText w:val=""/>
+      <w:lvlJc w:val="left"/>
+      <w:pPr>
+        <w:ind w:left="2400" w:hanging="480"/>
+      </w:pPr>
+      <w:rPr>
+        <w:rFonts w:ascii="Wingdings" w:hAnsi="Wingdings" w:hint="default"/>
+      </w:rPr>
+    </w:lvl>
+    <w:lvl w:ilvl="5" w:tplc="04090005" w:tentative="1">
+      <w:start w:val="1"/>
+      <w:numFmt w:val="bullet"/>
+      <w:lvlText w:val=""/>
+      <w:lvlJc w:val="left"/>
+      <w:pPr>
+        <w:ind w:left="2880" w:hanging="480"/>
+      </w:pPr>
+      <w:rPr>
+        <w:rFonts w:ascii="Wingdings" w:hAnsi="Wingdings" w:hint="default"/>
+      </w:rPr>
+    </w:lvl>
+    <w:lvl w:ilvl="6" w:tplc="04090001" w:tentative="1">
+      <w:start w:val="1"/>
+      <w:numFmt w:val="bullet"/>
+      <w:lvlText w:val=""/>
+      <w:lvlJc w:val="left"/>
+      <w:pPr>
+        <w:ind w:left="3360" w:hanging="480"/>
+      </w:pPr>
+      <w:rPr>
+        <w:rFonts w:ascii="Wingdings" w:hAnsi="Wingdings" w:hint="default"/>
+      </w:rPr>
+    </w:lvl>
+    <w:lvl w:ilvl="7" w:tplc="04090003" w:tentative="1">
+      <w:start w:val="1"/>
+      <w:numFmt w:val="bullet"/>
+      <w:lvlText w:val=""/>
+      <w:lvlJc w:val="left"/>
+      <w:pPr>
+        <w:ind w:left="3840" w:hanging="480"/>
+      </w:pPr>
+      <w:rPr>
+        <w:rFonts w:ascii="Wingdings" w:hAnsi="Wingdings" w:hint="default"/>
+      </w:rPr>
+    </w:lvl>
+    <w:lvl w:ilvl="8" w:tplc="04090005" w:tentative="1">
+      <w:start w:val="1"/>
+      <w:numFmt w:val="bullet"/>
+      <w:lvlText w:val=""/>
+      <w:lvlJc w:val="left"/>
+      <w:pPr>
+        <w:ind w:left="4320" w:hanging="480"/>
+      </w:pPr>
+      <w:rPr>
+        <w:rFonts w:ascii="Wingdings" w:hAnsi="Wingdings" w:hint="default"/>
+      </w:rPr>
+    </w:lvl>
+  </w:abstractNum>
+  <w:abstractNum w:abstractNumId="1">
+    <w:nsid w:val="69442FD2"/>
+    <w:multiLevelType w:val="hybridMultilevel"/>
+    <w:tmpl w:val="AA90FA3A"/>
+    <w:lvl w:ilvl="0" w:tplc="04090001">
+      <w:start w:val="1"/>
+      <w:numFmt w:val="bullet"/>
+      <w:lvlText w:val=""/>
+      <w:lvlJc w:val="left"/>
+      <w:pPr>
+        <w:ind w:left="480" w:hanging="480"/>
+      </w:pPr>
+      <w:rPr>
+        <w:rFonts w:ascii="Wingdings" w:hAnsi="Wingdings" w:hint="default"/>
+      </w:rPr>
+    </w:lvl>
+    <w:lvl w:ilvl="1" w:tplc="04090003" w:tentative="1">
+      <w:start w:val="1"/>
+      <w:numFmt w:val="bullet"/>
+      <w:lvlText w:val=""/>
+      <w:lvlJc w:val="left"/>
+      <w:pPr>
+        <w:ind w:left="960" w:hanging="480"/>
+      </w:pPr>
+      <w:rPr>
+        <w:rFonts w:ascii="Wingdings" w:hAnsi="Wingdings" w:hint="default"/>
+      </w:rPr>
+    </w:lvl>
+    <w:lvl w:ilvl="2" w:tplc="04090005" w:tentative="1">
+      <w:start w:val="1"/>
+      <w:numFmt w:val="bullet"/>
+      <w:lvlText w:val=""/>
+      <w:lvlJc w:val="left"/>
+      <w:pPr>
+        <w:ind w:left="1440" w:hanging="480"/>
+      </w:pPr>
+      <w:rPr>
+        <w:rFonts w:ascii="Wingdings" w:hAnsi="Wingdings" w:hint="default"/>
+      </w:rPr>
+    </w:lvl>
+    <w:lvl w:ilvl="3" w:tplc="04090001" w:tentative="1">
+      <w:start w:val="1"/>
+      <w:numFmt w:val="bullet"/>
+      <w:lvlText w:val=""/>
+      <w:lvlJc w:val="left"/>
+      <w:pPr>
+        <w:ind w:left="1920" w:hanging="480"/>
+      </w:pPr>
+      <w:rPr>
+        <w:rFonts w:ascii="Wingdings" w:hAnsi="Wingdings" w:hint="default"/>
+      </w:rPr>
+    </w:lvl>
+    <w:lvl w:ilvl="4" w:tplc="04090003" w:tentative="1">
+      <w:start w:val="1"/>
+      <w:numFmt w:val="bullet"/>
+      <w:lvlText w:val=""/>
+      <w:lvlJc w:val="left"/>
+      <w:pPr>
+        <w:ind w:left="2400" w:hanging="480"/>
+      </w:pPr>
+      <w:rPr>
+        <w:rFonts w:ascii="Wingdings" w:hAnsi="Wingdings" w:hint="default"/>
+      </w:rPr>
+    </w:lvl>
+    <w:lvl w:ilvl="5" w:tplc="04090005" w:tentative="1">
+      <w:start w:val="1"/>
+      <w:numFmt w:val="bullet"/>
+      <w:lvlText w:val=""/>
+      <w:lvlJc w:val="left"/>
+      <w:pPr>
+        <w:ind w:left="2880" w:hanging="480"/>
+      </w:pPr>
+      <w:rPr>
+        <w:rFonts w:ascii="Wingdings" w:hAnsi="Wingdings" w:hint="default"/>
+      </w:rPr>
+    </w:lvl>
+    <w:lvl w:ilvl="6" w:tplc="04090001" w:tentative="1">
+      <w:start w:val="1"/>
+      <w:numFmt w:val="bullet"/>
+      <w:lvlText w:val=""/>
+      <w:lvlJc w:val="left"/>
+      <w:pPr>
+        <w:ind w:left="3360" w:hanging="480"/>
+      </w:pPr>
+      <w:rPr>
+        <w:rFonts w:ascii="Wingdings" w:hAnsi="Wingdings" w:hint="default"/>
+      </w:rPr>
+    </w:lvl>
+    <w:lvl w:ilvl="7" w:tplc="04090003" w:tentative="1">
+      <w:start w:val="1"/>
+      <w:numFmt w:val="bullet"/>
+      <w:lvlText w:val=""/>
+      <w:lvlJc w:val="left"/>
+      <w:pPr>
+        <w:ind w:left="3840" w:hanging="480"/>
+      </w:pPr>
+      <w:rPr>
+        <w:rFonts w:ascii="Wingdings" w:hAnsi="Wingdings" w:hint="default"/>
+      </w:rPr>
+    </w:lvl>
+    <w:lvl w:ilvl="8" w:tplc="04090005" w:tentative="1">
+      <w:start w:val="1"/>
+      <w:numFmt w:val="bullet"/>
+      <w:lvlText w:val=""/>
+      <w:lvlJc w:val="left"/>
+      <w:pPr>
+        <w:ind w:left="4320" w:hanging="480"/>
+      </w:pPr>
+      <w:rPr>
+        <w:rFonts w:ascii="Wingdings" w:hAnsi="Wingdings" w:hint="default"/>
+      </w:rPr>
+    </w:lvl>
+  </w:abstractNum>
+  <w:num w:numId="1">
+    <w:abstractNumId w:val="1"/>
+  </w:num>
+  <w:num w:numId="2">
+    <w:abstractNumId w:val="0"/>
+  </w:num>
+</w:numbering>
 </file>
 
 <file path=word/styles.xml><?xml version="1.0" encoding="utf-8"?>
@@ -1000,7 +3707,616 @@
       <w:color w:val="B51700"/>
     </w:rPr>
   </w:style>
+  <w:style w:type="character" w:styleId="a8">
+    <w:name w:val="Placeholder Text"/>
+    <w:basedOn w:val="a0"/>
+    <w:uiPriority w:val="99"/>
+    <w:semiHidden/>
+    <w:rsid w:val="00D54870"/>
+    <w:rPr>
+      <w:color w:val="808080"/>
+    </w:rPr>
+  </w:style>
+  <w:style w:type="paragraph" w:styleId="a9">
+    <w:name w:val="List Paragraph"/>
+    <w:basedOn w:val="a"/>
+    <w:uiPriority w:val="34"/>
+    <w:qFormat/>
+    <w:rsid w:val="002937C0"/>
+    <w:pPr>
+      <w:ind w:firstLineChars="200" w:firstLine="420"/>
+    </w:pPr>
+  </w:style>
 </w:styles>
+</file>
+
+<file path=word/glossary/document.xml><?xml version="1.0" encoding="utf-8"?>
+<w:glossaryDocument xmlns:wpc="http://schemas.microsoft.com/office/word/2010/wordprocessingCanvas" xmlns:mo="http://schemas.microsoft.com/office/mac/office/2008/main" xmlns:mc="http://schemas.openxmlformats.org/markup-compatibility/2006" xmlns:mv="urn:schemas-microsoft-com:mac:vml" xmlns:o="urn:schemas-microsoft-com:office:office" xmlns:r="http://schemas.openxmlformats.org/officeDocument/2006/relationships" xmlns:m="http://schemas.openxmlformats.org/officeDocument/2006/math" xmlns:v="urn:schemas-microsoft-com:vml" xmlns:wp14="http://schemas.microsoft.com/office/word/2010/wordprocessingDrawing" xmlns:wp="http://schemas.openxmlformats.org/drawingml/2006/wordprocessingDrawing" xmlns:w10="urn:schemas-microsoft-com:office:word" xmlns:w="http://schemas.openxmlformats.org/wordprocessingml/2006/main" xmlns:w14="http://schemas.microsoft.com/office/word/2010/wordml" xmlns:w15="http://schemas.microsoft.com/office/word/2012/wordml" xmlns:wpg="http://schemas.microsoft.com/office/word/2010/wordprocessingGroup" xmlns:wpi="http://schemas.microsoft.com/office/word/2010/wordprocessingInk" xmlns:wne="http://schemas.microsoft.com/office/word/2006/wordml" xmlns:wps="http://schemas.microsoft.com/office/word/2010/wordprocessingShape" mc:Ignorable="w14 w15 wp14"/>
+</file>
+
+<file path=word/glossary/fontTable.xml><?xml version="1.0" encoding="utf-8"?>
+<w:fonts xmlns:mc="http://schemas.openxmlformats.org/markup-compatibility/2006" xmlns:r="http://schemas.openxmlformats.org/officeDocument/2006/relationships" xmlns:w="http://schemas.openxmlformats.org/wordprocessingml/2006/main" xmlns:w14="http://schemas.microsoft.com/office/word/2010/wordml" xmlns:w15="http://schemas.microsoft.com/office/word/2012/wordml" mc:Ignorable="w14 w15">
+  <w:font w:name="Wingdings">
+    <w:panose1 w:val="05000000000000000000"/>
+    <w:charset w:val="02"/>
+    <w:family w:val="auto"/>
+    <w:pitch w:val="variable"/>
+    <w:sig w:usb0="00000000" w:usb1="10000000" w:usb2="00000000" w:usb3="00000000" w:csb0="80000000" w:csb1="00000000"/>
+  </w:font>
+  <w:font w:name="Times New Roman">
+    <w:panose1 w:val="02020603050405020304"/>
+    <w:charset w:val="00"/>
+    <w:family w:val="auto"/>
+    <w:pitch w:val="variable"/>
+    <w:sig w:usb0="E0002AEF" w:usb1="C0007841" w:usb2="00000009" w:usb3="00000000" w:csb0="000001FF" w:csb1="00000000"/>
+  </w:font>
+  <w:font w:name="等线">
+    <w:charset w:val="86"/>
+    <w:family w:val="auto"/>
+    <w:pitch w:val="variable"/>
+    <w:sig w:usb0="A00002BF" w:usb1="38CF7CFA" w:usb2="00000016" w:usb3="00000000" w:csb0="0004000F" w:csb1="00000000"/>
+  </w:font>
+  <w:font w:name="宋体">
+    <w:charset w:val="86"/>
+    <w:family w:val="auto"/>
+    <w:pitch w:val="variable"/>
+    <w:sig w:usb0="00000003" w:usb1="288F0000" w:usb2="00000016" w:usb3="00000000" w:csb0="00040001" w:csb1="00000000"/>
+  </w:font>
+  <w:font w:name="Courier New">
+    <w:panose1 w:val="02070309020205020404"/>
+    <w:charset w:val="4D"/>
+    <w:family w:val="modern"/>
+    <w:notTrueType/>
+    <w:pitch w:val="fixed"/>
+    <w:sig w:usb0="00000003" w:usb1="00000000" w:usb2="00000000" w:usb3="00000000" w:csb0="00000001" w:csb1="00000000"/>
+  </w:font>
+  <w:font w:name="Monaco">
+    <w:panose1 w:val="02000500000000000000"/>
+    <w:charset w:val="00"/>
+    <w:family w:val="auto"/>
+    <w:pitch w:val="variable"/>
+    <w:sig w:usb0="00000003" w:usb1="00000000" w:usb2="00000000" w:usb3="00000000" w:csb0="00000001" w:csb1="00000000"/>
+  </w:font>
+  <w:font w:name="Cambria Math">
+    <w:panose1 w:val="02040503050406030204"/>
+    <w:charset w:val="00"/>
+    <w:family w:val="auto"/>
+    <w:pitch w:val="variable"/>
+    <w:sig w:usb0="E00002FF" w:usb1="420024FF" w:usb2="00000000" w:usb3="00000000" w:csb0="0000019F" w:csb1="00000000"/>
+  </w:font>
+  <w:font w:name="Arial">
+    <w:panose1 w:val="020B0604020202020204"/>
+    <w:charset w:val="00"/>
+    <w:family w:val="auto"/>
+    <w:pitch w:val="variable"/>
+    <w:sig w:usb0="E0002AFF" w:usb1="C0007843" w:usb2="00000009" w:usb3="00000000" w:csb0="000001FF" w:csb1="00000000"/>
+  </w:font>
+  <w:font w:name="等线 Light">
+    <w:charset w:val="86"/>
+    <w:family w:val="auto"/>
+    <w:pitch w:val="variable"/>
+    <w:sig w:usb0="A00002BF" w:usb1="38CF7CFA" w:usb2="00000016" w:usb3="00000000" w:csb0="0004000F" w:csb1="00000000"/>
+  </w:font>
+  <w:font w:name="DengXian">
+    <w:panose1 w:val="02010600030101010101"/>
+    <w:charset w:val="86"/>
+    <w:family w:val="auto"/>
+    <w:pitch w:val="variable"/>
+    <w:sig w:usb0="A00002BF" w:usb1="38CF7CFA" w:usb2="00000016" w:usb3="00000000" w:csb0="0004000F" w:csb1="00000000"/>
+  </w:font>
+  <w:font w:name="DengXian Light">
+    <w:panose1 w:val="02010600030101010101"/>
+    <w:charset w:val="86"/>
+    <w:family w:val="auto"/>
+    <w:pitch w:val="variable"/>
+    <w:sig w:usb0="A00002BF" w:usb1="38CF7CFA" w:usb2="00000016" w:usb3="00000000" w:csb0="0004000F" w:csb1="00000000"/>
+  </w:font>
+</w:fonts>
+</file>
+
+<file path=word/glossary/settings.xml><?xml version="1.0" encoding="utf-8"?>
+<w:settings xmlns:mc="http://schemas.openxmlformats.org/markup-compatibility/2006" xmlns:o="urn:schemas-microsoft-com:office:office" xmlns:r="http://schemas.openxmlformats.org/officeDocument/2006/relationships" xmlns:m="http://schemas.openxmlformats.org/officeDocument/2006/math" xmlns:v="urn:schemas-microsoft-com:vml" xmlns:w10="urn:schemas-microsoft-com:office:word" xmlns:w="http://schemas.openxmlformats.org/wordprocessingml/2006/main" xmlns:w14="http://schemas.microsoft.com/office/word/2010/wordml" xmlns:w15="http://schemas.microsoft.com/office/word/2012/wordml" xmlns:sl="http://schemas.openxmlformats.org/schemaLibrary/2006/main" mc:Ignorable="w14 w15">
+  <w:view w:val="normal"/>
+  <w:bordersDoNotSurroundHeader/>
+  <w:bordersDoNotSurroundFooter/>
+  <w:defaultTabStop w:val="420"/>
+  <w:drawingGridVerticalSpacing w:val="200"/>
+  <w:displayHorizontalDrawingGridEvery w:val="0"/>
+  <w:displayVerticalDrawingGridEvery w:val="2"/>
+  <w:characterSpacingControl w:val="compressPunctuation"/>
+  <w:compat>
+    <w:spaceForUL/>
+    <w:balanceSingleByteDoubleByteWidth/>
+    <w:doNotLeaveBackslashAlone/>
+    <w:ulTrailSpace/>
+    <w:doNotExpandShiftReturn/>
+    <w:adjustLineHeightInTable/>
+    <w:useFELayout/>
+    <w:compatSetting w:name="compatibilityMode" w:uri="http://schemas.microsoft.com/office/word" w:val="15"/>
+    <w:compatSetting w:name="overrideTableStyleFontSizeAndJustification" w:uri="http://schemas.microsoft.com/office/word" w:val="1"/>
+    <w:compatSetting w:name="enableOpenTypeFeatures" w:uri="http://schemas.microsoft.com/office/word" w:val="1"/>
+    <w:compatSetting w:name="doNotFlipMirrorIndents" w:uri="http://schemas.microsoft.com/office/word" w:val="1"/>
+    <w:compatSetting w:name="differentiateMultirowTableHeaders" w:uri="http://schemas.microsoft.com/office/word" w:val="1"/>
+  </w:compat>
+  <w:rsids>
+    <w:rsidRoot w:val="00303C64"/>
+    <w:rsid w:val="00303C64"/>
+    <w:rsid w:val="00925262"/>
+  </w:rsids>
+  <m:mathPr>
+    <m:mathFont m:val="Cambria Math"/>
+    <m:brkBin m:val="before"/>
+    <m:brkBinSub m:val="--"/>
+    <m:smallFrac m:val="0"/>
+    <m:dispDef/>
+    <m:lMargin m:val="0"/>
+    <m:rMargin m:val="0"/>
+    <m:defJc m:val="centerGroup"/>
+    <m:wrapIndent m:val="1440"/>
+    <m:intLim m:val="subSup"/>
+    <m:naryLim m:val="undOvr"/>
+  </m:mathPr>
+  <w:themeFontLang w:val="en-US" w:eastAsia="zh-CN" w:bidi="x-none"/>
+  <w:clrSchemeMapping w:bg1="light1" w:t1="dark1" w:bg2="light2" w:t2="dark2" w:accent1="accent1" w:accent2="accent2" w:accent3="accent3" w:accent4="accent4" w:accent5="accent5" w:accent6="accent6" w:hyperlink="hyperlink" w:followedHyperlink="followedHyperlink"/>
+  <w:decimalSymbol w:val="."/>
+  <w:listSeparator w:val=","/>
+  <w14:defaultImageDpi w14:val="32767"/>
+  <w15:chartTrackingRefBased/>
+</w:settings>
+</file>
+
+<file path=word/glossary/styles.xml><?xml version="1.0" encoding="utf-8"?>
+<w:styles xmlns:mc="http://schemas.openxmlformats.org/markup-compatibility/2006" xmlns:r="http://schemas.openxmlformats.org/officeDocument/2006/relationships" xmlns:w="http://schemas.openxmlformats.org/wordprocessingml/2006/main" xmlns:w14="http://schemas.microsoft.com/office/word/2010/wordml" xmlns:w15="http://schemas.microsoft.com/office/word/2012/wordml" mc:Ignorable="w14 w15">
+  <w:docDefaults>
+    <w:rPrDefault>
+      <w:rPr>
+        <w:rFonts w:asciiTheme="minorHAnsi" w:eastAsiaTheme="minorEastAsia" w:hAnsiTheme="minorHAnsi" w:cstheme="minorBidi"/>
+        <w:kern w:val="2"/>
+        <w:sz w:val="24"/>
+        <w:szCs w:val="24"/>
+        <w:lang w:val="en-US" w:eastAsia="zh-CN" w:bidi="ar-SA"/>
+      </w:rPr>
+    </w:rPrDefault>
+    <w:pPrDefault/>
+  </w:docDefaults>
+  <w:latentStyles w:defLockedState="0" w:defUIPriority="99" w:defSemiHidden="0" w:defUnhideWhenUsed="0" w:defQFormat="0" w:count="382">
+    <w:lsdException w:name="Normal" w:uiPriority="0" w:qFormat="1"/>
+    <w:lsdException w:name="heading 1" w:uiPriority="9" w:qFormat="1"/>
+    <w:lsdException w:name="heading 2" w:semiHidden="1" w:uiPriority="9" w:unhideWhenUsed="1" w:qFormat="1"/>
+    <w:lsdException w:name="heading 3" w:semiHidden="1" w:uiPriority="9" w:unhideWhenUsed="1" w:qFormat="1"/>
+    <w:lsdException w:name="heading 4" w:semiHidden="1" w:uiPriority="9" w:unhideWhenUsed="1" w:qFormat="1"/>
+    <w:lsdException w:name="heading 5" w:semiHidden="1" w:uiPriority="9" w:unhideWhenUsed="1" w:qFormat="1"/>
+    <w:lsdException w:name="heading 6" w:semiHidden="1" w:uiPriority="9" w:unhideWhenUsed="1" w:qFormat="1"/>
+    <w:lsdException w:name="heading 7" w:semiHidden="1" w:uiPriority="9" w:unhideWhenUsed="1" w:qFormat="1"/>
+    <w:lsdException w:name="heading 8" w:semiHidden="1" w:uiPriority="9" w:unhideWhenUsed="1" w:qFormat="1"/>
+    <w:lsdException w:name="heading 9" w:semiHidden="1" w:uiPriority="9" w:unhideWhenUsed="1" w:qFormat="1"/>
+    <w:lsdException w:name="index 1" w:semiHidden="1" w:unhideWhenUsed="1"/>
+    <w:lsdException w:name="index 2" w:semiHidden="1" w:unhideWhenUsed="1"/>
+    <w:lsdException w:name="index 3" w:semiHidden="1" w:unhideWhenUsed="1"/>
+    <w:lsdException w:name="index 4" w:semiHidden="1" w:unhideWhenUsed="1"/>
+    <w:lsdException w:name="index 5" w:semiHidden="1" w:unhideWhenUsed="1"/>
+    <w:lsdException w:name="index 6" w:semiHidden="1" w:unhideWhenUsed="1"/>
+    <w:lsdException w:name="index 7" w:semiHidden="1" w:unhideWhenUsed="1"/>
+    <w:lsdException w:name="index 8" w:semiHidden="1" w:unhideWhenUsed="1"/>
+    <w:lsdException w:name="index 9" w:semiHidden="1" w:unhideWhenUsed="1"/>
+    <w:lsdException w:name="toc 1" w:semiHidden="1" w:uiPriority="39" w:unhideWhenUsed="1"/>
+    <w:lsdException w:name="toc 2" w:semiHidden="1" w:uiPriority="39" w:unhideWhenUsed="1"/>
+    <w:lsdException w:name="toc 3" w:semiHidden="1" w:uiPriority="39" w:unhideWhenUsed="1"/>
+    <w:lsdException w:name="toc 4" w:semiHidden="1" w:uiPriority="39" w:unhideWhenUsed="1"/>
+    <w:lsdException w:name="toc 5" w:semiHidden="1" w:uiPriority="39" w:unhideWhenUsed="1"/>
+    <w:lsdException w:name="toc 6" w:semiHidden="1" w:uiPriority="39" w:unhideWhenUsed="1"/>
+    <w:lsdException w:name="toc 7" w:semiHidden="1" w:uiPriority="39" w:unhideWhenUsed="1"/>
+    <w:lsdException w:name="toc 8" w:semiHidden="1" w:uiPriority="39" w:unhideWhenUsed="1"/>
+    <w:lsdException w:name="toc 9" w:semiHidden="1" w:uiPriority="39" w:unhideWhenUsed="1"/>
+    <w:lsdException w:name="Normal Indent" w:semiHidden="1" w:unhideWhenUsed="1"/>
+    <w:lsdException w:name="footnote text" w:semiHidden="1" w:unhideWhenUsed="1"/>
+    <w:lsdException w:name="annotation text" w:semiHidden="1" w:unhideWhenUsed="1"/>
+    <w:lsdException w:name="header" w:semiHidden="1" w:unhideWhenUsed="1"/>
+    <w:lsdException w:name="footer" w:semiHidden="1" w:unhideWhenUsed="1"/>
+    <w:lsdException w:name="index heading" w:semiHidden="1" w:unhideWhenUsed="1"/>
+    <w:lsdException w:name="caption" w:semiHidden="1" w:uiPriority="35" w:unhideWhenUsed="1" w:qFormat="1"/>
+    <w:lsdException w:name="table of figures" w:semiHidden="1" w:unhideWhenUsed="1"/>
+    <w:lsdException w:name="envelope address" w:semiHidden="1" w:unhideWhenUsed="1"/>
+    <w:lsdException w:name="envelope return" w:semiHidden="1" w:unhideWhenUsed="1"/>
+    <w:lsdException w:name="footnote reference" w:semiHidden="1" w:unhideWhenUsed="1"/>
+    <w:lsdException w:name="annotation reference" w:semiHidden="1" w:unhideWhenUsed="1"/>
+    <w:lsdException w:name="line number" w:semiHidden="1" w:unhideWhenUsed="1"/>
+    <w:lsdException w:name="page number" w:semiHidden="1" w:unhideWhenUsed="1"/>
+    <w:lsdException w:name="endnote reference" w:semiHidden="1" w:unhideWhenUsed="1"/>
+    <w:lsdException w:name="endnote text" w:semiHidden="1" w:unhideWhenUsed="1"/>
+    <w:lsdException w:name="table of authorities" w:semiHidden="1" w:unhideWhenUsed="1"/>
+    <w:lsdException w:name="macro" w:semiHidden="1" w:unhideWhenUsed="1"/>
+    <w:lsdException w:name="toa heading" w:semiHidden="1" w:unhideWhenUsed="1"/>
+    <w:lsdException w:name="List" w:semiHidden="1" w:unhideWhenUsed="1"/>
+    <w:lsdException w:name="List Bullet" w:semiHidden="1" w:unhideWhenUsed="1"/>
+    <w:lsdException w:name="List Number" w:semiHidden="1" w:unhideWhenUsed="1"/>
+    <w:lsdException w:name="List 2" w:semiHidden="1" w:unhideWhenUsed="1"/>
+    <w:lsdException w:name="List 3" w:semiHidden="1" w:unhideWhenUsed="1"/>
+    <w:lsdException w:name="List 4" w:semiHidden="1" w:unhideWhenUsed="1"/>
+    <w:lsdException w:name="List 5" w:semiHidden="1" w:unhideWhenUsed="1"/>
+    <w:lsdException w:name="List Bullet 2" w:semiHidden="1" w:unhideWhenUsed="1"/>
+    <w:lsdException w:name="List Bullet 3" w:semiHidden="1" w:unhideWhenUsed="1"/>
+    <w:lsdException w:name="List Bullet 4" w:semiHidden="1" w:unhideWhenUsed="1"/>
+    <w:lsdException w:name="List Bullet 5" w:semiHidden="1" w:unhideWhenUsed="1"/>
+    <w:lsdException w:name="List Number 2" w:semiHidden="1" w:unhideWhenUsed="1"/>
+    <w:lsdException w:name="List Number 3" w:semiHidden="1" w:unhideWhenUsed="1"/>
+    <w:lsdException w:name="List Number 4" w:semiHidden="1" w:unhideWhenUsed="1"/>
+    <w:lsdException w:name="List Number 5" w:semiHidden="1" w:unhideWhenUsed="1"/>
+    <w:lsdException w:name="Title" w:uiPriority="10" w:qFormat="1"/>
+    <w:lsdException w:name="Closing" w:semiHidden="1" w:unhideWhenUsed="1"/>
+    <w:lsdException w:name="Signature" w:semiHidden="1" w:unhideWhenUsed="1"/>
+    <w:lsdException w:name="Default Paragraph Font" w:semiHidden="1" w:uiPriority="1" w:unhideWhenUsed="1"/>
+    <w:lsdException w:name="Body Text" w:semiHidden="1" w:unhideWhenUsed="1"/>
+    <w:lsdException w:name="Body Text Indent" w:semiHidden="1" w:unhideWhenUsed="1"/>
+    <w:lsdException w:name="List Continue" w:semiHidden="1" w:unhideWhenUsed="1"/>
+    <w:lsdException w:name="List Continue 2" w:semiHidden="1" w:unhideWhenUsed="1"/>
+    <w:lsdException w:name="List Continue 3" w:semiHidden="1" w:unhideWhenUsed="1"/>
+    <w:lsdException w:name="List Continue 4" w:semiHidden="1" w:unhideWhenUsed="1"/>
+    <w:lsdException w:name="List Continue 5" w:semiHidden="1" w:unhideWhenUsed="1"/>
+    <w:lsdException w:name="Message Header" w:semiHidden="1" w:unhideWhenUsed="1"/>
+    <w:lsdException w:name="Subtitle" w:uiPriority="11" w:qFormat="1"/>
+    <w:lsdException w:name="Salutation" w:semiHidden="1" w:unhideWhenUsed="1"/>
+    <w:lsdException w:name="Date" w:semiHidden="1" w:unhideWhenUsed="1"/>
+    <w:lsdException w:name="Body Text First Indent" w:semiHidden="1" w:unhideWhenUsed="1"/>
+    <w:lsdException w:name="Body Text First Indent 2" w:semiHidden="1" w:unhideWhenUsed="1"/>
+    <w:lsdException w:name="Note Heading" w:semiHidden="1" w:unhideWhenUsed="1"/>
+    <w:lsdException w:name="Body Text 2" w:semiHidden="1" w:unhideWhenUsed="1"/>
+    <w:lsdException w:name="Body Text 3" w:semiHidden="1" w:unhideWhenUsed="1"/>
+    <w:lsdException w:name="Body Text Indent 2" w:semiHidden="1" w:unhideWhenUsed="1"/>
+    <w:lsdException w:name="Body Text Indent 3" w:semiHidden="1" w:unhideWhenUsed="1"/>
+    <w:lsdException w:name="Block Text" w:semiHidden="1" w:unhideWhenUsed="1"/>
+    <w:lsdException w:name="Hyperlink" w:semiHidden="1" w:unhideWhenUsed="1"/>
+    <w:lsdException w:name="FollowedHyperlink" w:semiHidden="1" w:unhideWhenUsed="1"/>
+    <w:lsdException w:name="Strong" w:uiPriority="22" w:qFormat="1"/>
+    <w:lsdException w:name="Emphasis" w:uiPriority="20" w:qFormat="1"/>
+    <w:lsdException w:name="Document Map" w:semiHidden="1" w:unhideWhenUsed="1"/>
+    <w:lsdException w:name="Plain Text" w:semiHidden="1" w:unhideWhenUsed="1"/>
+    <w:lsdException w:name="E-mail Signature" w:semiHidden="1" w:unhideWhenUsed="1"/>
+    <w:lsdException w:name="HTML Top of Form" w:semiHidden="1" w:unhideWhenUsed="1"/>
+    <w:lsdException w:name="HTML Bottom of Form" w:semiHidden="1" w:unhideWhenUsed="1"/>
+    <w:lsdException w:name="Normal (Web)" w:semiHidden="1" w:unhideWhenUsed="1"/>
+    <w:lsdException w:name="HTML Acronym" w:semiHidden="1" w:unhideWhenUsed="1"/>
+    <w:lsdException w:name="HTML Address" w:semiHidden="1" w:unhideWhenUsed="1"/>
+    <w:lsdException w:name="HTML Cite" w:semiHidden="1" w:unhideWhenUsed="1"/>
+    <w:lsdException w:name="HTML Code" w:semiHidden="1" w:unhideWhenUsed="1"/>
+    <w:lsdException w:name="HTML Definition" w:semiHidden="1" w:unhideWhenUsed="1"/>
+    <w:lsdException w:name="HTML Keyboard" w:semiHidden="1" w:unhideWhenUsed="1"/>
+    <w:lsdException w:name="HTML Preformatted" w:semiHidden="1" w:unhideWhenUsed="1"/>
+    <w:lsdException w:name="HTML Sample" w:semiHidden="1" w:unhideWhenUsed="1"/>
+    <w:lsdException w:name="HTML Typewriter" w:semiHidden="1" w:unhideWhenUsed="1"/>
+    <w:lsdException w:name="HTML Variable" w:semiHidden="1" w:unhideWhenUsed="1"/>
+    <w:lsdException w:name="Normal Table" w:semiHidden="1" w:unhideWhenUsed="1"/>
+    <w:lsdException w:name="annotation subject" w:semiHidden="1" w:unhideWhenUsed="1"/>
+    <w:lsdException w:name="No List" w:semiHidden="1" w:unhideWhenUsed="1"/>
+    <w:lsdException w:name="Outline List 1" w:semiHidden="1" w:unhideWhenUsed="1"/>
+    <w:lsdException w:name="Outline List 2" w:semiHidden="1" w:unhideWhenUsed="1"/>
+    <w:lsdException w:name="Outline List 3" w:semiHidden="1" w:unhideWhenUsed="1"/>
+    <w:lsdException w:name="Table Simple 1" w:semiHidden="1" w:unhideWhenUsed="1"/>
+    <w:lsdException w:name="Table Simple 2" w:semiHidden="1" w:unhideWhenUsed="1"/>
+    <w:lsdException w:name="Table Simple 3" w:semiHidden="1" w:unhideWhenUsed="1"/>
+    <w:lsdException w:name="Table Classic 1" w:semiHidden="1" w:unhideWhenUsed="1"/>
+    <w:lsdException w:name="Table Classic 2" w:semiHidden="1" w:unhideWhenUsed="1"/>
+    <w:lsdException w:name="Table Classic 3" w:semiHidden="1" w:unhideWhenUsed="1"/>
+    <w:lsdException w:name="Table Classic 4" w:semiHidden="1" w:unhideWhenUsed="1"/>
+    <w:lsdException w:name="Table Colorful 1" w:semiHidden="1" w:unhideWhenUsed="1"/>
+    <w:lsdException w:name="Table Colorful 2" w:semiHidden="1" w:unhideWhenUsed="1"/>
+    <w:lsdException w:name="Table Colorful 3" w:semiHidden="1" w:unhideWhenUsed="1"/>
+    <w:lsdException w:name="Table Columns 1" w:semiHidden="1" w:unhideWhenUsed="1"/>
+    <w:lsdException w:name="Table Columns 2" w:semiHidden="1" w:unhideWhenUsed="1"/>
+    <w:lsdException w:name="Table Columns 3" w:semiHidden="1" w:unhideWhenUsed="1"/>
+    <w:lsdException w:name="Table Columns 4" w:semiHidden="1" w:unhideWhenUsed="1"/>
+    <w:lsdException w:name="Table Columns 5" w:semiHidden="1" w:unhideWhenUsed="1"/>
+    <w:lsdException w:name="Table Grid 1" w:semiHidden="1" w:unhideWhenUsed="1"/>
+    <w:lsdException w:name="Table Grid 2" w:semiHidden="1" w:unhideWhenUsed="1"/>
+    <w:lsdException w:name="Table Grid 3" w:semiHidden="1" w:unhideWhenUsed="1"/>
+    <w:lsdException w:name="Table Grid 4" w:semiHidden="1" w:unhideWhenUsed="1"/>
+    <w:lsdException w:name="Table Grid 5" w:semiHidden="1" w:unhideWhenUsed="1"/>
+    <w:lsdException w:name="Table Grid 6" w:semiHidden="1" w:unhideWhenUsed="1"/>
+    <w:lsdException w:name="Table Grid 7" w:semiHidden="1" w:unhideWhenUsed="1"/>
+    <w:lsdException w:name="Table Grid 8" w:semiHidden="1" w:unhideWhenUsed="1"/>
+    <w:lsdException w:name="Table List 1" w:semiHidden="1" w:unhideWhenUsed="1"/>
+    <w:lsdException w:name="Table List 2" w:semiHidden="1" w:unhideWhenUsed="1"/>
+    <w:lsdException w:name="Table List 3" w:semiHidden="1" w:unhideWhenUsed="1"/>
+    <w:lsdException w:name="Table List 4" w:semiHidden="1" w:unhideWhenUsed="1"/>
+    <w:lsdException w:name="Table List 5" w:semiHidden="1" w:unhideWhenUsed="1"/>
+    <w:lsdException w:name="Table List 6" w:semiHidden="1" w:unhideWhenUsed="1"/>
+    <w:lsdException w:name="Table List 7" w:semiHidden="1" w:unhideWhenUsed="1"/>
+    <w:lsdException w:name="Table List 8" w:semiHidden="1" w:unhideWhenUsed="1"/>
+    <w:lsdException w:name="Table 3D effects 1" w:semiHidden="1" w:unhideWhenUsed="1"/>
+    <w:lsdException w:name="Table 3D effects 2" w:semiHidden="1" w:unhideWhenUsed="1"/>
+    <w:lsdException w:name="Table 3D effects 3" w:semiHidden="1" w:unhideWhenUsed="1"/>
+    <w:lsdException w:name="Table Contemporary" w:semiHidden="1" w:unhideWhenUsed="1"/>
+    <w:lsdException w:name="Table Elegant" w:semiHidden="1" w:unhideWhenUsed="1"/>
+    <w:lsdException w:name="Table Professional" w:semiHidden="1" w:unhideWhenUsed="1"/>
+    <w:lsdException w:name="Table Subtle 1" w:semiHidden="1" w:unhideWhenUsed="1"/>
+    <w:lsdException w:name="Table Subtle 2" w:semiHidden="1" w:unhideWhenUsed="1"/>
+    <w:lsdException w:name="Table Web 1" w:semiHidden="1" w:unhideWhenUsed="1"/>
+    <w:lsdException w:name="Table Web 2" w:semiHidden="1" w:unhideWhenUsed="1"/>
+    <w:lsdException w:name="Table Web 3" w:semiHidden="1" w:unhideWhenUsed="1"/>
+    <w:lsdException w:name="Balloon Text" w:semiHidden="1" w:unhideWhenUsed="1"/>
+    <w:lsdException w:name="Table Grid" w:uiPriority="39"/>
+    <w:lsdException w:name="Table Theme" w:semiHidden="1" w:unhideWhenUsed="1"/>
+    <w:lsdException w:name="Note Level 1" w:semiHidden="1" w:unhideWhenUsed="1"/>
+    <w:lsdException w:name="Note Level 2" w:semiHidden="1" w:unhideWhenUsed="1"/>
+    <w:lsdException w:name="Note Level 3" w:semiHidden="1" w:unhideWhenUsed="1"/>
+    <w:lsdException w:name="Note Level 4" w:semiHidden="1" w:unhideWhenUsed="1"/>
+    <w:lsdException w:name="Note Level 5" w:semiHidden="1" w:unhideWhenUsed="1"/>
+    <w:lsdException w:name="Note Level 6" w:semiHidden="1" w:unhideWhenUsed="1"/>
+    <w:lsdException w:name="Note Level 7" w:semiHidden="1" w:unhideWhenUsed="1"/>
+    <w:lsdException w:name="Note Level 8" w:semiHidden="1" w:unhideWhenUsed="1"/>
+    <w:lsdException w:name="Note Level 9" w:semiHidden="1" w:unhideWhenUsed="1"/>
+    <w:lsdException w:name="Placeholder Text" w:semiHidden="1"/>
+    <w:lsdException w:name="No Spacing" w:uiPriority="1" w:qFormat="1"/>
+    <w:lsdException w:name="Light Shading" w:uiPriority="60"/>
+    <w:lsdException w:name="Light List" w:uiPriority="61"/>
+    <w:lsdException w:name="Light Grid" w:uiPriority="62"/>
+    <w:lsdException w:name="Medium Shading 1" w:uiPriority="63"/>
+    <w:lsdException w:name="Medium Shading 2" w:uiPriority="64"/>
+    <w:lsdException w:name="Medium List 1" w:uiPriority="65"/>
+    <w:lsdException w:name="Medium List 2" w:uiPriority="66"/>
+    <w:lsdException w:name="Medium Grid 1" w:uiPriority="67"/>
+    <w:lsdException w:name="Medium Grid 2" w:uiPriority="68"/>
+    <w:lsdException w:name="Medium Grid 3" w:uiPriority="69"/>
+    <w:lsdException w:name="Dark List" w:uiPriority="70"/>
+    <w:lsdException w:name="Colorful Shading" w:uiPriority="71"/>
+    <w:lsdException w:name="Colorful List" w:uiPriority="72"/>
+    <w:lsdException w:name="Colorful Grid" w:uiPriority="73"/>
+    <w:lsdException w:name="Light Shading Accent 1" w:uiPriority="60"/>
+    <w:lsdException w:name="Light List Accent 1" w:uiPriority="61"/>
+    <w:lsdException w:name="Light Grid Accent 1" w:uiPriority="62"/>
+    <w:lsdException w:name="Medium Shading 1 Accent 1" w:uiPriority="63"/>
+    <w:lsdException w:name="Medium Shading 2 Accent 1" w:uiPriority="64"/>
+    <w:lsdException w:name="Medium List 1 Accent 1" w:uiPriority="65"/>
+    <w:lsdException w:name="Revision" w:semiHidden="1"/>
+    <w:lsdException w:name="List Paragraph" w:uiPriority="34" w:qFormat="1"/>
+    <w:lsdException w:name="Quote" w:uiPriority="29" w:qFormat="1"/>
+    <w:lsdException w:name="Intense Quote" w:uiPriority="30" w:qFormat="1"/>
+    <w:lsdException w:name="Medium List 2 Accent 1" w:uiPriority="66"/>
+    <w:lsdException w:name="Medium Grid 1 Accent 1" w:uiPriority="67"/>
+    <w:lsdException w:name="Medium Grid 2 Accent 1" w:uiPriority="68"/>
+    <w:lsdException w:name="Medium Grid 3 Accent 1" w:uiPriority="69"/>
+    <w:lsdException w:name="Dark List Accent 1" w:uiPriority="70"/>
+    <w:lsdException w:name="Colorful Shading Accent 1" w:uiPriority="71"/>
+    <w:lsdException w:name="Colorful List Accent 1" w:uiPriority="72"/>
+    <w:lsdException w:name="Colorful Grid Accent 1" w:uiPriority="73"/>
+    <w:lsdException w:name="Light Shading Accent 2" w:uiPriority="60"/>
+    <w:lsdException w:name="Light List Accent 2" w:uiPriority="61"/>
+    <w:lsdException w:name="Light Grid Accent 2" w:uiPriority="62"/>
+    <w:lsdException w:name="Medium Shading 1 Accent 2" w:uiPriority="63"/>
+    <w:lsdException w:name="Medium Shading 2 Accent 2" w:uiPriority="64"/>
+    <w:lsdException w:name="Medium List 1 Accent 2" w:uiPriority="65"/>
+    <w:lsdException w:name="Medium List 2 Accent 2" w:uiPriority="66"/>
+    <w:lsdException w:name="Medium Grid 1 Accent 2" w:uiPriority="67"/>
+    <w:lsdException w:name="Medium Grid 2 Accent 2" w:uiPriority="68"/>
+    <w:lsdException w:name="Medium Grid 3 Accent 2" w:uiPriority="69"/>
+    <w:lsdException w:name="Dark List Accent 2" w:uiPriority="70"/>
+    <w:lsdException w:name="Colorful Shading Accent 2" w:uiPriority="71"/>
+    <w:lsdException w:name="Colorful List Accent 2" w:uiPriority="72"/>
+    <w:lsdException w:name="Colorful Grid Accent 2" w:uiPriority="73"/>
+    <w:lsdException w:name="Light Shading Accent 3" w:uiPriority="60"/>
+    <w:lsdException w:name="Light List Accent 3" w:uiPriority="61"/>
+    <w:lsdException w:name="Light Grid Accent 3" w:uiPriority="62"/>
+    <w:lsdException w:name="Medium Shading 1 Accent 3" w:uiPriority="63"/>
+    <w:lsdException w:name="Medium Shading 2 Accent 3" w:uiPriority="64"/>
+    <w:lsdException w:name="Medium List 1 Accent 3" w:uiPriority="65"/>
+    <w:lsdException w:name="Medium List 2 Accent 3" w:uiPriority="66"/>
+    <w:lsdException w:name="Medium Grid 1 Accent 3" w:uiPriority="67"/>
+    <w:lsdException w:name="Medium Grid 2 Accent 3" w:uiPriority="68"/>
+    <w:lsdException w:name="Medium Grid 3 Accent 3" w:uiPriority="69"/>
+    <w:lsdException w:name="Dark List Accent 3" w:uiPriority="70"/>
+    <w:lsdException w:name="Colorful Shading Accent 3" w:uiPriority="71"/>
+    <w:lsdException w:name="Colorful List Accent 3" w:uiPriority="72"/>
+    <w:lsdException w:name="Colorful Grid Accent 3" w:uiPriority="73"/>
+    <w:lsdException w:name="Light Shading Accent 4" w:uiPriority="60"/>
+    <w:lsdException w:name="Light List Accent 4" w:uiPriority="61"/>
+    <w:lsdException w:name="Light Grid Accent 4" w:uiPriority="62"/>
+    <w:lsdException w:name="Medium Shading 1 Accent 4" w:uiPriority="63"/>
+    <w:lsdException w:name="Medium Shading 2 Accent 4" w:uiPriority="64"/>
+    <w:lsdException w:name="Medium List 1 Accent 4" w:uiPriority="65"/>
+    <w:lsdException w:name="Medium List 2 Accent 4" w:uiPriority="66"/>
+    <w:lsdException w:name="Medium Grid 1 Accent 4" w:uiPriority="67"/>
+    <w:lsdException w:name="Medium Grid 2 Accent 4" w:uiPriority="68"/>
+    <w:lsdException w:name="Medium Grid 3 Accent 4" w:uiPriority="69"/>
+    <w:lsdException w:name="Dark List Accent 4" w:uiPriority="70"/>
+    <w:lsdException w:name="Colorful Shading Accent 4" w:uiPriority="71"/>
+    <w:lsdException w:name="Colorful List Accent 4" w:uiPriority="72"/>
+    <w:lsdException w:name="Colorful Grid Accent 4" w:uiPriority="73"/>
+    <w:lsdException w:name="Light Shading Accent 5" w:uiPriority="60"/>
+    <w:lsdException w:name="Light List Accent 5" w:uiPriority="61"/>
+    <w:lsdException w:name="Light Grid Accent 5" w:uiPriority="62"/>
+    <w:lsdException w:name="Medium Shading 1 Accent 5" w:uiPriority="63"/>
+    <w:lsdException w:name="Medium Shading 2 Accent 5" w:uiPriority="64"/>
+    <w:lsdException w:name="Medium List 1 Accent 5" w:uiPriority="65"/>
+    <w:lsdException w:name="Medium List 2 Accent 5" w:uiPriority="66"/>
+    <w:lsdException w:name="Medium Grid 1 Accent 5" w:uiPriority="67"/>
+    <w:lsdException w:name="Medium Grid 2 Accent 5" w:uiPriority="68"/>
+    <w:lsdException w:name="Medium Grid 3 Accent 5" w:uiPriority="69"/>
+    <w:lsdException w:name="Dark List Accent 5" w:uiPriority="70"/>
+    <w:lsdException w:name="Colorful Shading Accent 5" w:uiPriority="71"/>
+    <w:lsdException w:name="Colorful List Accent 5" w:uiPriority="72"/>
+    <w:lsdException w:name="Colorful Grid Accent 5" w:uiPriority="73"/>
+    <w:lsdException w:name="Light Shading Accent 6" w:uiPriority="60"/>
+    <w:lsdException w:name="Light List Accent 6" w:uiPriority="61"/>
+    <w:lsdException w:name="Light Grid Accent 6" w:uiPriority="62"/>
+    <w:lsdException w:name="Medium Shading 1 Accent 6" w:uiPriority="63"/>
+    <w:lsdException w:name="Medium Shading 2 Accent 6" w:uiPriority="64"/>
+    <w:lsdException w:name="Medium List 1 Accent 6" w:uiPriority="65"/>
+    <w:lsdException w:name="Medium List 2 Accent 6" w:uiPriority="66"/>
+    <w:lsdException w:name="Medium Grid 1 Accent 6" w:uiPriority="67"/>
+    <w:lsdException w:name="Medium Grid 2 Accent 6" w:uiPriority="68"/>
+    <w:lsdException w:name="Medium Grid 3 Accent 6" w:uiPriority="69"/>
+    <w:lsdException w:name="Dark List Accent 6" w:uiPriority="70"/>
+    <w:lsdException w:name="Colorful Shading Accent 6" w:uiPriority="71"/>
+    <w:lsdException w:name="Colorful List Accent 6" w:uiPriority="72"/>
+    <w:lsdException w:name="Colorful Grid Accent 6" w:uiPriority="73"/>
+    <w:lsdException w:name="Subtle Emphasis" w:uiPriority="19" w:qFormat="1"/>
+    <w:lsdException w:name="Intense Emphasis" w:uiPriority="21" w:qFormat="1"/>
+    <w:lsdException w:name="Subtle Reference" w:uiPriority="31" w:qFormat="1"/>
+    <w:lsdException w:name="Intense Reference" w:uiPriority="32" w:qFormat="1"/>
+    <w:lsdException w:name="Book Title" w:uiPriority="33" w:qFormat="1"/>
+    <w:lsdException w:name="Bibliography" w:semiHidden="1" w:uiPriority="37" w:unhideWhenUsed="1"/>
+    <w:lsdException w:name="TOC Heading" w:semiHidden="1" w:uiPriority="39" w:unhideWhenUsed="1" w:qFormat="1"/>
+    <w:lsdException w:name="Plain Table 1" w:uiPriority="41"/>
+    <w:lsdException w:name="Plain Table 2" w:uiPriority="42"/>
+    <w:lsdException w:name="Plain Table 3" w:uiPriority="43"/>
+    <w:lsdException w:name="Plain Table 4" w:uiPriority="44"/>
+    <w:lsdException w:name="Plain Table 5" w:uiPriority="45"/>
+    <w:lsdException w:name="Grid Table Light" w:uiPriority="40"/>
+    <w:lsdException w:name="Grid Table 1 Light" w:uiPriority="46"/>
+    <w:lsdException w:name="Grid Table 2" w:uiPriority="47"/>
+    <w:lsdException w:name="Grid Table 3" w:uiPriority="48"/>
+    <w:lsdException w:name="Grid Table 4" w:uiPriority="49"/>
+    <w:lsdException w:name="Grid Table 5 Dark" w:uiPriority="50"/>
+    <w:lsdException w:name="Grid Table 6 Colorful" w:uiPriority="51"/>
+    <w:lsdException w:name="Grid Table 7 Colorful" w:uiPriority="52"/>
+    <w:lsdException w:name="Grid Table 1 Light Accent 1" w:uiPriority="46"/>
+    <w:lsdException w:name="Grid Table 2 Accent 1" w:uiPriority="47"/>
+    <w:lsdException w:name="Grid Table 3 Accent 1" w:uiPriority="48"/>
+    <w:lsdException w:name="Grid Table 4 Accent 1" w:uiPriority="49"/>
+    <w:lsdException w:name="Grid Table 5 Dark Accent 1" w:uiPriority="50"/>
+    <w:lsdException w:name="Grid Table 6 Colorful Accent 1" w:uiPriority="51"/>
+    <w:lsdException w:name="Grid Table 7 Colorful Accent 1" w:uiPriority="52"/>
+    <w:lsdException w:name="Grid Table 1 Light Accent 2" w:uiPriority="46"/>
+    <w:lsdException w:name="Grid Table 2 Accent 2" w:uiPriority="47"/>
+    <w:lsdException w:name="Grid Table 3 Accent 2" w:uiPriority="48"/>
+    <w:lsdException w:name="Grid Table 4 Accent 2" w:uiPriority="49"/>
+    <w:lsdException w:name="Grid Table 5 Dark Accent 2" w:uiPriority="50"/>
+    <w:lsdException w:name="Grid Table 6 Colorful Accent 2" w:uiPriority="51"/>
+    <w:lsdException w:name="Grid Table 7 Colorful Accent 2" w:uiPriority="52"/>
+    <w:lsdException w:name="Grid Table 1 Light Accent 3" w:uiPriority="46"/>
+    <w:lsdException w:name="Grid Table 2 Accent 3" w:uiPriority="47"/>
+    <w:lsdException w:name="Grid Table 3 Accent 3" w:uiPriority="48"/>
+    <w:lsdException w:name="Grid Table 4 Accent 3" w:uiPriority="49"/>
+    <w:lsdException w:name="Grid Table 5 Dark Accent 3" w:uiPriority="50"/>
+    <w:lsdException w:name="Grid Table 6 Colorful Accent 3" w:uiPriority="51"/>
+    <w:lsdException w:name="Grid Table 7 Colorful Accent 3" w:uiPriority="52"/>
+    <w:lsdException w:name="Grid Table 1 Light Accent 4" w:uiPriority="46"/>
+    <w:lsdException w:name="Grid Table 2 Accent 4" w:uiPriority="47"/>
+    <w:lsdException w:name="Grid Table 3 Accent 4" w:uiPriority="48"/>
+    <w:lsdException w:name="Grid Table 4 Accent 4" w:uiPriority="49"/>
+    <w:lsdException w:name="Grid Table 5 Dark Accent 4" w:uiPriority="50"/>
+    <w:lsdException w:name="Grid Table 6 Colorful Accent 4" w:uiPriority="51"/>
+    <w:lsdException w:name="Grid Table 7 Colorful Accent 4" w:uiPriority="52"/>
+    <w:lsdException w:name="Grid Table 1 Light Accent 5" w:uiPriority="46"/>
+    <w:lsdException w:name="Grid Table 2 Accent 5" w:uiPriority="47"/>
+    <w:lsdException w:name="Grid Table 3 Accent 5" w:uiPriority="48"/>
+    <w:lsdException w:name="Grid Table 4 Accent 5" w:uiPriority="49"/>
+    <w:lsdException w:name="Grid Table 5 Dark Accent 5" w:uiPriority="50"/>
+    <w:lsdException w:name="Grid Table 6 Colorful Accent 5" w:uiPriority="51"/>
+    <w:lsdException w:name="Grid Table 7 Colorful Accent 5" w:uiPriority="52"/>
+    <w:lsdException w:name="Grid Table 1 Light Accent 6" w:uiPriority="46"/>
+    <w:lsdException w:name="Grid Table 2 Accent 6" w:uiPriority="47"/>
+    <w:lsdException w:name="Grid Table 3 Accent 6" w:uiPriority="48"/>
+    <w:lsdException w:name="Grid Table 4 Accent 6" w:uiPriority="49"/>
+    <w:lsdException w:name="Grid Table 5 Dark Accent 6" w:uiPriority="50"/>
+    <w:lsdException w:name="Grid Table 6 Colorful Accent 6" w:uiPriority="51"/>
+    <w:lsdException w:name="Grid Table 7 Colorful Accent 6" w:uiPriority="52"/>
+    <w:lsdException w:name="List Table 1 Light" w:uiPriority="46"/>
+    <w:lsdException w:name="List Table 2" w:uiPriority="47"/>
+    <w:lsdException w:name="List Table 3" w:uiPriority="48"/>
+    <w:lsdException w:name="List Table 4" w:uiPriority="49"/>
+    <w:lsdException w:name="List Table 5 Dark" w:uiPriority="50"/>
+    <w:lsdException w:name="List Table 6 Colorful" w:uiPriority="51"/>
+    <w:lsdException w:name="List Table 7 Colorful" w:uiPriority="52"/>
+    <w:lsdException w:name="List Table 1 Light Accent 1" w:uiPriority="46"/>
+    <w:lsdException w:name="List Table 2 Accent 1" w:uiPriority="47"/>
+    <w:lsdException w:name="List Table 3 Accent 1" w:uiPriority="48"/>
+    <w:lsdException w:name="List Table 4 Accent 1" w:uiPriority="49"/>
+    <w:lsdException w:name="List Table 5 Dark Accent 1" w:uiPriority="50"/>
+    <w:lsdException w:name="List Table 6 Colorful Accent 1" w:uiPriority="51"/>
+    <w:lsdException w:name="List Table 7 Colorful Accent 1" w:uiPriority="52"/>
+    <w:lsdException w:name="List Table 1 Light Accent 2" w:uiPriority="46"/>
+    <w:lsdException w:name="List Table 2 Accent 2" w:uiPriority="47"/>
+    <w:lsdException w:name="List Table 3 Accent 2" w:uiPriority="48"/>
+    <w:lsdException w:name="List Table 4 Accent 2" w:uiPriority="49"/>
+    <w:lsdException w:name="List Table 5 Dark Accent 2" w:uiPriority="50"/>
+    <w:lsdException w:name="List Table 6 Colorful Accent 2" w:uiPriority="51"/>
+    <w:lsdException w:name="List Table 7 Colorful Accent 2" w:uiPriority="52"/>
+    <w:lsdException w:name="List Table 1 Light Accent 3" w:uiPriority="46"/>
+    <w:lsdException w:name="List Table 2 Accent 3" w:uiPriority="47"/>
+    <w:lsdException w:name="List Table 3 Accent 3" w:uiPriority="48"/>
+    <w:lsdException w:name="List Table 4 Accent 3" w:uiPriority="49"/>
+    <w:lsdException w:name="List Table 5 Dark Accent 3" w:uiPriority="50"/>
+    <w:lsdException w:name="List Table 6 Colorful Accent 3" w:uiPriority="51"/>
+    <w:lsdException w:name="List Table 7 Colorful Accent 3" w:uiPriority="52"/>
+    <w:lsdException w:name="List Table 1 Light Accent 4" w:uiPriority="46"/>
+    <w:lsdException w:name="List Table 2 Accent 4" w:uiPriority="47"/>
+    <w:lsdException w:name="List Table 3 Accent 4" w:uiPriority="48"/>
+    <w:lsdException w:name="List Table 4 Accent 4" w:uiPriority="49"/>
+    <w:lsdException w:name="List Table 5 Dark Accent 4" w:uiPriority="50"/>
+    <w:lsdException w:name="List Table 6 Colorful Accent 4" w:uiPriority="51"/>
+    <w:lsdException w:name="List Table 7 Colorful Accent 4" w:uiPriority="52"/>
+    <w:lsdException w:name="List Table 1 Light Accent 5" w:uiPriority="46"/>
+    <w:lsdException w:name="List Table 2 Accent 5" w:uiPriority="47"/>
+    <w:lsdException w:name="List Table 3 Accent 5" w:uiPriority="48"/>
+    <w:lsdException w:name="List Table 4 Accent 5" w:uiPriority="49"/>
+    <w:lsdException w:name="List Table 5 Dark Accent 5" w:uiPriority="50"/>
+    <w:lsdException w:name="List Table 6 Colorful Accent 5" w:uiPriority="51"/>
+    <w:lsdException w:name="List Table 7 Colorful Accent 5" w:uiPriority="52"/>
+    <w:lsdException w:name="List Table 1 Light Accent 6" w:uiPriority="46"/>
+    <w:lsdException w:name="List Table 2 Accent 6" w:uiPriority="47"/>
+    <w:lsdException w:name="List Table 3 Accent 6" w:uiPriority="48"/>
+    <w:lsdException w:name="List Table 4 Accent 6" w:uiPriority="49"/>
+    <w:lsdException w:name="List Table 5 Dark Accent 6" w:uiPriority="50"/>
+    <w:lsdException w:name="List Table 6 Colorful Accent 6" w:uiPriority="51"/>
+    <w:lsdException w:name="List Table 7 Colorful Accent 6" w:uiPriority="52"/>
+    <w:lsdException w:name="Mention" w:semiHidden="1" w:unhideWhenUsed="1"/>
+    <w:lsdException w:name="Smart Hyperlink" w:semiHidden="1" w:unhideWhenUsed="1"/>
+  </w:latentStyles>
+  <w:style w:type="paragraph" w:default="1" w:styleId="a">
+    <w:name w:val="Normal"/>
+    <w:qFormat/>
+    <w:pPr>
+      <w:widowControl w:val="0"/>
+      <w:jc w:val="both"/>
+    </w:pPr>
+  </w:style>
+  <w:style w:type="character" w:default="1" w:styleId="a0">
+    <w:name w:val="Default Paragraph Font"/>
+    <w:uiPriority w:val="1"/>
+    <w:semiHidden/>
+    <w:unhideWhenUsed/>
+  </w:style>
+  <w:style w:type="table" w:default="1" w:styleId="a1">
+    <w:name w:val="Normal Table"/>
+    <w:uiPriority w:val="99"/>
+    <w:semiHidden/>
+    <w:unhideWhenUsed/>
+    <w:tblPr>
+      <w:tblInd w:w="0" w:type="dxa"/>
+      <w:tblCellMar>
+        <w:top w:w="0" w:type="dxa"/>
+        <w:left w:w="108" w:type="dxa"/>
+        <w:bottom w:w="0" w:type="dxa"/>
+        <w:right w:w="108" w:type="dxa"/>
+      </w:tblCellMar>
+    </w:tblPr>
+  </w:style>
+  <w:style w:type="numbering" w:default="1" w:styleId="a2">
+    <w:name w:val="No List"/>
+    <w:uiPriority w:val="99"/>
+    <w:semiHidden/>
+    <w:unhideWhenUsed/>
+  </w:style>
+  <w:style w:type="character" w:styleId="a3">
+    <w:name w:val="Placeholder Text"/>
+    <w:basedOn w:val="a0"/>
+    <w:uiPriority w:val="99"/>
+    <w:semiHidden/>
+    <w:rsid w:val="00303C64"/>
+    <w:rPr>
+      <w:color w:val="808080"/>
+    </w:rPr>
+  </w:style>
+</w:styles>
+</file>
+
+<file path=word/glossary/webSettings.xml><?xml version="1.0" encoding="utf-8"?>
+<w:webSettings xmlns:mc="http://schemas.openxmlformats.org/markup-compatibility/2006" xmlns:r="http://schemas.openxmlformats.org/officeDocument/2006/relationships" xmlns:w="http://schemas.openxmlformats.org/wordprocessingml/2006/main" xmlns:w14="http://schemas.microsoft.com/office/word/2010/wordml" xmlns:w15="http://schemas.microsoft.com/office/word/2012/wordml" mc:Ignorable="w14 w15">
+  <w:allowPNG/>
+  <w:doNotSaveAsSingleFile/>
+  <w:pixelsPerInch w:val="96"/>
+</w:webSettings>
 </file>
 
 <file path=word/theme/theme1.xml><?xml version="1.0" encoding="utf-8"?>
@@ -1262,4 +4578,16 @@
     </a:ext>
   </a:extLst>
 </a:theme>
+</file>
+
+<file path=customXml/item1.xml><?xml version="1.0" encoding="utf-8"?>
+<b:Sources xmlns:b="http://schemas.openxmlformats.org/officeDocument/2006/bibliography" xmlns="http://schemas.openxmlformats.org/officeDocument/2006/bibliography" SelectedStyle="/APASixthEditionOfficeOnline.xsl" StyleName="APA"/>
+</file>
+
+<file path=customXml/itemProps1.xml><?xml version="1.0" encoding="utf-8"?>
+<ds:datastoreItem xmlns:ds="http://schemas.openxmlformats.org/officeDocument/2006/customXml" ds:itemID="{D652BF15-73DA-B645-A31D-DFA0552D3F35}">
+  <ds:schemaRefs>
+    <ds:schemaRef ds:uri="http://schemas.openxmlformats.org/officeDocument/2006/bibliography"/>
+  </ds:schemaRefs>
+</ds:datastoreItem>
 </file>
</xml_diff>

<commit_message>
completed hwk 3 problem 3
</commit_message>
<xml_diff>
--- a/Hwk_03/hwk_03.docx
+++ b/Hwk_03/hwk_03.docx
@@ -11,13 +11,23 @@
           <w:szCs w:val="24"/>
         </w:rPr>
       </w:pPr>
+      <w:proofErr w:type="spellStart"/>
       <w:r>
         <w:rPr>
           <w:rFonts w:ascii="Times New Roman" w:hAnsi="Times New Roman" w:cs="Times New Roman"/>
           <w:sz w:val="32"/>
           <w:szCs w:val="24"/>
         </w:rPr>
-        <w:t xml:space="preserve">CSci </w:t>
+        <w:t>CSci</w:t>
+      </w:r>
+      <w:proofErr w:type="spellEnd"/>
+      <w:r>
+        <w:rPr>
+          <w:rFonts w:ascii="Times New Roman" w:hAnsi="Times New Roman" w:cs="Times New Roman"/>
+          <w:sz w:val="32"/>
+          <w:szCs w:val="24"/>
+        </w:rPr>
+        <w:t xml:space="preserve"> </w:t>
       </w:r>
       <w:r>
         <w:rPr>
@@ -1997,13 +2007,23 @@
             </m:r>
           </m:e>
           <m:sup>
-            <m:r>
-              <w:rPr>
-                <w:rFonts w:ascii="Cambria Math" w:hAnsi="Cambria Math" w:cs="Times New Roman"/>
-                <w:sz w:val="24"/>
-                <w:szCs w:val="24"/>
-              </w:rPr>
-              <m:t>toInt(Succ n)</m:t>
+            <w:proofErr w:type="gramStart"/>
+            <m:r>
+              <w:rPr>
+                <w:rFonts w:ascii="Cambria Math" w:hAnsi="Cambria Math" w:cs="Times New Roman"/>
+                <w:sz w:val="24"/>
+                <w:szCs w:val="24"/>
+              </w:rPr>
+              <m:t>toInt(</m:t>
+            </m:r>
+            <w:proofErr w:type="gramEnd"/>
+            <m:r>
+              <w:rPr>
+                <w:rFonts w:ascii="Cambria Math" w:hAnsi="Cambria Math" w:cs="Times New Roman"/>
+                <w:sz w:val="24"/>
+                <w:szCs w:val="24"/>
+              </w:rPr>
+              <m:t>Succ n)</m:t>
             </m:r>
           </m:sup>
         </m:sSup>
@@ -2100,17 +2120,7 @@
           <w:sz w:val="24"/>
           <w:szCs w:val="24"/>
         </w:rPr>
-        <w:t xml:space="preserve"> </w:t>
-      </w:r>
-      <w:bookmarkStart w:id="0" w:name="_GoBack"/>
-      <w:bookmarkEnd w:id="0"/>
-      <w:r>
-        <w:rPr>
-          <w:rFonts w:ascii="Times New Roman" w:hAnsi="Times New Roman" w:cs="Times New Roman"/>
-          <w:sz w:val="24"/>
-          <w:szCs w:val="24"/>
-        </w:rPr>
-        <w:t xml:space="preserve"> </w:t>
+        <w:t xml:space="preserve">  </w:t>
       </w:r>
       <m:oMath>
         <m:r>
@@ -2503,6 +2513,1495 @@
           <w:szCs w:val="24"/>
         </w:rPr>
       </w:pPr>
+      <w:r>
+        <w:rPr>
+          <w:rFonts w:ascii="Times New Roman" w:hAnsi="Times New Roman" w:cs="Times New Roman"/>
+          <w:sz w:val="24"/>
+          <w:szCs w:val="24"/>
+        </w:rPr>
+        <w:t>We would like to show that</w:t>
+      </w:r>
+    </w:p>
+    <w:p>
+      <w:pPr>
+        <w:rPr>
+          <w:rFonts w:ascii="Times New Roman" w:hAnsi="Times New Roman" w:cs="Times New Roman"/>
+          <w:sz w:val="24"/>
+          <w:szCs w:val="24"/>
+        </w:rPr>
+      </w:pPr>
+      <m:oMathPara>
+        <m:oMath>
+          <m:r>
+            <w:rPr>
+              <w:rFonts w:ascii="Cambria Math" w:hAnsi="Cambria Math" w:cs="Times New Roman"/>
+              <w:sz w:val="24"/>
+              <w:szCs w:val="24"/>
+            </w:rPr>
+            <m:t xml:space="preserve">length </m:t>
+          </m:r>
+          <m:d>
+            <m:dPr>
+              <m:ctrlPr>
+                <w:rPr>
+                  <w:rFonts w:ascii="Cambria Math" w:hAnsi="Cambria Math" w:cs="Times New Roman"/>
+                  <w:i/>
+                  <w:sz w:val="24"/>
+                  <w:szCs w:val="24"/>
+                </w:rPr>
+              </m:ctrlPr>
+            </m:dPr>
+            <m:e>
+              <m:r>
+                <w:rPr>
+                  <w:rFonts w:ascii="Cambria Math" w:hAnsi="Cambria Math" w:cs="Times New Roman"/>
+                  <w:sz w:val="24"/>
+                  <w:szCs w:val="24"/>
+                </w:rPr>
+                <m:t xml:space="preserve">l </m:t>
+              </m:r>
+              <m:r>
+                <w:rPr>
+                  <w:rFonts w:ascii="Times New Roman" w:hAnsi="Times New Roman" w:cs="Times New Roman"/>
+                  <w:sz w:val="24"/>
+                  <w:szCs w:val="24"/>
+                </w:rPr>
+                <m:t>@</m:t>
+              </m:r>
+              <m:r>
+                <w:rPr>
+                  <w:rFonts w:ascii="Cambria Math" w:hAnsi="Cambria Math" w:cs="Times New Roman"/>
+                  <w:sz w:val="24"/>
+                  <w:szCs w:val="24"/>
+                </w:rPr>
+                <m:t xml:space="preserve"> r</m:t>
+              </m:r>
+            </m:e>
+          </m:d>
+          <m:r>
+            <w:rPr>
+              <w:rFonts w:ascii="Cambria Math" w:hAnsi="Cambria Math" w:cs="Times New Roman"/>
+              <w:sz w:val="24"/>
+              <w:szCs w:val="24"/>
+            </w:rPr>
+            <m:t>=length l+length r</m:t>
+          </m:r>
+        </m:oMath>
+      </m:oMathPara>
+    </w:p>
+    <w:p>
+      <w:pPr>
+        <w:rPr>
+          <w:rFonts w:ascii="Times New Roman" w:hAnsi="Times New Roman" w:cs="Times New Roman"/>
+          <w:sz w:val="24"/>
+          <w:szCs w:val="24"/>
+        </w:rPr>
+      </w:pPr>
+      <w:r>
+        <w:rPr>
+          <w:rFonts w:ascii="Times New Roman" w:hAnsi="Times New Roman" w:cs="Times New Roman"/>
+          <w:sz w:val="24"/>
+          <w:szCs w:val="24"/>
+        </w:rPr>
+        <w:t>The principle of induction for list is</w:t>
+      </w:r>
+    </w:p>
+    <w:p>
+      <w:pPr>
+        <w:rPr>
+          <w:rFonts w:ascii="Times New Roman" w:hAnsi="Times New Roman" w:cs="Times New Roman"/>
+          <w:sz w:val="24"/>
+          <w:szCs w:val="24"/>
+        </w:rPr>
+      </w:pPr>
+      <m:oMathPara>
+        <m:oMath>
+          <m:r>
+            <w:rPr>
+              <w:rFonts w:ascii="Cambria Math" w:hAnsi="Cambria Math" w:cs="Times New Roman"/>
+              <w:sz w:val="24"/>
+              <w:szCs w:val="24"/>
+            </w:rPr>
+            <m:t>∀l</m:t>
+          </m:r>
+          <m:r>
+            <w:rPr>
+              <w:rFonts w:ascii="Cambria Math" w:hAnsi="Cambria Math" w:cs="Times New Roman" w:hint="eastAsia"/>
+              <w:sz w:val="24"/>
+              <w:szCs w:val="24"/>
+            </w:rPr>
+            <m:t>∈</m:t>
+          </m:r>
+          <m:r>
+            <w:rPr>
+              <w:rFonts w:ascii="Cambria Math" w:hAnsi="Cambria Math" w:cs="Times New Roman"/>
+              <w:sz w:val="24"/>
+              <w:szCs w:val="24"/>
+            </w:rPr>
+            <m:t xml:space="preserve">'a list </m:t>
+          </m:r>
+          <m:r>
+            <w:rPr>
+              <w:rFonts w:ascii="Cambria Math" w:hAnsi="Cambria Math" w:cs="Times New Roman"/>
+              <w:sz w:val="24"/>
+              <w:szCs w:val="24"/>
+            </w:rPr>
+            <m:t>, P</m:t>
+          </m:r>
+          <m:d>
+            <m:dPr>
+              <m:ctrlPr>
+                <w:rPr>
+                  <w:rFonts w:ascii="Cambria Math" w:hAnsi="Cambria Math" w:cs="Times New Roman"/>
+                  <w:i/>
+                  <w:sz w:val="24"/>
+                  <w:szCs w:val="24"/>
+                </w:rPr>
+              </m:ctrlPr>
+            </m:dPr>
+            <m:e>
+              <m:d>
+                <m:dPr>
+                  <m:begChr m:val="["/>
+                  <m:endChr m:val="]"/>
+                  <m:ctrlPr>
+                    <w:rPr>
+                      <w:rFonts w:ascii="Cambria Math" w:hAnsi="Cambria Math" w:cs="Times New Roman"/>
+                      <w:i/>
+                      <w:sz w:val="24"/>
+                      <w:szCs w:val="24"/>
+                    </w:rPr>
+                  </m:ctrlPr>
+                </m:dPr>
+                <m:e>
+                  <m:r>
+                    <w:rPr>
+                      <w:rFonts w:ascii="Cambria Math" w:hAnsi="Cambria Math" w:cs="Times New Roman"/>
+                      <w:sz w:val="24"/>
+                      <w:szCs w:val="24"/>
+                    </w:rPr>
+                    <m:t xml:space="preserve"> </m:t>
+                  </m:r>
+                </m:e>
+              </m:d>
+            </m:e>
+          </m:d>
+          <m:r>
+            <w:rPr>
+              <w:rFonts w:ascii="Cambria Math" w:hAnsi="Cambria Math" w:cs="Times New Roman"/>
+              <w:sz w:val="24"/>
+              <w:szCs w:val="24"/>
+            </w:rPr>
+            <m:t xml:space="preserve"> and P</m:t>
+          </m:r>
+          <m:d>
+            <m:dPr>
+              <m:ctrlPr>
+                <w:rPr>
+                  <w:rFonts w:ascii="Cambria Math" w:hAnsi="Cambria Math" w:cs="Times New Roman"/>
+                  <w:i/>
+                  <w:sz w:val="24"/>
+                  <w:szCs w:val="24"/>
+                </w:rPr>
+              </m:ctrlPr>
+            </m:dPr>
+            <m:e>
+              <m:r>
+                <w:rPr>
+                  <w:rFonts w:ascii="Cambria Math" w:hAnsi="Cambria Math" w:cs="Times New Roman"/>
+                  <w:sz w:val="24"/>
+                  <w:szCs w:val="24"/>
+                </w:rPr>
+                <m:t>l</m:t>
+              </m:r>
+            </m:e>
+          </m:d>
+          <m:r>
+            <w:rPr>
+              <w:rFonts w:ascii="Cambria Math" w:hAnsi="Cambria Math" w:cs="Times New Roman"/>
+              <w:sz w:val="24"/>
+              <w:szCs w:val="24"/>
+            </w:rPr>
+            <m:t>⟹P(v</m:t>
+          </m:r>
+          <m:r>
+            <w:rPr>
+              <w:rFonts w:ascii="Cambria Math" w:hAnsi="Cambria Math" w:cs="Times New Roman" w:hint="eastAsia"/>
+              <w:sz w:val="24"/>
+              <w:szCs w:val="24"/>
+            </w:rPr>
+            <m:t>∷</m:t>
+          </m:r>
+          <m:r>
+            <w:rPr>
+              <w:rFonts w:ascii="Cambria Math" w:hAnsi="Cambria Math" w:cs="Times New Roman"/>
+              <w:sz w:val="24"/>
+              <w:szCs w:val="24"/>
+            </w:rPr>
+            <m:t>l)</m:t>
+          </m:r>
+        </m:oMath>
+      </m:oMathPara>
+    </w:p>
+    <w:p>
+      <w:pPr>
+        <w:rPr>
+          <w:rFonts w:ascii="Times New Roman" w:hAnsi="Times New Roman" w:cs="Times New Roman"/>
+          <w:sz w:val="24"/>
+          <w:szCs w:val="24"/>
+        </w:rPr>
+      </w:pPr>
+      <w:r>
+        <w:rPr>
+          <w:rFonts w:ascii="Times New Roman" w:hAnsi="Times New Roman" w:cs="Times New Roman"/>
+          <w:sz w:val="24"/>
+          <w:szCs w:val="24"/>
+        </w:rPr>
+        <w:t xml:space="preserve">In this case, out property </w:t>
+      </w:r>
+      <m:oMath>
+        <m:r>
+          <w:rPr>
+            <w:rFonts w:ascii="Cambria Math" w:hAnsi="Cambria Math" w:cs="Times New Roman"/>
+            <w:sz w:val="24"/>
+            <w:szCs w:val="24"/>
+          </w:rPr>
+          <m:t>P(l)</m:t>
+        </m:r>
+      </m:oMath>
+      <w:r>
+        <w:rPr>
+          <w:rFonts w:ascii="Times New Roman" w:hAnsi="Times New Roman" w:cs="Times New Roman"/>
+          <w:sz w:val="24"/>
+          <w:szCs w:val="24"/>
+        </w:rPr>
+        <w:t xml:space="preserve"> is defined as</w:t>
+      </w:r>
+    </w:p>
+    <w:p>
+      <w:pPr>
+        <w:rPr>
+          <w:rFonts w:ascii="Times New Roman" w:hAnsi="Times New Roman" w:cs="Times New Roman"/>
+          <w:i/>
+          <w:sz w:val="24"/>
+          <w:szCs w:val="24"/>
+        </w:rPr>
+      </w:pPr>
+      <m:oMathPara>
+        <m:oMath>
+          <m:r>
+            <w:rPr>
+              <w:rFonts w:ascii="Cambria Math" w:hAnsi="Cambria Math" w:cs="Times New Roman"/>
+              <w:sz w:val="24"/>
+              <w:szCs w:val="24"/>
+            </w:rPr>
+            <m:t>∀r</m:t>
+          </m:r>
+          <m:r>
+            <w:rPr>
+              <w:rFonts w:ascii="Cambria Math" w:hAnsi="Cambria Math" w:cs="Times New Roman" w:hint="eastAsia"/>
+              <w:sz w:val="24"/>
+              <w:szCs w:val="24"/>
+            </w:rPr>
+            <m:t>∈</m:t>
+          </m:r>
+          <m:r>
+            <w:rPr>
+              <w:rFonts w:ascii="Cambria Math" w:hAnsi="Cambria Math" w:cs="Times New Roman"/>
+              <w:sz w:val="24"/>
+              <w:szCs w:val="24"/>
+            </w:rPr>
+            <m:t>'</m:t>
+          </m:r>
+          <m:r>
+            <w:rPr>
+              <w:rFonts w:ascii="Cambria Math" w:hAnsi="Cambria Math" w:cs="Times New Roman"/>
+              <w:sz w:val="24"/>
+              <w:szCs w:val="24"/>
+            </w:rPr>
+            <m:t>a list, length</m:t>
+          </m:r>
+          <m:r>
+            <w:rPr>
+              <w:rFonts w:ascii="Cambria Math" w:hAnsi="Cambria Math" w:cs="Times New Roman"/>
+              <w:sz w:val="24"/>
+              <w:szCs w:val="24"/>
+            </w:rPr>
+            <m:t xml:space="preserve"> </m:t>
+          </m:r>
+          <m:d>
+            <m:dPr>
+              <m:ctrlPr>
+                <w:rPr>
+                  <w:rFonts w:ascii="Cambria Math" w:hAnsi="Cambria Math" w:cs="Times New Roman"/>
+                  <w:i/>
+                  <w:sz w:val="24"/>
+                  <w:szCs w:val="24"/>
+                </w:rPr>
+              </m:ctrlPr>
+            </m:dPr>
+            <m:e>
+              <m:r>
+                <w:rPr>
+                  <w:rFonts w:ascii="Cambria Math" w:hAnsi="Cambria Math" w:cs="Times New Roman"/>
+                  <w:sz w:val="24"/>
+                  <w:szCs w:val="24"/>
+                </w:rPr>
+                <m:t xml:space="preserve">l </m:t>
+              </m:r>
+              <m:r>
+                <w:rPr>
+                  <w:rFonts w:ascii="Times New Roman" w:hAnsi="Times New Roman" w:cs="Times New Roman"/>
+                  <w:sz w:val="24"/>
+                  <w:szCs w:val="24"/>
+                </w:rPr>
+                <m:t>@</m:t>
+              </m:r>
+              <m:r>
+                <w:rPr>
+                  <w:rFonts w:ascii="Cambria Math" w:hAnsi="Cambria Math" w:cs="Times New Roman"/>
+                  <w:sz w:val="24"/>
+                  <w:szCs w:val="24"/>
+                </w:rPr>
+                <m:t xml:space="preserve"> r</m:t>
+              </m:r>
+            </m:e>
+          </m:d>
+          <m:r>
+            <w:rPr>
+              <w:rFonts w:ascii="Cambria Math" w:hAnsi="Cambria Math" w:cs="Times New Roman"/>
+              <w:sz w:val="24"/>
+              <w:szCs w:val="24"/>
+            </w:rPr>
+            <m:t>= length l+length r</m:t>
+          </m:r>
+        </m:oMath>
+      </m:oMathPara>
+    </w:p>
+    <w:p>
+      <w:pPr>
+        <w:rPr>
+          <w:rFonts w:ascii="Times New Roman" w:hAnsi="Times New Roman" w:cs="Times New Roman"/>
+          <w:sz w:val="24"/>
+          <w:szCs w:val="24"/>
+        </w:rPr>
+      </w:pPr>
+      <w:r>
+        <w:rPr>
+          <w:rFonts w:ascii="Times New Roman" w:hAnsi="Times New Roman" w:cs="Times New Roman"/>
+          <w:sz w:val="24"/>
+          <w:szCs w:val="24"/>
+        </w:rPr>
+        <w:t>Our induction proof wo</w:t>
+      </w:r>
+      <w:r>
+        <w:rPr>
+          <w:rFonts w:ascii="Times New Roman" w:hAnsi="Times New Roman" w:cs="Times New Roman"/>
+          <w:sz w:val="24"/>
+          <w:szCs w:val="24"/>
+        </w:rPr>
+        <w:t>uld have two cases:</w:t>
+      </w:r>
+    </w:p>
+    <w:p>
+      <w:pPr>
+        <w:pStyle w:val="a9"/>
+        <w:numPr>
+          <w:ilvl w:val="0"/>
+          <w:numId w:val="2"/>
+        </w:numPr>
+        <w:ind w:firstLineChars="0"/>
+        <w:rPr>
+          <w:rFonts w:ascii="Times New Roman" w:hAnsi="Times New Roman" w:cs="Times New Roman"/>
+          <w:sz w:val="24"/>
+          <w:szCs w:val="24"/>
+        </w:rPr>
+      </w:pPr>
+      <m:oMath>
+        <m:r>
+          <w:rPr>
+            <w:rFonts w:ascii="Cambria Math" w:hAnsi="Cambria Math" w:cs="Times New Roman"/>
+            <w:sz w:val="24"/>
+            <w:szCs w:val="24"/>
+          </w:rPr>
+          <m:t>P</m:t>
+        </m:r>
+        <m:d>
+          <m:dPr>
+            <m:ctrlPr>
+              <w:rPr>
+                <w:rFonts w:ascii="Cambria Math" w:hAnsi="Cambria Math" w:cs="Times New Roman"/>
+                <w:i/>
+                <w:sz w:val="24"/>
+                <w:szCs w:val="24"/>
+              </w:rPr>
+            </m:ctrlPr>
+          </m:dPr>
+          <m:e>
+            <m:d>
+              <m:dPr>
+                <m:begChr m:val="["/>
+                <m:endChr m:val="]"/>
+                <m:ctrlPr>
+                  <w:rPr>
+                    <w:rFonts w:ascii="Cambria Math" w:hAnsi="Cambria Math" w:cs="Times New Roman"/>
+                    <w:i/>
+                    <w:sz w:val="24"/>
+                    <w:szCs w:val="24"/>
+                  </w:rPr>
+                </m:ctrlPr>
+              </m:dPr>
+              <m:e>
+                <m:r>
+                  <w:rPr>
+                    <w:rFonts w:ascii="Cambria Math" w:hAnsi="Cambria Math" w:cs="Times New Roman"/>
+                    <w:sz w:val="24"/>
+                    <w:szCs w:val="24"/>
+                  </w:rPr>
+                  <m:t xml:space="preserve"> </m:t>
+                </m:r>
+              </m:e>
+            </m:d>
+          </m:e>
+        </m:d>
+        <m:r>
+          <w:rPr>
+            <w:rFonts w:ascii="Cambria Math" w:hAnsi="Cambria Math" w:cs="Times New Roman"/>
+            <w:sz w:val="24"/>
+            <w:szCs w:val="24"/>
+          </w:rPr>
+          <m:t>:</m:t>
+        </m:r>
+        <m:r>
+          <w:rPr>
+            <w:rFonts w:ascii="Cambria Math" w:hAnsi="Cambria Math" w:cs="Times New Roman"/>
+            <w:sz w:val="24"/>
+            <w:szCs w:val="24"/>
+          </w:rPr>
+          <m:t>∀r</m:t>
+        </m:r>
+        <m:r>
+          <w:rPr>
+            <w:rFonts w:ascii="Cambria Math" w:hAnsi="Cambria Math" w:cs="Times New Roman" w:hint="eastAsia"/>
+            <w:sz w:val="24"/>
+            <w:szCs w:val="24"/>
+          </w:rPr>
+          <m:t>∈</m:t>
+        </m:r>
+        <m:r>
+          <w:rPr>
+            <w:rFonts w:ascii="Cambria Math" w:hAnsi="Cambria Math" w:cs="Times New Roman"/>
+            <w:sz w:val="24"/>
+            <w:szCs w:val="24"/>
+          </w:rPr>
+          <m:t>'</m:t>
+        </m:r>
+        <m:r>
+          <w:rPr>
+            <w:rFonts w:ascii="Cambria Math" w:hAnsi="Cambria Math" w:cs="Times New Roman"/>
+            <w:sz w:val="24"/>
+            <w:szCs w:val="24"/>
+          </w:rPr>
+          <m:t>a list, length</m:t>
+        </m:r>
+        <m:d>
+          <m:dPr>
+            <m:ctrlPr>
+              <w:rPr>
+                <w:rFonts w:ascii="Cambria Math" w:hAnsi="Cambria Math" w:cs="Times New Roman"/>
+                <w:i/>
+                <w:sz w:val="24"/>
+                <w:szCs w:val="24"/>
+              </w:rPr>
+            </m:ctrlPr>
+          </m:dPr>
+          <m:e>
+            <m:d>
+              <m:dPr>
+                <m:begChr m:val="["/>
+                <m:endChr m:val="]"/>
+                <m:ctrlPr>
+                  <w:rPr>
+                    <w:rFonts w:ascii="Cambria Math" w:hAnsi="Cambria Math" w:cs="Times New Roman"/>
+                    <w:i/>
+                    <w:sz w:val="24"/>
+                    <w:szCs w:val="24"/>
+                  </w:rPr>
+                </m:ctrlPr>
+              </m:dPr>
+              <m:e>
+                <m:r>
+                  <w:rPr>
+                    <w:rFonts w:ascii="Cambria Math" w:hAnsi="Cambria Math" w:cs="Times New Roman"/>
+                    <w:sz w:val="24"/>
+                    <w:szCs w:val="24"/>
+                  </w:rPr>
+                  <m:t xml:space="preserve"> </m:t>
+                </m:r>
+              </m:e>
+            </m:d>
+            <m:r>
+              <w:rPr>
+                <w:rFonts w:ascii="Cambria Math" w:hAnsi="Cambria Math" w:cs="Times New Roman"/>
+                <w:sz w:val="24"/>
+                <w:szCs w:val="24"/>
+              </w:rPr>
+              <m:t xml:space="preserve"> </m:t>
+            </m:r>
+            <m:r>
+              <w:rPr>
+                <w:rFonts w:ascii="Times New Roman" w:hAnsi="Times New Roman" w:cs="Times New Roman"/>
+                <w:sz w:val="24"/>
+                <w:szCs w:val="24"/>
+              </w:rPr>
+              <m:t>@</m:t>
+            </m:r>
+            <m:r>
+              <w:rPr>
+                <w:rFonts w:ascii="Cambria Math" w:hAnsi="Cambria Math" w:cs="Times New Roman"/>
+                <w:sz w:val="24"/>
+                <w:szCs w:val="24"/>
+              </w:rPr>
+              <m:t xml:space="preserve"> r</m:t>
+            </m:r>
+          </m:e>
+        </m:d>
+        <m:r>
+          <w:rPr>
+            <w:rFonts w:ascii="Cambria Math" w:hAnsi="Cambria Math" w:cs="Times New Roman"/>
+            <w:sz w:val="24"/>
+            <w:szCs w:val="24"/>
+          </w:rPr>
+          <m:t>=length</m:t>
+        </m:r>
+        <m:r>
+          <w:rPr>
+            <w:rFonts w:ascii="Cambria Math" w:hAnsi="Cambria Math" w:cs="Times New Roman"/>
+            <w:sz w:val="24"/>
+            <w:szCs w:val="24"/>
+          </w:rPr>
+          <m:t xml:space="preserve"> </m:t>
+        </m:r>
+        <m:d>
+          <m:dPr>
+            <m:begChr m:val="["/>
+            <m:endChr m:val="]"/>
+            <m:ctrlPr>
+              <w:rPr>
+                <w:rFonts w:ascii="Cambria Math" w:hAnsi="Cambria Math" w:cs="Times New Roman"/>
+                <w:i/>
+                <w:sz w:val="24"/>
+                <w:szCs w:val="24"/>
+              </w:rPr>
+            </m:ctrlPr>
+          </m:dPr>
+          <m:e>
+            <m:r>
+              <w:rPr>
+                <w:rFonts w:ascii="Cambria Math" w:hAnsi="Cambria Math" w:cs="Times New Roman"/>
+                <w:sz w:val="24"/>
+                <w:szCs w:val="24"/>
+              </w:rPr>
+              <m:t xml:space="preserve"> </m:t>
+            </m:r>
+          </m:e>
+        </m:d>
+        <m:r>
+          <w:rPr>
+            <w:rFonts w:ascii="Cambria Math" w:hAnsi="Cambria Math" w:cs="Times New Roman"/>
+            <w:sz w:val="24"/>
+            <w:szCs w:val="24"/>
+          </w:rPr>
+          <m:t>+length r</m:t>
+        </m:r>
+      </m:oMath>
+    </w:p>
+    <w:p>
+      <w:pPr>
+        <w:pStyle w:val="a9"/>
+        <w:ind w:firstLineChars="354" w:firstLine="850"/>
+        <w:rPr>
+          <w:rFonts w:ascii="Times New Roman" w:hAnsi="Times New Roman" w:cs="Times New Roman"/>
+          <w:sz w:val="24"/>
+          <w:szCs w:val="24"/>
+        </w:rPr>
+      </w:pPr>
+      <m:oMath>
+        <m:r>
+          <w:rPr>
+            <w:rFonts w:ascii="Cambria Math" w:hAnsi="Cambria Math" w:cs="Times New Roman"/>
+            <w:sz w:val="24"/>
+            <w:szCs w:val="24"/>
+          </w:rPr>
+          <m:t>∀r</m:t>
+        </m:r>
+        <m:r>
+          <w:rPr>
+            <w:rFonts w:ascii="Cambria Math" w:hAnsi="Cambria Math" w:cs="Times New Roman" w:hint="eastAsia"/>
+            <w:sz w:val="24"/>
+            <w:szCs w:val="24"/>
+          </w:rPr>
+          <m:t>∈</m:t>
+        </m:r>
+        <m:r>
+          <w:rPr>
+            <w:rFonts w:ascii="Cambria Math" w:hAnsi="Cambria Math" w:cs="Times New Roman"/>
+            <w:sz w:val="24"/>
+            <w:szCs w:val="24"/>
+          </w:rPr>
+          <m:t>a list, (</m:t>
+        </m:r>
+      </m:oMath>
+      <w:r>
+        <w:rPr>
+          <w:rFonts w:ascii="Times New Roman" w:hAnsi="Times New Roman" w:cs="Times New Roman"/>
+          <w:sz w:val="24"/>
+          <w:szCs w:val="24"/>
+        </w:rPr>
+        <w:t xml:space="preserve"> </w:t>
+      </w:r>
+    </w:p>
+    <w:p>
+      <w:pPr>
+        <w:pStyle w:val="a9"/>
+        <w:ind w:firstLineChars="472" w:firstLine="1133"/>
+        <w:rPr>
+          <w:rFonts w:ascii="Times New Roman" w:hAnsi="Times New Roman" w:cs="Times New Roman"/>
+          <w:sz w:val="24"/>
+          <w:szCs w:val="24"/>
+        </w:rPr>
+      </w:pPr>
+      <w:r>
+        <w:rPr>
+          <w:rFonts w:ascii="Times New Roman" w:hAnsi="Times New Roman" w:cs="Times New Roman"/>
+          <w:sz w:val="24"/>
+          <w:szCs w:val="24"/>
+        </w:rPr>
+        <w:t xml:space="preserve">  </w:t>
+      </w:r>
+      <m:oMath>
+        <m:r>
+          <w:rPr>
+            <w:rFonts w:ascii="Cambria Math" w:hAnsi="Cambria Math" w:cs="Times New Roman"/>
+            <w:sz w:val="24"/>
+            <w:szCs w:val="24"/>
+          </w:rPr>
+          <m:t>length</m:t>
+        </m:r>
+        <m:d>
+          <m:dPr>
+            <m:ctrlPr>
+              <w:rPr>
+                <w:rFonts w:ascii="Cambria Math" w:hAnsi="Cambria Math" w:cs="Times New Roman"/>
+                <w:i/>
+                <w:sz w:val="24"/>
+                <w:szCs w:val="24"/>
+              </w:rPr>
+            </m:ctrlPr>
+          </m:dPr>
+          <m:e>
+            <m:d>
+              <m:dPr>
+                <m:begChr m:val="["/>
+                <m:endChr m:val="]"/>
+                <m:ctrlPr>
+                  <w:rPr>
+                    <w:rFonts w:ascii="Cambria Math" w:hAnsi="Cambria Math" w:cs="Times New Roman"/>
+                    <w:i/>
+                    <w:sz w:val="24"/>
+                    <w:szCs w:val="24"/>
+                  </w:rPr>
+                </m:ctrlPr>
+              </m:dPr>
+              <m:e>
+                <m:r>
+                  <w:rPr>
+                    <w:rFonts w:ascii="Cambria Math" w:hAnsi="Cambria Math" w:cs="Times New Roman"/>
+                    <w:sz w:val="24"/>
+                    <w:szCs w:val="24"/>
+                  </w:rPr>
+                  <m:t xml:space="preserve"> </m:t>
+                </m:r>
+              </m:e>
+            </m:d>
+            <m:r>
+              <w:rPr>
+                <w:rFonts w:ascii="Cambria Math" w:hAnsi="Cambria Math" w:cs="Times New Roman"/>
+                <w:sz w:val="24"/>
+                <w:szCs w:val="24"/>
+              </w:rPr>
+              <m:t xml:space="preserve"> </m:t>
+            </m:r>
+            <m:r>
+              <w:rPr>
+                <w:rFonts w:ascii="Times New Roman" w:hAnsi="Times New Roman" w:cs="Times New Roman"/>
+                <w:sz w:val="24"/>
+                <w:szCs w:val="24"/>
+              </w:rPr>
+              <m:t>@</m:t>
+            </m:r>
+            <m:r>
+              <w:rPr>
+                <w:rFonts w:ascii="Cambria Math" w:hAnsi="Cambria Math" w:cs="Times New Roman"/>
+                <w:sz w:val="24"/>
+                <w:szCs w:val="24"/>
+              </w:rPr>
+              <m:t xml:space="preserve"> r</m:t>
+            </m:r>
+          </m:e>
+        </m:d>
+      </m:oMath>
+      <w:r>
+        <w:rPr>
+          <w:rFonts w:ascii="Times New Roman" w:hAnsi="Times New Roman" w:cs="Times New Roman"/>
+          <w:sz w:val="24"/>
+          <w:szCs w:val="24"/>
+        </w:rPr>
+        <w:t xml:space="preserve"> </w:t>
+      </w:r>
+    </w:p>
+    <w:p>
+      <w:pPr>
+        <w:pStyle w:val="a9"/>
+        <w:ind w:firstLineChars="472" w:firstLine="1133"/>
+        <w:rPr>
+          <w:rFonts w:ascii="Times New Roman" w:hAnsi="Times New Roman" w:cs="Times New Roman"/>
+          <w:sz w:val="24"/>
+          <w:szCs w:val="24"/>
+        </w:rPr>
+      </w:pPr>
+      <m:oMath>
+        <m:r>
+          <w:rPr>
+            <w:rFonts w:ascii="Cambria Math" w:hAnsi="Cambria Math" w:cs="Times New Roman"/>
+            <w:sz w:val="24"/>
+            <w:szCs w:val="24"/>
+          </w:rPr>
+          <m:t>=length r</m:t>
+        </m:r>
+      </m:oMath>
+      <w:r>
+        <w:rPr>
+          <w:rFonts w:ascii="Times New Roman" w:hAnsi="Times New Roman" w:cs="Times New Roman"/>
+          <w:sz w:val="24"/>
+          <w:szCs w:val="24"/>
+        </w:rPr>
+        <w:t xml:space="preserve"> by properties of lists</w:t>
+      </w:r>
+    </w:p>
+    <w:p>
+      <w:pPr>
+        <w:pStyle w:val="a9"/>
+        <w:ind w:firstLineChars="472" w:firstLine="1133"/>
+        <w:rPr>
+          <w:rFonts w:ascii="Times New Roman" w:hAnsi="Times New Roman" w:cs="Times New Roman"/>
+          <w:sz w:val="24"/>
+          <w:szCs w:val="24"/>
+        </w:rPr>
+      </w:pPr>
+      <m:oMath>
+        <m:r>
+          <w:rPr>
+            <w:rFonts w:ascii="Cambria Math" w:hAnsi="Cambria Math" w:cs="Times New Roman"/>
+            <w:sz w:val="24"/>
+            <w:szCs w:val="24"/>
+          </w:rPr>
+          <m:t>=0+length r</m:t>
+        </m:r>
+      </m:oMath>
+      <w:r>
+        <w:rPr>
+          <w:rFonts w:ascii="Times New Roman" w:hAnsi="Times New Roman" w:cs="Times New Roman"/>
+          <w:sz w:val="24"/>
+          <w:szCs w:val="24"/>
+        </w:rPr>
+        <w:t xml:space="preserve"> by properties of addition</w:t>
+      </w:r>
+    </w:p>
+    <w:p>
+      <w:pPr>
+        <w:pStyle w:val="a9"/>
+        <w:ind w:firstLineChars="472" w:firstLine="1133"/>
+        <w:rPr>
+          <w:rFonts w:ascii="Times New Roman" w:hAnsi="Times New Roman" w:cs="Times New Roman"/>
+          <w:sz w:val="24"/>
+          <w:szCs w:val="24"/>
+        </w:rPr>
+      </w:pPr>
+      <m:oMath>
+        <m:r>
+          <w:rPr>
+            <w:rFonts w:ascii="Cambria Math" w:hAnsi="Cambria Math" w:cs="Times New Roman"/>
+            <w:sz w:val="24"/>
+            <w:szCs w:val="24"/>
+          </w:rPr>
+          <m:t xml:space="preserve">=length </m:t>
+        </m:r>
+        <m:d>
+          <m:dPr>
+            <m:begChr m:val="["/>
+            <m:endChr m:val="]"/>
+            <m:ctrlPr>
+              <w:rPr>
+                <w:rFonts w:ascii="Cambria Math" w:hAnsi="Cambria Math" w:cs="Times New Roman"/>
+                <w:i/>
+                <w:sz w:val="24"/>
+                <w:szCs w:val="24"/>
+              </w:rPr>
+            </m:ctrlPr>
+          </m:dPr>
+          <m:e>
+            <m:r>
+              <w:rPr>
+                <w:rFonts w:ascii="Cambria Math" w:hAnsi="Cambria Math" w:cs="Times New Roman"/>
+                <w:sz w:val="24"/>
+                <w:szCs w:val="24"/>
+              </w:rPr>
+              <m:t xml:space="preserve"> </m:t>
+            </m:r>
+          </m:e>
+        </m:d>
+        <m:r>
+          <w:rPr>
+            <w:rFonts w:ascii="Cambria Math" w:hAnsi="Cambria Math" w:cs="Times New Roman"/>
+            <w:sz w:val="24"/>
+            <w:szCs w:val="24"/>
+          </w:rPr>
+          <m:t>+length r</m:t>
+        </m:r>
+      </m:oMath>
+      <w:r>
+        <w:rPr>
+          <w:rFonts w:ascii="Times New Roman" w:hAnsi="Times New Roman" w:cs="Times New Roman"/>
+          <w:sz w:val="24"/>
+          <w:szCs w:val="24"/>
+        </w:rPr>
+        <w:t xml:space="preserve"> by definition of </w:t>
+      </w:r>
+      <m:oMath>
+        <m:r>
+          <w:rPr>
+            <w:rFonts w:ascii="Cambria Math" w:hAnsi="Cambria Math" w:cs="Times New Roman"/>
+            <w:sz w:val="24"/>
+            <w:szCs w:val="24"/>
+          </w:rPr>
+          <m:t>length</m:t>
+        </m:r>
+      </m:oMath>
+    </w:p>
+    <w:p>
+      <w:pPr>
+        <w:pStyle w:val="a9"/>
+        <w:ind w:firstLineChars="354" w:firstLine="850"/>
+        <w:rPr>
+          <w:rFonts w:ascii="Times New Roman" w:hAnsi="Times New Roman" w:cs="Times New Roman"/>
+          <w:i/>
+          <w:sz w:val="24"/>
+          <w:szCs w:val="24"/>
+        </w:rPr>
+      </w:pPr>
+      <m:oMath>
+        <m:r>
+          <w:rPr>
+            <w:rFonts w:ascii="Cambria Math" w:hAnsi="Cambria Math" w:cs="Times New Roman"/>
+            <w:sz w:val="24"/>
+            <w:szCs w:val="24"/>
+          </w:rPr>
+          <m:t>)</m:t>
+        </m:r>
+      </m:oMath>
+      <w:r>
+        <w:rPr>
+          <w:rFonts w:ascii="Times New Roman" w:hAnsi="Times New Roman" w:cs="Times New Roman"/>
+          <w:i/>
+          <w:sz w:val="24"/>
+          <w:szCs w:val="24"/>
+        </w:rPr>
+        <w:t xml:space="preserve"> </w:t>
+      </w:r>
+    </w:p>
+    <w:p>
+      <w:pPr>
+        <w:rPr>
+          <w:rFonts w:ascii="Times New Roman" w:hAnsi="Times New Roman" w:cs="Times New Roman"/>
+          <w:i/>
+          <w:sz w:val="24"/>
+          <w:szCs w:val="24"/>
+        </w:rPr>
+      </w:pPr>
+    </w:p>
+    <w:p>
+      <w:pPr>
+        <w:pStyle w:val="a9"/>
+        <w:numPr>
+          <w:ilvl w:val="0"/>
+          <w:numId w:val="2"/>
+        </w:numPr>
+        <w:ind w:firstLineChars="0"/>
+        <w:rPr>
+          <w:rFonts w:ascii="Times New Roman" w:hAnsi="Times New Roman" w:cs="Times New Roman"/>
+          <w:sz w:val="24"/>
+          <w:szCs w:val="24"/>
+        </w:rPr>
+      </w:pPr>
+      <m:oMath>
+        <m:r>
+          <w:rPr>
+            <w:rFonts w:ascii="Cambria Math" w:hAnsi="Cambria Math" w:cs="Times New Roman"/>
+            <w:sz w:val="24"/>
+            <w:szCs w:val="24"/>
+          </w:rPr>
+          <m:t>P</m:t>
+        </m:r>
+        <m:d>
+          <m:dPr>
+            <m:ctrlPr>
+              <w:rPr>
+                <w:rFonts w:ascii="Cambria Math" w:hAnsi="Cambria Math" w:cs="Times New Roman"/>
+                <w:i/>
+                <w:sz w:val="24"/>
+                <w:szCs w:val="24"/>
+              </w:rPr>
+            </m:ctrlPr>
+          </m:dPr>
+          <m:e>
+            <m:r>
+              <w:rPr>
+                <w:rFonts w:ascii="Cambria Math" w:hAnsi="Cambria Math" w:cs="Times New Roman"/>
+                <w:sz w:val="24"/>
+                <w:szCs w:val="24"/>
+              </w:rPr>
+              <m:t>x</m:t>
+            </m:r>
+            <m:r>
+              <w:rPr>
+                <w:rFonts w:ascii="Cambria Math" w:hAnsi="Cambria Math" w:cs="Times New Roman" w:hint="eastAsia"/>
+                <w:sz w:val="24"/>
+                <w:szCs w:val="24"/>
+              </w:rPr>
+              <m:t>∷</m:t>
+            </m:r>
+            <m:r>
+              <w:rPr>
+                <w:rFonts w:ascii="Cambria Math" w:hAnsi="Cambria Math" w:cs="Times New Roman"/>
+                <w:sz w:val="24"/>
+                <w:szCs w:val="24"/>
+              </w:rPr>
+              <m:t>xs</m:t>
+            </m:r>
+          </m:e>
+        </m:d>
+        <m:r>
+          <w:rPr>
+            <w:rFonts w:ascii="Cambria Math" w:hAnsi="Cambria Math" w:cs="Times New Roman"/>
+            <w:sz w:val="24"/>
+            <w:szCs w:val="24"/>
+          </w:rPr>
+          <m:t>:</m:t>
+        </m:r>
+        <m:r>
+          <w:rPr>
+            <w:rFonts w:ascii="Cambria Math" w:hAnsi="Cambria Math" w:cs="Times New Roman"/>
+            <w:sz w:val="24"/>
+            <w:szCs w:val="24"/>
+          </w:rPr>
+          <m:t>∀r</m:t>
+        </m:r>
+        <m:r>
+          <w:rPr>
+            <w:rFonts w:ascii="Cambria Math" w:hAnsi="Cambria Math" w:cs="Times New Roman" w:hint="eastAsia"/>
+            <w:sz w:val="24"/>
+            <w:szCs w:val="24"/>
+          </w:rPr>
+          <m:t>∈</m:t>
+        </m:r>
+        <m:r>
+          <w:rPr>
+            <w:rFonts w:ascii="Cambria Math" w:hAnsi="Cambria Math" w:cs="Times New Roman"/>
+            <w:sz w:val="24"/>
+            <w:szCs w:val="24"/>
+          </w:rPr>
+          <m:t xml:space="preserve">a list, length </m:t>
+        </m:r>
+        <m:d>
+          <m:dPr>
+            <m:ctrlPr>
+              <w:rPr>
+                <w:rFonts w:ascii="Cambria Math" w:hAnsi="Cambria Math" w:cs="Times New Roman"/>
+                <w:i/>
+                <w:sz w:val="24"/>
+                <w:szCs w:val="24"/>
+              </w:rPr>
+            </m:ctrlPr>
+          </m:dPr>
+          <m:e>
+            <m:r>
+              <w:rPr>
+                <w:rFonts w:ascii="Cambria Math" w:hAnsi="Cambria Math" w:cs="Times New Roman"/>
+                <w:sz w:val="24"/>
+                <w:szCs w:val="24"/>
+              </w:rPr>
+              <m:t>x</m:t>
+            </m:r>
+            <m:r>
+              <w:rPr>
+                <w:rFonts w:ascii="Cambria Math" w:hAnsi="Cambria Math" w:cs="Times New Roman" w:hint="eastAsia"/>
+                <w:sz w:val="24"/>
+                <w:szCs w:val="24"/>
+              </w:rPr>
+              <m:t>∷</m:t>
+            </m:r>
+            <m:r>
+              <w:rPr>
+                <w:rFonts w:ascii="Cambria Math" w:hAnsi="Cambria Math" w:cs="Times New Roman"/>
+                <w:sz w:val="24"/>
+                <w:szCs w:val="24"/>
+              </w:rPr>
+              <m:t xml:space="preserve">xs </m:t>
+            </m:r>
+            <m:r>
+              <w:rPr>
+                <w:rFonts w:ascii="Times New Roman" w:hAnsi="Times New Roman" w:cs="Times New Roman"/>
+                <w:sz w:val="24"/>
+                <w:szCs w:val="24"/>
+              </w:rPr>
+              <m:t>@</m:t>
+            </m:r>
+            <m:r>
+              <w:rPr>
+                <w:rFonts w:ascii="Cambria Math" w:hAnsi="Cambria Math" w:cs="Times New Roman"/>
+                <w:sz w:val="24"/>
+                <w:szCs w:val="24"/>
+              </w:rPr>
+              <m:t xml:space="preserve"> r</m:t>
+            </m:r>
+          </m:e>
+        </m:d>
+        <m:r>
+          <w:rPr>
+            <w:rFonts w:ascii="Cambria Math" w:hAnsi="Cambria Math" w:cs="Times New Roman"/>
+            <w:sz w:val="24"/>
+            <w:szCs w:val="24"/>
+          </w:rPr>
+          <m:t>=length</m:t>
+        </m:r>
+        <m:d>
+          <m:dPr>
+            <m:ctrlPr>
+              <w:rPr>
+                <w:rFonts w:ascii="Cambria Math" w:hAnsi="Cambria Math" w:cs="Times New Roman"/>
+                <w:i/>
+                <w:sz w:val="24"/>
+                <w:szCs w:val="24"/>
+              </w:rPr>
+            </m:ctrlPr>
+          </m:dPr>
+          <m:e>
+            <m:r>
+              <w:rPr>
+                <w:rFonts w:ascii="Cambria Math" w:hAnsi="Cambria Math" w:cs="Times New Roman"/>
+                <w:sz w:val="24"/>
+                <w:szCs w:val="24"/>
+              </w:rPr>
+              <m:t>x</m:t>
+            </m:r>
+            <m:r>
+              <w:rPr>
+                <w:rFonts w:ascii="Cambria Math" w:hAnsi="Cambria Math" w:cs="Times New Roman" w:hint="eastAsia"/>
+                <w:sz w:val="24"/>
+                <w:szCs w:val="24"/>
+              </w:rPr>
+              <m:t>∷</m:t>
+            </m:r>
+            <m:r>
+              <w:rPr>
+                <w:rFonts w:ascii="Cambria Math" w:hAnsi="Cambria Math" w:cs="Times New Roman"/>
+                <w:sz w:val="24"/>
+                <w:szCs w:val="24"/>
+              </w:rPr>
+              <m:t>xs</m:t>
+            </m:r>
+          </m:e>
+        </m:d>
+        <m:r>
+          <w:rPr>
+            <w:rFonts w:ascii="Cambria Math" w:hAnsi="Cambria Math" w:cs="Times New Roman"/>
+            <w:sz w:val="24"/>
+            <w:szCs w:val="24"/>
+          </w:rPr>
+          <m:t>+length r</m:t>
+        </m:r>
+      </m:oMath>
+    </w:p>
+    <w:p>
+      <w:pPr>
+        <w:pStyle w:val="a9"/>
+        <w:ind w:firstLineChars="354" w:firstLine="850"/>
+        <w:rPr>
+          <w:rFonts w:ascii="Times New Roman" w:hAnsi="Times New Roman" w:cs="Times New Roman"/>
+          <w:sz w:val="24"/>
+          <w:szCs w:val="24"/>
+        </w:rPr>
+      </w:pPr>
+      <m:oMath>
+        <m:r>
+          <w:rPr>
+            <w:rFonts w:ascii="Cambria Math" w:hAnsi="Cambria Math" w:cs="Times New Roman"/>
+            <w:sz w:val="24"/>
+            <w:szCs w:val="24"/>
+          </w:rPr>
+          <m:t>∀r</m:t>
+        </m:r>
+        <m:r>
+          <w:rPr>
+            <w:rFonts w:ascii="Cambria Math" w:hAnsi="Cambria Math" w:cs="Times New Roman" w:hint="eastAsia"/>
+            <w:sz w:val="24"/>
+            <w:szCs w:val="24"/>
+          </w:rPr>
+          <m:t>∈</m:t>
+        </m:r>
+        <m:r>
+          <w:rPr>
+            <w:rFonts w:ascii="Cambria Math" w:hAnsi="Cambria Math" w:cs="Times New Roman"/>
+            <w:sz w:val="24"/>
+            <w:szCs w:val="24"/>
+          </w:rPr>
+          <m:t>a list, (</m:t>
+        </m:r>
+      </m:oMath>
+      <w:r>
+        <w:rPr>
+          <w:rFonts w:ascii="Times New Roman" w:hAnsi="Times New Roman" w:cs="Times New Roman"/>
+          <w:sz w:val="24"/>
+          <w:szCs w:val="24"/>
+        </w:rPr>
+        <w:t xml:space="preserve"> </w:t>
+      </w:r>
+    </w:p>
+    <w:p>
+      <w:pPr>
+        <w:pStyle w:val="a9"/>
+        <w:ind w:firstLineChars="472" w:firstLine="1133"/>
+        <w:rPr>
+          <w:rFonts w:ascii="Times New Roman" w:hAnsi="Times New Roman" w:cs="Times New Roman"/>
+          <w:sz w:val="24"/>
+          <w:szCs w:val="24"/>
+        </w:rPr>
+      </w:pPr>
+      <w:r>
+        <w:rPr>
+          <w:rFonts w:ascii="Times New Roman" w:hAnsi="Times New Roman" w:cs="Times New Roman"/>
+          <w:sz w:val="24"/>
+          <w:szCs w:val="24"/>
+        </w:rPr>
+        <w:t xml:space="preserve">  </w:t>
+      </w:r>
+      <m:oMath>
+        <m:r>
+          <w:rPr>
+            <w:rFonts w:ascii="Cambria Math" w:hAnsi="Cambria Math" w:cs="Times New Roman"/>
+            <w:sz w:val="24"/>
+            <w:szCs w:val="24"/>
+          </w:rPr>
+          <m:t>length</m:t>
+        </m:r>
+        <m:d>
+          <m:dPr>
+            <m:ctrlPr>
+              <w:rPr>
+                <w:rFonts w:ascii="Cambria Math" w:hAnsi="Cambria Math" w:cs="Times New Roman"/>
+                <w:i/>
+                <w:sz w:val="24"/>
+                <w:szCs w:val="24"/>
+              </w:rPr>
+            </m:ctrlPr>
+          </m:dPr>
+          <m:e>
+            <m:r>
+              <w:rPr>
+                <w:rFonts w:ascii="Cambria Math" w:hAnsi="Cambria Math" w:cs="Times New Roman"/>
+                <w:sz w:val="24"/>
+                <w:szCs w:val="24"/>
+              </w:rPr>
+              <m:t>x</m:t>
+            </m:r>
+            <m:r>
+              <w:rPr>
+                <w:rFonts w:ascii="Cambria Math" w:hAnsi="Cambria Math" w:cs="Times New Roman" w:hint="eastAsia"/>
+                <w:sz w:val="24"/>
+                <w:szCs w:val="24"/>
+              </w:rPr>
+              <m:t>∷</m:t>
+            </m:r>
+            <m:r>
+              <w:rPr>
+                <w:rFonts w:ascii="Cambria Math" w:hAnsi="Cambria Math" w:cs="Times New Roman"/>
+                <w:sz w:val="24"/>
+                <w:szCs w:val="24"/>
+              </w:rPr>
+              <m:t>xs</m:t>
+            </m:r>
+            <m:r>
+              <w:rPr>
+                <w:rFonts w:ascii="Cambria Math" w:hAnsi="Cambria Math" w:cs="Times New Roman"/>
+                <w:sz w:val="24"/>
+                <w:szCs w:val="24"/>
+              </w:rPr>
+              <m:t xml:space="preserve"> @ r</m:t>
+            </m:r>
+          </m:e>
+        </m:d>
+      </m:oMath>
+      <w:r>
+        <w:rPr>
+          <w:rFonts w:ascii="Times New Roman" w:hAnsi="Times New Roman" w:cs="Times New Roman"/>
+          <w:sz w:val="24"/>
+          <w:szCs w:val="24"/>
+        </w:rPr>
+        <w:t xml:space="preserve"> </w:t>
+      </w:r>
+    </w:p>
+    <w:p>
+      <w:pPr>
+        <w:pStyle w:val="a9"/>
+        <w:ind w:firstLineChars="472" w:firstLine="1133"/>
+        <w:rPr>
+          <w:rFonts w:ascii="Times New Roman" w:hAnsi="Times New Roman" w:cs="Times New Roman"/>
+          <w:sz w:val="24"/>
+          <w:szCs w:val="24"/>
+        </w:rPr>
+      </w:pPr>
+      <m:oMath>
+        <m:r>
+          <w:rPr>
+            <w:rFonts w:ascii="Cambria Math" w:hAnsi="Cambria Math" w:cs="Times New Roman"/>
+            <w:sz w:val="24"/>
+            <w:szCs w:val="24"/>
+          </w:rPr>
+          <m:t>=</m:t>
+        </m:r>
+        <m:r>
+          <w:rPr>
+            <w:rFonts w:ascii="Cambria Math" w:hAnsi="Cambria Math" w:cs="Times New Roman"/>
+            <w:sz w:val="24"/>
+            <w:szCs w:val="24"/>
+          </w:rPr>
+          <m:t xml:space="preserve">1+length </m:t>
+        </m:r>
+        <m:d>
+          <m:dPr>
+            <m:ctrlPr>
+              <w:rPr>
+                <w:rFonts w:ascii="Cambria Math" w:hAnsi="Cambria Math" w:cs="Times New Roman"/>
+                <w:i/>
+                <w:sz w:val="24"/>
+                <w:szCs w:val="24"/>
+              </w:rPr>
+            </m:ctrlPr>
+          </m:dPr>
+          <m:e>
+            <m:r>
+              <w:rPr>
+                <w:rFonts w:ascii="Cambria Math" w:hAnsi="Cambria Math" w:cs="Times New Roman"/>
+                <w:sz w:val="24"/>
+                <w:szCs w:val="24"/>
+              </w:rPr>
+              <m:t>xs @ r</m:t>
+            </m:r>
+          </m:e>
+        </m:d>
+      </m:oMath>
+      <w:r>
+        <w:rPr>
+          <w:rFonts w:ascii="Times New Roman" w:hAnsi="Times New Roman" w:cs="Times New Roman"/>
+          <w:sz w:val="24"/>
+          <w:szCs w:val="24"/>
+        </w:rPr>
+        <w:t xml:space="preserve"> by </w:t>
+      </w:r>
+      <w:r>
+        <w:rPr>
+          <w:rFonts w:ascii="Times New Roman" w:hAnsi="Times New Roman" w:cs="Times New Roman"/>
+          <w:sz w:val="24"/>
+          <w:szCs w:val="24"/>
+        </w:rPr>
+        <w:t xml:space="preserve">definition of </w:t>
+      </w:r>
+      <m:oMath>
+        <m:r>
+          <w:rPr>
+            <w:rFonts w:ascii="Cambria Math" w:hAnsi="Cambria Math" w:cs="Times New Roman"/>
+            <w:sz w:val="24"/>
+            <w:szCs w:val="24"/>
+          </w:rPr>
+          <m:t>length</m:t>
+        </m:r>
+      </m:oMath>
+    </w:p>
+    <w:p>
+      <w:pPr>
+        <w:pStyle w:val="a9"/>
+        <w:ind w:firstLineChars="472" w:firstLine="1133"/>
+        <w:rPr>
+          <w:rFonts w:ascii="Times New Roman" w:hAnsi="Times New Roman" w:cs="Times New Roman"/>
+          <w:sz w:val="24"/>
+          <w:szCs w:val="24"/>
+        </w:rPr>
+      </w:pPr>
+      <m:oMath>
+        <m:r>
+          <w:rPr>
+            <w:rFonts w:ascii="Cambria Math" w:hAnsi="Cambria Math" w:cs="Times New Roman"/>
+            <w:sz w:val="24"/>
+            <w:szCs w:val="24"/>
+          </w:rPr>
+          <m:t>=1+length xs+length r</m:t>
+        </m:r>
+      </m:oMath>
+      <w:r>
+        <w:rPr>
+          <w:rFonts w:ascii="Times New Roman" w:hAnsi="Times New Roman" w:cs="Times New Roman"/>
+          <w:sz w:val="24"/>
+          <w:szCs w:val="24"/>
+        </w:rPr>
+        <w:t xml:space="preserve"> by induction hypothesis</w:t>
+      </w:r>
+    </w:p>
+    <w:p>
+      <w:pPr>
+        <w:pStyle w:val="a9"/>
+        <w:ind w:firstLineChars="472" w:firstLine="1133"/>
+        <w:rPr>
+          <w:rFonts w:ascii="Times New Roman" w:hAnsi="Times New Roman" w:cs="Times New Roman"/>
+          <w:sz w:val="24"/>
+          <w:szCs w:val="24"/>
+        </w:rPr>
+      </w:pPr>
+      <m:oMath>
+        <m:r>
+          <w:rPr>
+            <w:rFonts w:ascii="Cambria Math" w:hAnsi="Cambria Math" w:cs="Times New Roman"/>
+            <w:sz w:val="24"/>
+            <w:szCs w:val="24"/>
+          </w:rPr>
+          <m:t>=length</m:t>
+        </m:r>
+        <m:d>
+          <m:dPr>
+            <m:ctrlPr>
+              <w:rPr>
+                <w:rFonts w:ascii="Cambria Math" w:hAnsi="Cambria Math" w:cs="Times New Roman"/>
+                <w:i/>
+                <w:sz w:val="24"/>
+                <w:szCs w:val="24"/>
+              </w:rPr>
+            </m:ctrlPr>
+          </m:dPr>
+          <m:e>
+            <m:r>
+              <w:rPr>
+                <w:rFonts w:ascii="Cambria Math" w:hAnsi="Cambria Math" w:cs="Times New Roman"/>
+                <w:sz w:val="24"/>
+                <w:szCs w:val="24"/>
+              </w:rPr>
+              <m:t>x</m:t>
+            </m:r>
+            <m:r>
+              <w:rPr>
+                <w:rFonts w:ascii="Cambria Math" w:hAnsi="Cambria Math" w:cs="Times New Roman" w:hint="eastAsia"/>
+                <w:sz w:val="24"/>
+                <w:szCs w:val="24"/>
+              </w:rPr>
+              <m:t>∷</m:t>
+            </m:r>
+            <m:r>
+              <w:rPr>
+                <w:rFonts w:ascii="Cambria Math" w:hAnsi="Cambria Math" w:cs="Times New Roman"/>
+                <w:sz w:val="24"/>
+                <w:szCs w:val="24"/>
+              </w:rPr>
+              <m:t>xs</m:t>
+            </m:r>
+          </m:e>
+        </m:d>
+        <m:r>
+          <w:rPr>
+            <w:rFonts w:ascii="Cambria Math" w:hAnsi="Cambria Math" w:cs="Times New Roman"/>
+            <w:sz w:val="24"/>
+            <w:szCs w:val="24"/>
+          </w:rPr>
+          <m:t>+length r</m:t>
+        </m:r>
+      </m:oMath>
+      <w:r>
+        <w:rPr>
+          <w:rFonts w:ascii="Times New Roman" w:hAnsi="Times New Roman" w:cs="Times New Roman"/>
+          <w:sz w:val="24"/>
+          <w:szCs w:val="24"/>
+        </w:rPr>
+        <w:t xml:space="preserve"> by definition </w:t>
+      </w:r>
+      <w:r>
+        <w:rPr>
+          <w:rFonts w:ascii="Times New Roman" w:hAnsi="Times New Roman" w:cs="Times New Roman"/>
+          <w:sz w:val="24"/>
+          <w:szCs w:val="24"/>
+        </w:rPr>
+        <w:t xml:space="preserve">of </w:t>
+      </w:r>
+      <m:oMath>
+        <m:r>
+          <w:rPr>
+            <w:rFonts w:ascii="Cambria Math" w:hAnsi="Cambria Math" w:cs="Times New Roman"/>
+            <w:sz w:val="24"/>
+            <w:szCs w:val="24"/>
+          </w:rPr>
+          <m:t>length</m:t>
+        </m:r>
+      </m:oMath>
+    </w:p>
+    <w:p>
+      <w:pPr>
+        <w:pStyle w:val="a9"/>
+        <w:ind w:firstLineChars="354" w:firstLine="850"/>
+        <w:rPr>
+          <w:rFonts w:ascii="Times New Roman" w:hAnsi="Times New Roman" w:cs="Times New Roman"/>
+          <w:i/>
+          <w:sz w:val="24"/>
+          <w:szCs w:val="24"/>
+        </w:rPr>
+      </w:pPr>
+      <m:oMath>
+        <m:r>
+          <w:rPr>
+            <w:rFonts w:ascii="Cambria Math" w:hAnsi="Cambria Math" w:cs="Times New Roman"/>
+            <w:sz w:val="24"/>
+            <w:szCs w:val="24"/>
+          </w:rPr>
+          <m:t>)</m:t>
+        </m:r>
+      </m:oMath>
+      <w:r>
+        <w:rPr>
+          <w:rFonts w:ascii="Times New Roman" w:hAnsi="Times New Roman" w:cs="Times New Roman"/>
+          <w:i/>
+          <w:sz w:val="24"/>
+          <w:szCs w:val="24"/>
+        </w:rPr>
+        <w:t xml:space="preserve"> </w:t>
+      </w:r>
+    </w:p>
+    <w:p>
+      <w:pPr>
+        <w:rPr>
+          <w:rFonts w:ascii="Times New Roman" w:hAnsi="Times New Roman" w:cs="Times New Roman"/>
+          <w:i/>
+          <w:sz w:val="24"/>
+          <w:szCs w:val="24"/>
+        </w:rPr>
+      </w:pPr>
+      <w:bookmarkStart w:id="0" w:name="_GoBack"/>
+      <w:bookmarkEnd w:id="0"/>
     </w:p>
     <w:p>
       <w:pPr>
@@ -2770,7 +4269,7 @@
   <w:abstractNum w:abstractNumId="0">
     <w:nsid w:val="422A7BC1"/>
     <w:multiLevelType w:val="hybridMultilevel"/>
-    <w:tmpl w:val="70306C56"/>
+    <w:tmpl w:val="32AEB87C"/>
     <w:lvl w:ilvl="0" w:tplc="04090001">
       <w:start w:val="1"/>
       <w:numFmt w:val="bullet"/>
@@ -3841,7 +5340,7 @@
   <w:rsids>
     <w:rsidRoot w:val="00303C64"/>
     <w:rsid w:val="00303C64"/>
-    <w:rsid w:val="00925262"/>
+    <w:rsid w:val="00DE46CA"/>
   </w:rsids>
   <m:mathPr>
     <m:mathFont m:val="Cambria Math"/>
@@ -4585,7 +6084,7 @@
 </file>
 
 <file path=customXml/itemProps1.xml><?xml version="1.0" encoding="utf-8"?>
-<ds:datastoreItem xmlns:ds="http://schemas.openxmlformats.org/officeDocument/2006/customXml" ds:itemID="{D652BF15-73DA-B645-A31D-DFA0552D3F35}">
+<ds:datastoreItem xmlns:ds="http://schemas.openxmlformats.org/officeDocument/2006/customXml" ds:itemID="{7D4730A8-3E74-C54D-80E0-07D0F1F1071A}">
   <ds:schemaRefs>
     <ds:schemaRef ds:uri="http://schemas.openxmlformats.org/officeDocument/2006/bibliography"/>
   </ds:schemaRefs>

</xml_diff>

<commit_message>
completed hwk 3 04
</commit_message>
<xml_diff>
--- a/Hwk_03/hwk_03.docx
+++ b/Hwk_03/hwk_03.docx
@@ -2757,7 +2757,15 @@
           <w:sz w:val="24"/>
           <w:szCs w:val="24"/>
         </w:rPr>
-        <w:t xml:space="preserve">In this case, out property </w:t>
+        <w:t>In this case, our</w:t>
+      </w:r>
+      <w:r>
+        <w:rPr>
+          <w:rFonts w:ascii="Times New Roman" w:hAnsi="Times New Roman" w:cs="Times New Roman"/>
+          <w:sz w:val="24"/>
+          <w:szCs w:val="24"/>
+        </w:rPr>
+        <w:t xml:space="preserve"> property </w:t>
       </w:r>
       <m:oMath>
         <m:r>
@@ -3521,6 +3529,14 @@
             <w:sz w:val="24"/>
             <w:szCs w:val="24"/>
           </w:rPr>
+          <m:t>'</m:t>
+        </m:r>
+        <m:r>
+          <w:rPr>
+            <w:rFonts w:ascii="Cambria Math" w:hAnsi="Cambria Math" w:cs="Times New Roman"/>
+            <w:sz w:val="24"/>
+            <w:szCs w:val="24"/>
+          </w:rPr>
           <m:t xml:space="preserve">a list, length </m:t>
         </m:r>
         <m:d>
@@ -3778,15 +3794,7 @@
             <w:sz w:val="24"/>
             <w:szCs w:val="24"/>
           </w:rPr>
-          <m:t>=</m:t>
-        </m:r>
-        <m:r>
-          <w:rPr>
-            <w:rFonts w:ascii="Cambria Math" w:hAnsi="Cambria Math" w:cs="Times New Roman"/>
-            <w:sz w:val="24"/>
-            <w:szCs w:val="24"/>
-          </w:rPr>
-          <m:t xml:space="preserve">1+length </m:t>
+          <m:t xml:space="preserve">=1+length </m:t>
         </m:r>
         <m:d>
           <m:dPr>
@@ -4000,8 +4008,6 @@
           <w:szCs w:val="24"/>
         </w:rPr>
       </w:pPr>
-      <w:bookmarkStart w:id="0" w:name="_GoBack"/>
-      <w:bookmarkEnd w:id="0"/>
     </w:p>
     <w:p>
       <w:pPr>
@@ -4030,6 +4036,1283 @@
           <w:szCs w:val="24"/>
         </w:rPr>
       </w:pPr>
+      <w:r>
+        <w:rPr>
+          <w:rFonts w:ascii="Times New Roman" w:hAnsi="Times New Roman" w:cs="Times New Roman"/>
+          <w:sz w:val="24"/>
+          <w:szCs w:val="24"/>
+        </w:rPr>
+        <w:t>We would like to show that</w:t>
+      </w:r>
+    </w:p>
+    <w:p>
+      <w:pPr>
+        <w:rPr>
+          <w:rFonts w:ascii="Times New Roman" w:hAnsi="Times New Roman" w:cs="Times New Roman"/>
+          <w:sz w:val="24"/>
+          <w:szCs w:val="24"/>
+        </w:rPr>
+      </w:pPr>
+      <m:oMathPara>
+        <m:oMath>
+          <m:r>
+            <w:rPr>
+              <w:rFonts w:ascii="Cambria Math" w:hAnsi="Cambria Math" w:cs="Times New Roman"/>
+              <w:sz w:val="24"/>
+              <w:szCs w:val="24"/>
+            </w:rPr>
+            <m:t>length</m:t>
+          </m:r>
+          <m:d>
+            <m:dPr>
+              <m:ctrlPr>
+                <w:rPr>
+                  <w:rFonts w:ascii="Cambria Math" w:hAnsi="Cambria Math" w:cs="Times New Roman"/>
+                  <w:i/>
+                  <w:sz w:val="24"/>
+                  <w:szCs w:val="24"/>
+                </w:rPr>
+              </m:ctrlPr>
+            </m:dPr>
+            <m:e>
+              <m:r>
+                <w:rPr>
+                  <w:rFonts w:ascii="Cambria Math" w:hAnsi="Cambria Math" w:cs="Times New Roman"/>
+                  <w:sz w:val="24"/>
+                  <w:szCs w:val="24"/>
+                </w:rPr>
+                <m:t>reverse l</m:t>
+              </m:r>
+            </m:e>
+          </m:d>
+          <m:r>
+            <w:rPr>
+              <w:rFonts w:ascii="Cambria Math" w:hAnsi="Cambria Math" w:cs="Times New Roman"/>
+              <w:sz w:val="24"/>
+              <w:szCs w:val="24"/>
+            </w:rPr>
+            <m:t>=length l</m:t>
+          </m:r>
+        </m:oMath>
+      </m:oMathPara>
+    </w:p>
+    <w:p>
+      <w:pPr>
+        <w:rPr>
+          <w:rFonts w:ascii="Times New Roman" w:hAnsi="Times New Roman" w:cs="Times New Roman"/>
+          <w:sz w:val="24"/>
+          <w:szCs w:val="24"/>
+        </w:rPr>
+      </w:pPr>
+      <w:r>
+        <w:rPr>
+          <w:rFonts w:ascii="Times New Roman" w:hAnsi="Times New Roman" w:cs="Times New Roman"/>
+          <w:sz w:val="24"/>
+          <w:szCs w:val="24"/>
+        </w:rPr>
+        <w:t>The principle of induction for list is</w:t>
+      </w:r>
+    </w:p>
+    <w:p>
+      <w:pPr>
+        <w:rPr>
+          <w:rFonts w:ascii="Times New Roman" w:hAnsi="Times New Roman" w:cs="Times New Roman"/>
+          <w:sz w:val="24"/>
+          <w:szCs w:val="24"/>
+        </w:rPr>
+      </w:pPr>
+      <m:oMathPara>
+        <m:oMath>
+          <m:r>
+            <w:rPr>
+              <w:rFonts w:ascii="Cambria Math" w:hAnsi="Cambria Math" w:cs="Times New Roman"/>
+              <w:sz w:val="24"/>
+              <w:szCs w:val="24"/>
+            </w:rPr>
+            <m:t>∀l</m:t>
+          </m:r>
+          <m:r>
+            <w:rPr>
+              <w:rFonts w:ascii="Cambria Math" w:hAnsi="Cambria Math" w:cs="Times New Roman" w:hint="eastAsia"/>
+              <w:sz w:val="24"/>
+              <w:szCs w:val="24"/>
+            </w:rPr>
+            <m:t>∈</m:t>
+          </m:r>
+          <m:r>
+            <w:rPr>
+              <w:rFonts w:ascii="Cambria Math" w:hAnsi="Cambria Math" w:cs="Times New Roman"/>
+              <w:sz w:val="24"/>
+              <w:szCs w:val="24"/>
+            </w:rPr>
+            <m:t>'a list , P</m:t>
+          </m:r>
+          <m:d>
+            <m:dPr>
+              <m:ctrlPr>
+                <w:rPr>
+                  <w:rFonts w:ascii="Cambria Math" w:hAnsi="Cambria Math" w:cs="Times New Roman"/>
+                  <w:i/>
+                  <w:sz w:val="24"/>
+                  <w:szCs w:val="24"/>
+                </w:rPr>
+              </m:ctrlPr>
+            </m:dPr>
+            <m:e>
+              <m:d>
+                <m:dPr>
+                  <m:begChr m:val="["/>
+                  <m:endChr m:val="]"/>
+                  <m:ctrlPr>
+                    <w:rPr>
+                      <w:rFonts w:ascii="Cambria Math" w:hAnsi="Cambria Math" w:cs="Times New Roman"/>
+                      <w:i/>
+                      <w:sz w:val="24"/>
+                      <w:szCs w:val="24"/>
+                    </w:rPr>
+                  </m:ctrlPr>
+                </m:dPr>
+                <m:e>
+                  <m:r>
+                    <w:rPr>
+                      <w:rFonts w:ascii="Cambria Math" w:hAnsi="Cambria Math" w:cs="Times New Roman"/>
+                      <w:sz w:val="24"/>
+                      <w:szCs w:val="24"/>
+                    </w:rPr>
+                    <m:t xml:space="preserve"> </m:t>
+                  </m:r>
+                </m:e>
+              </m:d>
+            </m:e>
+          </m:d>
+          <m:r>
+            <w:rPr>
+              <w:rFonts w:ascii="Cambria Math" w:hAnsi="Cambria Math" w:cs="Times New Roman"/>
+              <w:sz w:val="24"/>
+              <w:szCs w:val="24"/>
+            </w:rPr>
+            <m:t xml:space="preserve"> and P</m:t>
+          </m:r>
+          <m:d>
+            <m:dPr>
+              <m:ctrlPr>
+                <w:rPr>
+                  <w:rFonts w:ascii="Cambria Math" w:hAnsi="Cambria Math" w:cs="Times New Roman"/>
+                  <w:i/>
+                  <w:sz w:val="24"/>
+                  <w:szCs w:val="24"/>
+                </w:rPr>
+              </m:ctrlPr>
+            </m:dPr>
+            <m:e>
+              <m:r>
+                <w:rPr>
+                  <w:rFonts w:ascii="Cambria Math" w:hAnsi="Cambria Math" w:cs="Times New Roman"/>
+                  <w:sz w:val="24"/>
+                  <w:szCs w:val="24"/>
+                </w:rPr>
+                <m:t>l</m:t>
+              </m:r>
+            </m:e>
+          </m:d>
+          <m:r>
+            <w:rPr>
+              <w:rFonts w:ascii="Cambria Math" w:hAnsi="Cambria Math" w:cs="Times New Roman"/>
+              <w:sz w:val="24"/>
+              <w:szCs w:val="24"/>
+            </w:rPr>
+            <m:t>⟹P(v</m:t>
+          </m:r>
+          <m:r>
+            <w:rPr>
+              <w:rFonts w:ascii="Cambria Math" w:hAnsi="Cambria Math" w:cs="Times New Roman" w:hint="eastAsia"/>
+              <w:sz w:val="24"/>
+              <w:szCs w:val="24"/>
+            </w:rPr>
+            <m:t>∷</m:t>
+          </m:r>
+          <m:r>
+            <w:rPr>
+              <w:rFonts w:ascii="Cambria Math" w:hAnsi="Cambria Math" w:cs="Times New Roman"/>
+              <w:sz w:val="24"/>
+              <w:szCs w:val="24"/>
+            </w:rPr>
+            <m:t>l)</m:t>
+          </m:r>
+        </m:oMath>
+      </m:oMathPara>
+    </w:p>
+    <w:p>
+      <w:pPr>
+        <w:rPr>
+          <w:rFonts w:ascii="Times New Roman" w:hAnsi="Times New Roman" w:cs="Times New Roman"/>
+          <w:sz w:val="24"/>
+          <w:szCs w:val="24"/>
+        </w:rPr>
+      </w:pPr>
+      <w:r>
+        <w:rPr>
+          <w:rFonts w:ascii="Times New Roman" w:hAnsi="Times New Roman" w:cs="Times New Roman"/>
+          <w:sz w:val="24"/>
+          <w:szCs w:val="24"/>
+        </w:rPr>
+        <w:t xml:space="preserve">In this case, our </w:t>
+      </w:r>
+      <w:r>
+        <w:rPr>
+          <w:rFonts w:ascii="Times New Roman" w:hAnsi="Times New Roman" w:cs="Times New Roman"/>
+          <w:sz w:val="24"/>
+          <w:szCs w:val="24"/>
+        </w:rPr>
+        <w:t xml:space="preserve">property </w:t>
+      </w:r>
+      <m:oMath>
+        <m:r>
+          <w:rPr>
+            <w:rFonts w:ascii="Cambria Math" w:hAnsi="Cambria Math" w:cs="Times New Roman"/>
+            <w:sz w:val="24"/>
+            <w:szCs w:val="24"/>
+          </w:rPr>
+          <m:t>P</m:t>
+        </m:r>
+        <m:d>
+          <m:dPr>
+            <m:ctrlPr>
+              <w:rPr>
+                <w:rFonts w:ascii="Cambria Math" w:hAnsi="Cambria Math" w:cs="Times New Roman"/>
+                <w:i/>
+                <w:sz w:val="24"/>
+                <w:szCs w:val="24"/>
+              </w:rPr>
+            </m:ctrlPr>
+          </m:dPr>
+          <m:e>
+            <m:r>
+              <w:rPr>
+                <w:rFonts w:ascii="Cambria Math" w:hAnsi="Cambria Math" w:cs="Times New Roman"/>
+                <w:sz w:val="24"/>
+                <w:szCs w:val="24"/>
+              </w:rPr>
+              <m:t>l</m:t>
+            </m:r>
+          </m:e>
+        </m:d>
+      </m:oMath>
+      <w:r>
+        <w:rPr>
+          <w:rFonts w:ascii="Times New Roman" w:hAnsi="Times New Roman" w:cs="Times New Roman"/>
+          <w:sz w:val="24"/>
+          <w:szCs w:val="24"/>
+        </w:rPr>
+        <w:t xml:space="preserve"> is defined as</w:t>
+      </w:r>
+    </w:p>
+    <w:p>
+      <w:pPr>
+        <w:rPr>
+          <w:rFonts w:ascii="Times New Roman" w:hAnsi="Times New Roman" w:cs="Times New Roman"/>
+          <w:sz w:val="24"/>
+          <w:szCs w:val="24"/>
+          <w:vertAlign w:val="subscript"/>
+        </w:rPr>
+      </w:pPr>
+      <m:oMathPara>
+        <m:oMath>
+          <m:r>
+            <w:rPr>
+              <w:rFonts w:ascii="Cambria Math" w:hAnsi="Cambria Math" w:cs="Times New Roman"/>
+              <w:sz w:val="24"/>
+              <w:szCs w:val="24"/>
+              <w:vertAlign w:val="subscript"/>
+            </w:rPr>
+            <m:t>P</m:t>
+          </m:r>
+          <m:d>
+            <m:dPr>
+              <m:ctrlPr>
+                <w:rPr>
+                  <w:rFonts w:ascii="Cambria Math" w:hAnsi="Cambria Math" w:cs="Times New Roman"/>
+                  <w:i/>
+                  <w:sz w:val="24"/>
+                  <w:szCs w:val="24"/>
+                  <w:vertAlign w:val="subscript"/>
+                </w:rPr>
+              </m:ctrlPr>
+            </m:dPr>
+            <m:e>
+              <m:r>
+                <w:rPr>
+                  <w:rFonts w:ascii="Cambria Math" w:hAnsi="Cambria Math" w:cs="Times New Roman"/>
+                  <w:sz w:val="24"/>
+                  <w:szCs w:val="24"/>
+                  <w:vertAlign w:val="subscript"/>
+                </w:rPr>
+                <m:t>l</m:t>
+              </m:r>
+            </m:e>
+          </m:d>
+          <m:r>
+            <w:rPr>
+              <w:rFonts w:ascii="Cambria Math" w:hAnsi="Cambria Math" w:cs="Times New Roman"/>
+              <w:sz w:val="24"/>
+              <w:szCs w:val="24"/>
+              <w:vertAlign w:val="subscript"/>
+            </w:rPr>
+            <m:t xml:space="preserve"> is length</m:t>
+          </m:r>
+          <m:d>
+            <m:dPr>
+              <m:ctrlPr>
+                <w:rPr>
+                  <w:rFonts w:ascii="Cambria Math" w:hAnsi="Cambria Math" w:cs="Times New Roman"/>
+                  <w:i/>
+                  <w:sz w:val="24"/>
+                  <w:szCs w:val="24"/>
+                  <w:vertAlign w:val="subscript"/>
+                </w:rPr>
+              </m:ctrlPr>
+            </m:dPr>
+            <m:e>
+              <m:r>
+                <w:rPr>
+                  <w:rFonts w:ascii="Cambria Math" w:hAnsi="Cambria Math" w:cs="Times New Roman"/>
+                  <w:sz w:val="24"/>
+                  <w:szCs w:val="24"/>
+                  <w:vertAlign w:val="subscript"/>
+                </w:rPr>
+                <m:t xml:space="preserve"> reverse l </m:t>
+              </m:r>
+            </m:e>
+          </m:d>
+          <m:r>
+            <w:rPr>
+              <w:rFonts w:ascii="Cambria Math" w:hAnsi="Cambria Math" w:cs="Times New Roman"/>
+              <w:sz w:val="24"/>
+              <w:szCs w:val="24"/>
+              <w:vertAlign w:val="subscript"/>
+            </w:rPr>
+            <m:t>=length l</m:t>
+          </m:r>
+        </m:oMath>
+      </m:oMathPara>
+    </w:p>
+    <w:p>
+      <w:pPr>
+        <w:rPr>
+          <w:rFonts w:ascii="Times New Roman" w:hAnsi="Times New Roman" w:cs="Times New Roman"/>
+          <w:sz w:val="24"/>
+          <w:szCs w:val="24"/>
+        </w:rPr>
+      </w:pPr>
+      <w:r>
+        <w:rPr>
+          <w:rFonts w:ascii="Times New Roman" w:hAnsi="Times New Roman" w:cs="Times New Roman"/>
+          <w:sz w:val="24"/>
+          <w:szCs w:val="24"/>
+        </w:rPr>
+        <w:t xml:space="preserve">Our induction proof would have two </w:t>
+      </w:r>
+      <w:proofErr w:type="spellStart"/>
+      <w:r>
+        <w:rPr>
+          <w:rFonts w:ascii="Times New Roman" w:hAnsi="Times New Roman" w:cs="Times New Roman"/>
+          <w:sz w:val="24"/>
+          <w:szCs w:val="24"/>
+        </w:rPr>
+        <w:t>ceses</w:t>
+      </w:r>
+      <w:proofErr w:type="spellEnd"/>
+      <w:r>
+        <w:rPr>
+          <w:rFonts w:ascii="Times New Roman" w:hAnsi="Times New Roman" w:cs="Times New Roman"/>
+          <w:sz w:val="24"/>
+          <w:szCs w:val="24"/>
+        </w:rPr>
+        <w:t>:</w:t>
+      </w:r>
+    </w:p>
+    <w:p>
+      <w:pPr>
+        <w:pStyle w:val="a9"/>
+        <w:numPr>
+          <w:ilvl w:val="0"/>
+          <w:numId w:val="2"/>
+        </w:numPr>
+        <w:ind w:firstLineChars="0"/>
+        <w:rPr>
+          <w:rFonts w:ascii="Times New Roman" w:hAnsi="Times New Roman" w:cs="Times New Roman"/>
+          <w:sz w:val="24"/>
+          <w:szCs w:val="24"/>
+        </w:rPr>
+      </w:pPr>
+      <m:oMath>
+        <m:r>
+          <w:rPr>
+            <w:rFonts w:ascii="Cambria Math" w:hAnsi="Cambria Math" w:cs="Times New Roman"/>
+            <w:sz w:val="24"/>
+            <w:szCs w:val="24"/>
+          </w:rPr>
+          <m:t>P</m:t>
+        </m:r>
+        <m:d>
+          <m:dPr>
+            <m:ctrlPr>
+              <w:rPr>
+                <w:rFonts w:ascii="Cambria Math" w:hAnsi="Cambria Math" w:cs="Times New Roman"/>
+                <w:i/>
+                <w:sz w:val="24"/>
+                <w:szCs w:val="24"/>
+              </w:rPr>
+            </m:ctrlPr>
+          </m:dPr>
+          <m:e>
+            <m:d>
+              <m:dPr>
+                <m:begChr m:val="["/>
+                <m:endChr m:val="]"/>
+                <m:ctrlPr>
+                  <w:rPr>
+                    <w:rFonts w:ascii="Cambria Math" w:hAnsi="Cambria Math" w:cs="Times New Roman"/>
+                    <w:i/>
+                    <w:sz w:val="24"/>
+                    <w:szCs w:val="24"/>
+                  </w:rPr>
+                </m:ctrlPr>
+              </m:dPr>
+              <m:e>
+                <m:r>
+                  <w:rPr>
+                    <w:rFonts w:ascii="Cambria Math" w:hAnsi="Cambria Math" w:cs="Times New Roman"/>
+                    <w:sz w:val="24"/>
+                    <w:szCs w:val="24"/>
+                  </w:rPr>
+                  <m:t xml:space="preserve"> </m:t>
+                </m:r>
+              </m:e>
+            </m:d>
+          </m:e>
+        </m:d>
+        <m:r>
+          <w:rPr>
+            <w:rFonts w:ascii="Cambria Math" w:hAnsi="Cambria Math" w:cs="Times New Roman"/>
+            <w:sz w:val="24"/>
+            <w:szCs w:val="24"/>
+          </w:rPr>
+          <m:t>:length</m:t>
+        </m:r>
+        <m:d>
+          <m:dPr>
+            <m:ctrlPr>
+              <w:rPr>
+                <w:rFonts w:ascii="Cambria Math" w:hAnsi="Cambria Math" w:cs="Times New Roman"/>
+                <w:i/>
+                <w:sz w:val="24"/>
+                <w:szCs w:val="24"/>
+              </w:rPr>
+            </m:ctrlPr>
+          </m:dPr>
+          <m:e>
+            <m:r>
+              <w:rPr>
+                <w:rFonts w:ascii="Cambria Math" w:hAnsi="Cambria Math" w:cs="Times New Roman"/>
+                <w:sz w:val="24"/>
+                <w:szCs w:val="24"/>
+              </w:rPr>
+              <m:t xml:space="preserve"> reverse </m:t>
+            </m:r>
+            <m:d>
+              <m:dPr>
+                <m:begChr m:val="["/>
+                <m:endChr m:val="]"/>
+                <m:ctrlPr>
+                  <w:rPr>
+                    <w:rFonts w:ascii="Cambria Math" w:hAnsi="Cambria Math" w:cs="Times New Roman"/>
+                    <w:i/>
+                    <w:sz w:val="24"/>
+                    <w:szCs w:val="24"/>
+                  </w:rPr>
+                </m:ctrlPr>
+              </m:dPr>
+              <m:e>
+                <m:r>
+                  <w:rPr>
+                    <w:rFonts w:ascii="Cambria Math" w:hAnsi="Cambria Math" w:cs="Times New Roman"/>
+                    <w:sz w:val="24"/>
+                    <w:szCs w:val="24"/>
+                  </w:rPr>
+                  <m:t xml:space="preserve"> </m:t>
+                </m:r>
+              </m:e>
+            </m:d>
+          </m:e>
+        </m:d>
+        <m:r>
+          <w:rPr>
+            <w:rFonts w:ascii="Cambria Math" w:hAnsi="Cambria Math" w:cs="Times New Roman"/>
+            <w:sz w:val="24"/>
+            <w:szCs w:val="24"/>
+          </w:rPr>
+          <m:t xml:space="preserve">=length </m:t>
+        </m:r>
+        <m:d>
+          <m:dPr>
+            <m:begChr m:val="["/>
+            <m:endChr m:val="]"/>
+            <m:ctrlPr>
+              <w:rPr>
+                <w:rFonts w:ascii="Cambria Math" w:hAnsi="Cambria Math" w:cs="Times New Roman"/>
+                <w:i/>
+                <w:sz w:val="24"/>
+                <w:szCs w:val="24"/>
+              </w:rPr>
+            </m:ctrlPr>
+          </m:dPr>
+          <m:e>
+            <m:r>
+              <w:rPr>
+                <w:rFonts w:ascii="Cambria Math" w:hAnsi="Cambria Math" w:cs="Times New Roman"/>
+                <w:sz w:val="24"/>
+                <w:szCs w:val="24"/>
+              </w:rPr>
+              <m:t xml:space="preserve"> </m:t>
+            </m:r>
+          </m:e>
+        </m:d>
+      </m:oMath>
+      <w:r>
+        <w:rPr>
+          <w:rFonts w:ascii="Times New Roman" w:hAnsi="Times New Roman" w:cs="Times New Roman"/>
+          <w:sz w:val="24"/>
+          <w:szCs w:val="24"/>
+        </w:rPr>
+        <w:t xml:space="preserve"> </w:t>
+      </w:r>
+    </w:p>
+    <w:p>
+      <w:pPr>
+        <w:ind w:firstLineChars="472" w:firstLine="1133"/>
+        <w:rPr>
+          <w:rFonts w:ascii="Times New Roman" w:hAnsi="Times New Roman" w:cs="Times New Roman"/>
+          <w:sz w:val="24"/>
+          <w:szCs w:val="24"/>
+        </w:rPr>
+      </w:pPr>
+      <w:r>
+        <w:rPr>
+          <w:rFonts w:ascii="Times New Roman" w:hAnsi="Times New Roman" w:cs="Times New Roman"/>
+          <w:sz w:val="24"/>
+          <w:szCs w:val="24"/>
+        </w:rPr>
+        <w:t xml:space="preserve">  </w:t>
+      </w:r>
+      <m:oMath>
+        <m:r>
+          <w:rPr>
+            <w:rFonts w:ascii="Cambria Math" w:hAnsi="Cambria Math" w:cs="Times New Roman"/>
+            <w:sz w:val="24"/>
+            <w:szCs w:val="24"/>
+          </w:rPr>
+          <m:t>length</m:t>
+        </m:r>
+        <m:d>
+          <m:dPr>
+            <m:ctrlPr>
+              <w:rPr>
+                <w:rFonts w:ascii="Cambria Math" w:hAnsi="Cambria Math" w:cs="Times New Roman"/>
+                <w:i/>
+                <w:sz w:val="24"/>
+                <w:szCs w:val="24"/>
+              </w:rPr>
+            </m:ctrlPr>
+          </m:dPr>
+          <m:e>
+            <m:r>
+              <w:rPr>
+                <w:rFonts w:ascii="Cambria Math" w:hAnsi="Cambria Math" w:cs="Times New Roman"/>
+                <w:sz w:val="24"/>
+                <w:szCs w:val="24"/>
+              </w:rPr>
+              <m:t xml:space="preserve">reverse </m:t>
+            </m:r>
+            <m:d>
+              <m:dPr>
+                <m:begChr m:val="["/>
+                <m:endChr m:val="]"/>
+                <m:ctrlPr>
+                  <w:rPr>
+                    <w:rFonts w:ascii="Cambria Math" w:hAnsi="Cambria Math" w:cs="Times New Roman"/>
+                    <w:i/>
+                    <w:sz w:val="24"/>
+                    <w:szCs w:val="24"/>
+                  </w:rPr>
+                </m:ctrlPr>
+              </m:dPr>
+              <m:e>
+                <m:r>
+                  <w:rPr>
+                    <w:rFonts w:ascii="Cambria Math" w:hAnsi="Cambria Math" w:cs="Times New Roman"/>
+                    <w:sz w:val="24"/>
+                    <w:szCs w:val="24"/>
+                  </w:rPr>
+                  <m:t xml:space="preserve"> </m:t>
+                </m:r>
+              </m:e>
+            </m:d>
+          </m:e>
+        </m:d>
+      </m:oMath>
+      <w:r>
+        <w:rPr>
+          <w:rFonts w:ascii="Times New Roman" w:hAnsi="Times New Roman" w:cs="Times New Roman"/>
+          <w:sz w:val="24"/>
+          <w:szCs w:val="24"/>
+        </w:rPr>
+        <w:t xml:space="preserve"> </w:t>
+      </w:r>
+    </w:p>
+    <w:p>
+      <w:pPr>
+        <w:ind w:firstLineChars="472" w:firstLine="1133"/>
+        <w:rPr>
+          <w:rFonts w:ascii="Times New Roman" w:hAnsi="Times New Roman" w:cs="Times New Roman"/>
+          <w:sz w:val="24"/>
+          <w:szCs w:val="24"/>
+        </w:rPr>
+      </w:pPr>
+      <m:oMath>
+        <m:r>
+          <w:rPr>
+            <w:rFonts w:ascii="Cambria Math" w:hAnsi="Cambria Math" w:cs="Times New Roman"/>
+            <w:sz w:val="24"/>
+            <w:szCs w:val="24"/>
+          </w:rPr>
+          <m:t xml:space="preserve">=length </m:t>
+        </m:r>
+        <m:d>
+          <m:dPr>
+            <m:begChr m:val="["/>
+            <m:endChr m:val="]"/>
+            <m:ctrlPr>
+              <w:rPr>
+                <w:rFonts w:ascii="Cambria Math" w:hAnsi="Cambria Math" w:cs="Times New Roman"/>
+                <w:i/>
+                <w:sz w:val="24"/>
+                <w:szCs w:val="24"/>
+              </w:rPr>
+            </m:ctrlPr>
+          </m:dPr>
+          <m:e>
+            <m:r>
+              <w:rPr>
+                <w:rFonts w:ascii="Cambria Math" w:hAnsi="Cambria Math" w:cs="Times New Roman"/>
+                <w:sz w:val="24"/>
+                <w:szCs w:val="24"/>
+              </w:rPr>
+              <m:t xml:space="preserve"> </m:t>
+            </m:r>
+          </m:e>
+        </m:d>
+      </m:oMath>
+      <w:r>
+        <w:rPr>
+          <w:rFonts w:ascii="Times New Roman" w:hAnsi="Times New Roman" w:cs="Times New Roman"/>
+          <w:sz w:val="24"/>
+          <w:szCs w:val="24"/>
+        </w:rPr>
+        <w:t xml:space="preserve"> by definition of </w:t>
+      </w:r>
+      <m:oMath>
+        <m:r>
+          <w:rPr>
+            <w:rFonts w:ascii="Cambria Math" w:hAnsi="Cambria Math" w:cs="Times New Roman"/>
+            <w:sz w:val="24"/>
+            <w:szCs w:val="24"/>
+          </w:rPr>
+          <m:t>reverse</m:t>
+        </m:r>
+      </m:oMath>
+    </w:p>
+    <w:p>
+      <w:pPr>
+        <w:pStyle w:val="a9"/>
+        <w:numPr>
+          <w:ilvl w:val="0"/>
+          <w:numId w:val="2"/>
+        </w:numPr>
+        <w:ind w:firstLineChars="0"/>
+        <w:rPr>
+          <w:rFonts w:ascii="Times New Roman" w:hAnsi="Times New Roman" w:cs="Times New Roman"/>
+          <w:sz w:val="24"/>
+          <w:szCs w:val="24"/>
+        </w:rPr>
+      </w:pPr>
+      <m:oMath>
+        <m:r>
+          <w:rPr>
+            <w:rFonts w:ascii="Cambria Math" w:hAnsi="Cambria Math" w:cs="Times New Roman"/>
+            <w:sz w:val="24"/>
+            <w:szCs w:val="24"/>
+          </w:rPr>
+          <m:t>P</m:t>
+        </m:r>
+        <m:d>
+          <m:dPr>
+            <m:ctrlPr>
+              <w:rPr>
+                <w:rFonts w:ascii="Cambria Math" w:hAnsi="Cambria Math" w:cs="Times New Roman"/>
+                <w:i/>
+                <w:sz w:val="24"/>
+                <w:szCs w:val="24"/>
+              </w:rPr>
+            </m:ctrlPr>
+          </m:dPr>
+          <m:e>
+            <m:r>
+              <w:rPr>
+                <w:rFonts w:ascii="Cambria Math" w:hAnsi="Cambria Math" w:cs="Times New Roman"/>
+                <w:sz w:val="24"/>
+                <w:szCs w:val="24"/>
+              </w:rPr>
+              <m:t>x</m:t>
+            </m:r>
+            <m:r>
+              <w:rPr>
+                <w:rFonts w:ascii="Cambria Math" w:hAnsi="Cambria Math" w:cs="Times New Roman" w:hint="eastAsia"/>
+                <w:sz w:val="24"/>
+                <w:szCs w:val="24"/>
+              </w:rPr>
+              <m:t>∷</m:t>
+            </m:r>
+            <m:r>
+              <w:rPr>
+                <w:rFonts w:ascii="Cambria Math" w:hAnsi="Cambria Math" w:cs="Times New Roman"/>
+                <w:sz w:val="24"/>
+                <w:szCs w:val="24"/>
+              </w:rPr>
+              <m:t>xs</m:t>
+            </m:r>
+          </m:e>
+        </m:d>
+        <m:r>
+          <w:rPr>
+            <w:rFonts w:ascii="Cambria Math" w:hAnsi="Cambria Math" w:cs="Times New Roman"/>
+            <w:sz w:val="24"/>
+            <w:szCs w:val="24"/>
+          </w:rPr>
+          <m:t>:length</m:t>
+        </m:r>
+        <m:d>
+          <m:dPr>
+            <m:ctrlPr>
+              <w:rPr>
+                <w:rFonts w:ascii="Cambria Math" w:hAnsi="Cambria Math" w:cs="Times New Roman"/>
+                <w:i/>
+                <w:sz w:val="24"/>
+                <w:szCs w:val="24"/>
+              </w:rPr>
+            </m:ctrlPr>
+          </m:dPr>
+          <m:e>
+            <m:r>
+              <w:rPr>
+                <w:rFonts w:ascii="Cambria Math" w:hAnsi="Cambria Math" w:cs="Times New Roman"/>
+                <w:sz w:val="24"/>
+                <w:szCs w:val="24"/>
+              </w:rPr>
+              <m:t xml:space="preserve"> reverse x</m:t>
+            </m:r>
+            <m:r>
+              <w:rPr>
+                <w:rFonts w:ascii="Cambria Math" w:hAnsi="Cambria Math" w:cs="Times New Roman" w:hint="eastAsia"/>
+                <w:sz w:val="24"/>
+                <w:szCs w:val="24"/>
+              </w:rPr>
+              <m:t>∷</m:t>
+            </m:r>
+            <m:r>
+              <w:rPr>
+                <w:rFonts w:ascii="Cambria Math" w:hAnsi="Cambria Math" w:cs="Times New Roman"/>
+                <w:sz w:val="24"/>
+                <w:szCs w:val="24"/>
+              </w:rPr>
+              <m:t>xs</m:t>
+            </m:r>
+          </m:e>
+        </m:d>
+        <m:r>
+          <w:rPr>
+            <w:rFonts w:ascii="Cambria Math" w:hAnsi="Cambria Math" w:cs="Times New Roman"/>
+            <w:sz w:val="24"/>
+            <w:szCs w:val="24"/>
+          </w:rPr>
+          <m:t>=length(x</m:t>
+        </m:r>
+        <m:r>
+          <w:rPr>
+            <w:rFonts w:ascii="Cambria Math" w:hAnsi="Cambria Math" w:cs="Times New Roman" w:hint="eastAsia"/>
+            <w:sz w:val="24"/>
+            <w:szCs w:val="24"/>
+          </w:rPr>
+          <m:t>∷</m:t>
+        </m:r>
+        <m:r>
+          <w:rPr>
+            <w:rFonts w:ascii="Cambria Math" w:hAnsi="Cambria Math" w:cs="Times New Roman"/>
+            <w:sz w:val="24"/>
+            <w:szCs w:val="24"/>
+          </w:rPr>
+          <m:t>xs)</m:t>
+        </m:r>
+      </m:oMath>
+      <w:r>
+        <w:rPr>
+          <w:rFonts w:ascii="Times New Roman" w:hAnsi="Times New Roman" w:cs="Times New Roman"/>
+          <w:sz w:val="24"/>
+          <w:szCs w:val="24"/>
+        </w:rPr>
+        <w:t xml:space="preserve"> </w:t>
+      </w:r>
+    </w:p>
+    <w:p>
+      <w:pPr>
+        <w:ind w:firstLineChars="472" w:firstLine="1133"/>
+        <w:rPr>
+          <w:rFonts w:ascii="Times New Roman" w:hAnsi="Times New Roman" w:cs="Times New Roman" w:hint="eastAsia"/>
+          <w:sz w:val="24"/>
+          <w:szCs w:val="24"/>
+        </w:rPr>
+      </w:pPr>
+      <w:r>
+        <w:rPr>
+          <w:rFonts w:ascii="Times New Roman" w:hAnsi="Times New Roman" w:cs="Times New Roman"/>
+          <w:sz w:val="24"/>
+          <w:szCs w:val="24"/>
+        </w:rPr>
+        <w:lastRenderedPageBreak/>
+        <w:t xml:space="preserve">  </w:t>
+      </w:r>
+      <m:oMath>
+        <m:r>
+          <w:rPr>
+            <w:rFonts w:ascii="Cambria Math" w:hAnsi="Cambria Math" w:cs="Times New Roman"/>
+            <w:sz w:val="24"/>
+            <w:szCs w:val="24"/>
+          </w:rPr>
+          <m:t>length</m:t>
+        </m:r>
+        <m:d>
+          <m:dPr>
+            <m:ctrlPr>
+              <w:rPr>
+                <w:rFonts w:ascii="Cambria Math" w:hAnsi="Cambria Math" w:cs="Times New Roman"/>
+                <w:i/>
+                <w:sz w:val="24"/>
+                <w:szCs w:val="24"/>
+              </w:rPr>
+            </m:ctrlPr>
+          </m:dPr>
+          <m:e>
+            <m:r>
+              <w:rPr>
+                <w:rFonts w:ascii="Cambria Math" w:hAnsi="Cambria Math" w:cs="Times New Roman"/>
+                <w:sz w:val="24"/>
+                <w:szCs w:val="24"/>
+              </w:rPr>
+              <m:t xml:space="preserve"> reverse x</m:t>
+            </m:r>
+            <m:r>
+              <w:rPr>
+                <w:rFonts w:ascii="Cambria Math" w:hAnsi="Cambria Math" w:cs="Times New Roman" w:hint="eastAsia"/>
+                <w:sz w:val="24"/>
+                <w:szCs w:val="24"/>
+              </w:rPr>
+              <m:t>∷</m:t>
+            </m:r>
+            <m:r>
+              <w:rPr>
+                <w:rFonts w:ascii="Cambria Math" w:hAnsi="Cambria Math" w:cs="Times New Roman"/>
+                <w:sz w:val="24"/>
+                <w:szCs w:val="24"/>
+              </w:rPr>
+              <m:t xml:space="preserve">xs </m:t>
+            </m:r>
+          </m:e>
+        </m:d>
+      </m:oMath>
+      <w:r>
+        <w:rPr>
+          <w:rFonts w:ascii="Times New Roman" w:hAnsi="Times New Roman" w:cs="Times New Roman" w:hint="eastAsia"/>
+          <w:sz w:val="24"/>
+          <w:szCs w:val="24"/>
+        </w:rPr>
+        <w:t xml:space="preserve"> </w:t>
+      </w:r>
+    </w:p>
+    <w:p>
+      <w:pPr>
+        <w:ind w:firstLineChars="472" w:firstLine="1133"/>
+        <w:rPr>
+          <w:rFonts w:ascii="Times New Roman" w:hAnsi="Times New Roman" w:cs="Times New Roman"/>
+          <w:sz w:val="24"/>
+          <w:szCs w:val="24"/>
+        </w:rPr>
+      </w:pPr>
+      <m:oMath>
+        <m:r>
+          <w:rPr>
+            <w:rFonts w:ascii="Cambria Math" w:hAnsi="Cambria Math" w:cs="Times New Roman"/>
+            <w:sz w:val="24"/>
+            <w:szCs w:val="24"/>
+          </w:rPr>
+          <m:t>=length( reverse</m:t>
+        </m:r>
+        <m:r>
+          <w:rPr>
+            <w:rFonts w:ascii="Cambria Math" w:hAnsi="Cambria Math" w:cs="Times New Roman"/>
+            <w:sz w:val="24"/>
+            <w:szCs w:val="24"/>
+          </w:rPr>
+          <m:t xml:space="preserve"> xs @ [x]</m:t>
+        </m:r>
+        <m:r>
+          <w:rPr>
+            <w:rFonts w:ascii="Cambria Math" w:hAnsi="Cambria Math" w:cs="Times New Roman"/>
+            <w:sz w:val="24"/>
+            <w:szCs w:val="24"/>
+          </w:rPr>
+          <m:t xml:space="preserve"> )</m:t>
+        </m:r>
+      </m:oMath>
+      <w:r>
+        <w:rPr>
+          <w:rFonts w:ascii="Times New Roman" w:hAnsi="Times New Roman" w:cs="Times New Roman"/>
+          <w:sz w:val="24"/>
+          <w:szCs w:val="24"/>
+        </w:rPr>
+        <w:t xml:space="preserve"> by the definition of </w:t>
+      </w:r>
+      <m:oMath>
+        <m:r>
+          <w:rPr>
+            <w:rFonts w:ascii="Cambria Math" w:hAnsi="Cambria Math" w:cs="Times New Roman"/>
+            <w:sz w:val="24"/>
+            <w:szCs w:val="24"/>
+          </w:rPr>
+          <m:t>reverse</m:t>
+        </m:r>
+      </m:oMath>
+    </w:p>
+    <w:p>
+      <w:pPr>
+        <w:ind w:firstLineChars="472" w:firstLine="1133"/>
+        <w:rPr>
+          <w:rFonts w:ascii="Times New Roman" w:hAnsi="Times New Roman" w:cs="Times New Roman"/>
+          <w:sz w:val="24"/>
+          <w:szCs w:val="24"/>
+        </w:rPr>
+      </w:pPr>
+      <m:oMath>
+        <m:r>
+          <w:rPr>
+            <w:rFonts w:ascii="Cambria Math" w:hAnsi="Cambria Math" w:cs="Times New Roman"/>
+            <w:sz w:val="24"/>
+            <w:szCs w:val="24"/>
+          </w:rPr>
+          <m:t>=length</m:t>
+        </m:r>
+        <m:d>
+          <m:dPr>
+            <m:ctrlPr>
+              <w:rPr>
+                <w:rFonts w:ascii="Cambria Math" w:hAnsi="Cambria Math" w:cs="Times New Roman"/>
+                <w:i/>
+                <w:sz w:val="24"/>
+                <w:szCs w:val="24"/>
+              </w:rPr>
+            </m:ctrlPr>
+          </m:dPr>
+          <m:e>
+            <m:r>
+              <w:rPr>
+                <w:rFonts w:ascii="Cambria Math" w:hAnsi="Cambria Math" w:cs="Times New Roman"/>
+                <w:sz w:val="24"/>
+                <w:szCs w:val="24"/>
+              </w:rPr>
+              <m:t>reverse xs</m:t>
+            </m:r>
+          </m:e>
+        </m:d>
+        <m:r>
+          <w:rPr>
+            <w:rFonts w:ascii="Cambria Math" w:hAnsi="Cambria Math" w:cs="Times New Roman"/>
+            <w:sz w:val="24"/>
+            <w:szCs w:val="24"/>
+          </w:rPr>
+          <m:t>+len</m:t>
+        </m:r>
+        <w:bookmarkStart w:id="0" w:name="_GoBack"/>
+        <w:bookmarkEnd w:id="0"/>
+        <m:r>
+          <w:rPr>
+            <w:rFonts w:ascii="Cambria Math" w:hAnsi="Cambria Math" w:cs="Times New Roman"/>
+            <w:sz w:val="24"/>
+            <w:szCs w:val="24"/>
+          </w:rPr>
+          <m:t>gth [x]</m:t>
+        </m:r>
+      </m:oMath>
+      <w:r>
+        <w:rPr>
+          <w:rFonts w:ascii="Times New Roman" w:hAnsi="Times New Roman" w:cs="Times New Roman"/>
+          <w:sz w:val="24"/>
+          <w:szCs w:val="24"/>
+        </w:rPr>
+        <w:t xml:space="preserve"> by </w:t>
+      </w:r>
+      <w:r>
+        <w:rPr>
+          <w:rFonts w:ascii="Times New Roman" w:hAnsi="Times New Roman" w:cs="Times New Roman" w:hint="eastAsia"/>
+          <w:sz w:val="24"/>
+          <w:szCs w:val="24"/>
+        </w:rPr>
+        <w:t xml:space="preserve">the </w:t>
+      </w:r>
+      <w:r>
+        <w:rPr>
+          <w:rFonts w:ascii="Times New Roman" w:hAnsi="Times New Roman" w:cs="Times New Roman"/>
+          <w:sz w:val="24"/>
+          <w:szCs w:val="24"/>
+        </w:rPr>
+        <w:t>property</w:t>
+      </w:r>
+      <w:r>
+        <w:rPr>
+          <w:rFonts w:ascii="Times New Roman" w:hAnsi="Times New Roman" w:cs="Times New Roman"/>
+          <w:sz w:val="24"/>
+          <w:szCs w:val="24"/>
+        </w:rPr>
+        <w:t xml:space="preserve"> of</w:t>
+      </w:r>
+      <m:oMath>
+        <m:r>
+          <w:rPr>
+            <w:rFonts w:ascii="Cambria Math" w:hAnsi="Cambria Math" w:cs="Times New Roman"/>
+            <w:sz w:val="24"/>
+            <w:szCs w:val="24"/>
+          </w:rPr>
+          <m:t xml:space="preserve"> </m:t>
+        </m:r>
+        <m:r>
+          <w:rPr>
+            <w:rFonts w:ascii="Cambria Math" w:hAnsi="Cambria Math" w:cs="Times New Roman"/>
+            <w:sz w:val="24"/>
+            <w:szCs w:val="24"/>
+          </w:rPr>
+          <m:t xml:space="preserve">length </m:t>
+        </m:r>
+      </m:oMath>
+      <w:r>
+        <w:rPr>
+          <w:rFonts w:ascii="Times New Roman" w:hAnsi="Times New Roman" w:cs="Times New Roman"/>
+          <w:sz w:val="24"/>
+          <w:szCs w:val="24"/>
+        </w:rPr>
+        <w:t>proven in Question 3</w:t>
+      </w:r>
+    </w:p>
+    <w:p>
+      <w:pPr>
+        <w:ind w:firstLineChars="472" w:firstLine="1133"/>
+        <w:rPr>
+          <w:rFonts w:ascii="Times New Roman" w:hAnsi="Times New Roman" w:cs="Times New Roman"/>
+          <w:sz w:val="24"/>
+          <w:szCs w:val="24"/>
+        </w:rPr>
+      </w:pPr>
+      <m:oMath>
+        <m:r>
+          <w:rPr>
+            <w:rFonts w:ascii="Cambria Math" w:hAnsi="Cambria Math" w:cs="Times New Roman"/>
+            <w:sz w:val="24"/>
+            <w:szCs w:val="24"/>
+          </w:rPr>
+          <m:t xml:space="preserve">=length xs+length </m:t>
+        </m:r>
+        <m:d>
+          <m:dPr>
+            <m:begChr m:val="["/>
+            <m:endChr m:val="]"/>
+            <m:ctrlPr>
+              <w:rPr>
+                <w:rFonts w:ascii="Cambria Math" w:hAnsi="Cambria Math" w:cs="Times New Roman"/>
+                <w:i/>
+                <w:sz w:val="24"/>
+                <w:szCs w:val="24"/>
+              </w:rPr>
+            </m:ctrlPr>
+          </m:dPr>
+          <m:e>
+            <m:r>
+              <w:rPr>
+                <w:rFonts w:ascii="Cambria Math" w:hAnsi="Cambria Math" w:cs="Times New Roman"/>
+                <w:sz w:val="24"/>
+                <w:szCs w:val="24"/>
+              </w:rPr>
+              <m:t>x</m:t>
+            </m:r>
+          </m:e>
+        </m:d>
+      </m:oMath>
+      <w:r>
+        <w:rPr>
+          <w:rFonts w:ascii="Times New Roman" w:hAnsi="Times New Roman" w:cs="Times New Roman"/>
+          <w:sz w:val="24"/>
+          <w:szCs w:val="24"/>
+        </w:rPr>
+        <w:t xml:space="preserve"> by induction hypothesis</w:t>
+      </w:r>
+    </w:p>
+    <w:p>
+      <w:pPr>
+        <w:ind w:firstLineChars="472" w:firstLine="1133"/>
+        <w:rPr>
+          <w:rFonts w:ascii="Times New Roman" w:hAnsi="Times New Roman" w:cs="Times New Roman"/>
+          <w:sz w:val="24"/>
+          <w:szCs w:val="24"/>
+        </w:rPr>
+      </w:pPr>
+      <m:oMath>
+        <m:r>
+          <w:rPr>
+            <w:rFonts w:ascii="Cambria Math" w:hAnsi="Cambria Math" w:cs="Times New Roman"/>
+            <w:sz w:val="24"/>
+            <w:szCs w:val="24"/>
+          </w:rPr>
+          <m:t>=length xs+1</m:t>
+        </m:r>
+      </m:oMath>
+      <w:r>
+        <w:rPr>
+          <w:rFonts w:ascii="Times New Roman" w:hAnsi="Times New Roman" w:cs="Times New Roman"/>
+          <w:sz w:val="24"/>
+          <w:szCs w:val="24"/>
+        </w:rPr>
+        <w:t xml:space="preserve"> by definition of </w:t>
+      </w:r>
+      <m:oMath>
+        <m:r>
+          <w:rPr>
+            <w:rFonts w:ascii="Cambria Math" w:hAnsi="Cambria Math" w:cs="Times New Roman"/>
+            <w:sz w:val="24"/>
+            <w:szCs w:val="24"/>
+          </w:rPr>
+          <m:t>length</m:t>
+        </m:r>
+      </m:oMath>
+    </w:p>
+    <w:p>
+      <w:pPr>
+        <w:ind w:firstLineChars="472" w:firstLine="1133"/>
+        <w:rPr>
+          <w:rFonts w:ascii="Times New Roman" w:hAnsi="Times New Roman" w:cs="Times New Roman"/>
+          <w:sz w:val="24"/>
+          <w:szCs w:val="24"/>
+        </w:rPr>
+      </w:pPr>
+      <m:oMath>
+        <m:r>
+          <w:rPr>
+            <w:rFonts w:ascii="Cambria Math" w:hAnsi="Cambria Math" w:cs="Times New Roman"/>
+            <w:sz w:val="24"/>
+            <w:szCs w:val="24"/>
+          </w:rPr>
+          <m:t>=1+length xs</m:t>
+        </m:r>
+      </m:oMath>
+      <w:r>
+        <w:rPr>
+          <w:rFonts w:ascii="Times New Roman" w:hAnsi="Times New Roman" w:cs="Times New Roman"/>
+          <w:sz w:val="24"/>
+          <w:szCs w:val="24"/>
+        </w:rPr>
+        <w:t xml:space="preserve"> by property of addition</w:t>
+      </w:r>
+    </w:p>
+    <w:p>
+      <w:pPr>
+        <w:ind w:firstLineChars="472" w:firstLine="1133"/>
+        <w:rPr>
+          <w:rFonts w:ascii="Times New Roman" w:hAnsi="Times New Roman" w:cs="Times New Roman" w:hint="eastAsia"/>
+          <w:sz w:val="24"/>
+          <w:szCs w:val="24"/>
+        </w:rPr>
+      </w:pPr>
+      <m:oMath>
+        <m:r>
+          <w:rPr>
+            <w:rFonts w:ascii="Cambria Math" w:hAnsi="Cambria Math" w:cs="Times New Roman"/>
+            <w:sz w:val="24"/>
+            <w:szCs w:val="24"/>
+          </w:rPr>
+          <m:t>=length</m:t>
+        </m:r>
+        <m:d>
+          <m:dPr>
+            <m:ctrlPr>
+              <w:rPr>
+                <w:rFonts w:ascii="Cambria Math" w:hAnsi="Cambria Math" w:cs="Times New Roman"/>
+                <w:i/>
+                <w:sz w:val="24"/>
+                <w:szCs w:val="24"/>
+              </w:rPr>
+            </m:ctrlPr>
+          </m:dPr>
+          <m:e>
+            <m:r>
+              <w:rPr>
+                <w:rFonts w:ascii="Cambria Math" w:hAnsi="Cambria Math" w:cs="Times New Roman"/>
+                <w:sz w:val="24"/>
+                <w:szCs w:val="24"/>
+              </w:rPr>
+              <m:t>x</m:t>
+            </m:r>
+            <m:r>
+              <w:rPr>
+                <w:rFonts w:ascii="Cambria Math" w:hAnsi="Cambria Math" w:cs="Times New Roman" w:hint="eastAsia"/>
+                <w:sz w:val="24"/>
+                <w:szCs w:val="24"/>
+              </w:rPr>
+              <m:t>∷</m:t>
+            </m:r>
+            <m:r>
+              <w:rPr>
+                <w:rFonts w:ascii="Cambria Math" w:hAnsi="Cambria Math" w:cs="Times New Roman"/>
+                <w:sz w:val="24"/>
+                <w:szCs w:val="24"/>
+              </w:rPr>
+              <m:t>xs</m:t>
+            </m:r>
+          </m:e>
+        </m:d>
+      </m:oMath>
+      <w:r>
+        <w:rPr>
+          <w:rFonts w:ascii="Times New Roman" w:hAnsi="Times New Roman" w:cs="Times New Roman"/>
+          <w:sz w:val="24"/>
+          <w:szCs w:val="24"/>
+        </w:rPr>
+        <w:t xml:space="preserve"> by definition of </w:t>
+      </w:r>
+      <m:oMath>
+        <m:r>
+          <w:rPr>
+            <w:rFonts w:ascii="Cambria Math" w:hAnsi="Cambria Math" w:cs="Times New Roman"/>
+            <w:sz w:val="24"/>
+            <w:szCs w:val="24"/>
+          </w:rPr>
+          <m:t>length</m:t>
+        </m:r>
+      </m:oMath>
     </w:p>
     <w:p>
       <w:pPr>
@@ -4165,7 +5448,6 @@
         <w:docPartUnique/>
       </w:docPartObj>
     </w:sdtPr>
-    <w:sdtEndPr/>
     <w:sdtContent>
       <w:p>
         <w:pPr>
@@ -4186,7 +5468,7 @@
             <w:noProof/>
             <w:lang w:val="zh-CN"/>
           </w:rPr>
-          <w:t>2</w:t>
+          <w:t>3</w:t>
         </w:r>
         <w:r>
           <w:fldChar w:fldCharType="end"/>
@@ -4269,7 +5551,7 @@
   <w:abstractNum w:abstractNumId="0">
     <w:nsid w:val="422A7BC1"/>
     <w:multiLevelType w:val="hybridMultilevel"/>
-    <w:tmpl w:val="32AEB87C"/>
+    <w:tmpl w:val="840E6C08"/>
     <w:lvl w:ilvl="0" w:tplc="04090001">
       <w:start w:val="1"/>
       <w:numFmt w:val="bullet"/>
@@ -5263,11 +6545,10 @@
   </w:font>
   <w:font w:name="Courier New">
     <w:panose1 w:val="02070309020205020404"/>
-    <w:charset w:val="4D"/>
-    <w:family w:val="modern"/>
-    <w:notTrueType/>
-    <w:pitch w:val="fixed"/>
-    <w:sig w:usb0="00000003" w:usb1="00000000" w:usb2="00000000" w:usb3="00000000" w:csb0="00000001" w:csb1="00000000"/>
+    <w:charset w:val="00"/>
+    <w:family w:val="auto"/>
+    <w:pitch w:val="variable"/>
+    <w:sig w:usb0="E0002AFF" w:usb1="C0007843" w:usb2="00000009" w:usb3="00000000" w:csb0="000001FF" w:csb1="00000000"/>
   </w:font>
   <w:font w:name="Monaco">
     <w:panose1 w:val="02000500000000000000"/>
@@ -5340,7 +6621,6 @@
   <w:rsids>
     <w:rsidRoot w:val="00303C64"/>
     <w:rsid w:val="00303C64"/>
-    <w:rsid w:val="00DE46CA"/>
   </w:rsids>
   <m:mathPr>
     <m:mathFont m:val="Cambria Math"/>
@@ -6084,7 +7364,7 @@
 </file>
 
 <file path=customXml/itemProps1.xml><?xml version="1.0" encoding="utf-8"?>
-<ds:datastoreItem xmlns:ds="http://schemas.openxmlformats.org/officeDocument/2006/customXml" ds:itemID="{7D4730A8-3E74-C54D-80E0-07D0F1F1071A}">
+<ds:datastoreItem xmlns:ds="http://schemas.openxmlformats.org/officeDocument/2006/customXml" ds:itemID="{9BCD9F07-3ABA-F64C-B5F3-D754E7F312FB}">
   <ds:schemaRefs>
     <ds:schemaRef ds:uri="http://schemas.openxmlformats.org/officeDocument/2006/bibliography"/>
   </ds:schemaRefs>

</xml_diff>